<commit_message>
Somme pages more for the report
</commit_message>
<xml_diff>
--- a/rapport/rapport.docx
+++ b/rapport/rapport.docx
@@ -715,22 +715,21 @@
       <w:pPr>
         <w:rPr>
           <w:rFonts w:ascii="Calibri" w:hAnsi="Calibri" w:cs="Calibri"/>
-          <w:lang w:val="en-US"/>
-        </w:rPr>
-      </w:pPr>
-      <w:r>
-        <w:rPr>
-          <w:rFonts w:ascii="Calibri" w:hAnsi="Calibri" w:cs="Calibri"/>
-          <w:lang w:val="en-US"/>
+        </w:rPr>
+      </w:pPr>
+      <w:proofErr w:type="spellStart"/>
+      <w:r>
+        <w:rPr>
+          <w:rFonts w:ascii="Calibri" w:hAnsi="Calibri" w:cs="Calibri"/>
         </w:rPr>
         <w:t>Landscape</w:t>
       </w:r>
-    </w:p>
-    <w:p>
-      <w:pPr>
-        <w:rPr>
-          <w:rFonts w:ascii="Calibri" w:hAnsi="Calibri" w:cs="Calibri"/>
-          <w:lang w:val="en-US"/>
+      <w:proofErr w:type="spellEnd"/>
+    </w:p>
+    <w:p>
+      <w:pPr>
+        <w:rPr>
+          <w:rFonts w:ascii="Calibri" w:hAnsi="Calibri" w:cs="Calibri"/>
         </w:rPr>
       </w:pPr>
     </w:p>
@@ -1322,17 +1321,7 @@
           <w:szCs w:val="21"/>
           <w:shd w:val="clear" w:color="auto" w:fill="FFFFFF"/>
         </w:rPr>
-        <w:t> est une suite finie et non ambiguë d’opérations ou d'instructions permettant de résoudre une classe de problèmes</w:t>
-      </w:r>
-      <w:r>
-        <w:rPr>
-          <w:rFonts w:ascii="Arial" w:hAnsi="Arial" w:cs="Arial"/>
-          <w:color w:val="222222"/>
-          <w:sz w:val="21"/>
-          <w:szCs w:val="21"/>
-          <w:shd w:val="clear" w:color="auto" w:fill="FFFFFF"/>
-        </w:rPr>
-        <w:t> »</w:t>
+        <w:t> est une suite finie et non ambiguë d’opérations ou d'instructions permettant de résoudre une classe de problèmes »</w:t>
       </w:r>
     </w:p>
     <w:p>
@@ -2030,26 +2019,21 @@
     <w:p>
       <w:pPr>
         <w:rPr>
-          <w:rFonts w:ascii="Calibri" w:hAnsi="Calibri" w:cs="Calibri"/>
-        </w:rPr>
-      </w:pPr>
-      <w:r>
-        <w:rPr>
-          <w:rFonts w:ascii="Calibri" w:hAnsi="Calibri" w:cs="Calibri"/>
-        </w:rPr>
+          <w:rFonts w:ascii="Calibri" w:eastAsiaTheme="minorEastAsia" w:hAnsi="Calibri" w:cs="Calibri"/>
+        </w:rPr>
+      </w:pPr>
+      <w:r>
+        <w:rPr>
+          <w:rFonts w:ascii="Calibri" w:hAnsi="Calibri" w:cs="Calibri"/>
+        </w:rPr>
+        <w:lastRenderedPageBreak/>
         <w:t xml:space="preserve">L’implémentation de l’algorithme est basée sur celui étudié en cours. </w:t>
       </w:r>
       <w:r>
         <w:rPr>
           <w:rFonts w:ascii="Calibri" w:hAnsi="Calibri" w:cs="Calibri"/>
         </w:rPr>
-        <w:t>Toutefois, la variation de musique dans le temps n’a pas été prise en compte.</w:t>
-      </w:r>
-      <w:r>
-        <w:rPr>
-          <w:rFonts w:ascii="Calibri" w:eastAsiaTheme="minorEastAsia" w:hAnsi="Calibri" w:cs="Calibri"/>
-        </w:rPr>
-        <w:t xml:space="preserve"> </w:t>
+        <w:t xml:space="preserve">Toutefois, la variation de </w:t>
       </w:r>
       <m:oMath>
         <m:r>
@@ -2061,25 +2045,496 @@
       </m:oMath>
       <w:r>
         <w:rPr>
+          <w:rFonts w:ascii="Calibri" w:hAnsi="Calibri" w:cs="Calibri"/>
+        </w:rPr>
+        <w:t xml:space="preserve"> dans le temps n’a pas été prise en compte.</w:t>
+      </w:r>
+      <w:r>
+        <w:rPr>
           <w:rFonts w:ascii="Calibri" w:eastAsiaTheme="minorEastAsia" w:hAnsi="Calibri" w:cs="Calibri"/>
         </w:rPr>
         <w:t xml:space="preserve"> </w:t>
       </w:r>
+      <m:oMath>
+        <m:r>
+          <w:rPr>
+            <w:rFonts w:ascii="Cambria Math" w:eastAsiaTheme="minorEastAsia" w:hAnsi="Cambria Math" w:cs="Calibri"/>
+          </w:rPr>
+          <m:t>μ</m:t>
+        </m:r>
+      </m:oMath>
+      <w:r>
+        <w:rPr>
+          <w:rFonts w:ascii="Calibri" w:eastAsiaTheme="minorEastAsia" w:hAnsi="Calibri" w:cs="Calibri"/>
+        </w:rPr>
+        <w:t xml:space="preserve"> </w:t>
+      </w:r>
+      <w:proofErr w:type="gramStart"/>
+      <w:r>
+        <w:rPr>
+          <w:rFonts w:ascii="Calibri" w:eastAsiaTheme="minorEastAsia" w:hAnsi="Calibri" w:cs="Calibri"/>
+        </w:rPr>
+        <w:t>est</w:t>
+      </w:r>
+      <w:proofErr w:type="gramEnd"/>
+      <w:r>
+        <w:rPr>
+          <w:rFonts w:ascii="Calibri" w:eastAsiaTheme="minorEastAsia" w:hAnsi="Calibri" w:cs="Calibri"/>
+        </w:rPr>
+        <w:t xml:space="preserve"> donc constant et la température diminue de manière géométrique tel que </w:t>
+      </w:r>
+      <m:oMath>
+        <m:sSub>
+          <m:sSubPr>
+            <m:ctrlPr>
+              <w:rPr>
+                <w:rFonts w:ascii="Cambria Math" w:eastAsiaTheme="minorEastAsia" w:hAnsi="Cambria Math" w:cs="Calibri"/>
+                <w:i/>
+              </w:rPr>
+            </m:ctrlPr>
+          </m:sSubPr>
+          <m:e>
+            <m:r>
+              <w:rPr>
+                <w:rFonts w:ascii="Cambria Math" w:eastAsiaTheme="minorEastAsia" w:hAnsi="Cambria Math" w:cs="Calibri"/>
+              </w:rPr>
+              <m:t>t</m:t>
+            </m:r>
+          </m:e>
+          <m:sub>
+            <m:r>
+              <w:rPr>
+                <w:rFonts w:ascii="Cambria Math" w:eastAsiaTheme="minorEastAsia" w:hAnsi="Cambria Math" w:cs="Calibri"/>
+              </w:rPr>
+              <m:t>n</m:t>
+            </m:r>
+          </m:sub>
+        </m:sSub>
+        <m:r>
+          <w:rPr>
+            <w:rFonts w:ascii="Cambria Math" w:eastAsiaTheme="minorEastAsia" w:hAnsi="Cambria Math" w:cs="Calibri"/>
+          </w:rPr>
+          <m:t>=</m:t>
+        </m:r>
+        <m:sSup>
+          <m:sSupPr>
+            <m:ctrlPr>
+              <w:rPr>
+                <w:rFonts w:ascii="Cambria Math" w:eastAsiaTheme="minorEastAsia" w:hAnsi="Cambria Math" w:cs="Calibri"/>
+                <w:i/>
+              </w:rPr>
+            </m:ctrlPr>
+          </m:sSupPr>
+          <m:e>
+            <m:r>
+              <w:rPr>
+                <w:rFonts w:ascii="Cambria Math" w:eastAsiaTheme="minorEastAsia" w:hAnsi="Cambria Math" w:cs="Calibri"/>
+              </w:rPr>
+              <m:t>μ</m:t>
+            </m:r>
+          </m:e>
+          <m:sup>
+            <m:r>
+              <w:rPr>
+                <w:rFonts w:ascii="Cambria Math" w:eastAsiaTheme="minorEastAsia" w:hAnsi="Cambria Math" w:cs="Calibri"/>
+              </w:rPr>
+              <m:t>n</m:t>
+            </m:r>
+          </m:sup>
+        </m:sSup>
+        <m:sSub>
+          <m:sSubPr>
+            <m:ctrlPr>
+              <w:rPr>
+                <w:rFonts w:ascii="Cambria Math" w:eastAsiaTheme="minorEastAsia" w:hAnsi="Cambria Math" w:cs="Calibri"/>
+                <w:i/>
+              </w:rPr>
+            </m:ctrlPr>
+          </m:sSubPr>
+          <m:e>
+            <m:r>
+              <w:rPr>
+                <w:rFonts w:ascii="Cambria Math" w:eastAsiaTheme="minorEastAsia" w:hAnsi="Cambria Math" w:cs="Calibri"/>
+              </w:rPr>
+              <m:t>t</m:t>
+            </m:r>
+          </m:e>
+          <m:sub>
+            <m:r>
+              <w:rPr>
+                <w:rFonts w:ascii="Cambria Math" w:eastAsiaTheme="minorEastAsia" w:hAnsi="Cambria Math" w:cs="Calibri"/>
+              </w:rPr>
+              <m:t>0</m:t>
+            </m:r>
+          </m:sub>
+        </m:sSub>
+      </m:oMath>
+      <w:r>
+        <w:rPr>
+          <w:rFonts w:ascii="Calibri" w:eastAsiaTheme="minorEastAsia" w:hAnsi="Calibri" w:cs="Calibri"/>
+        </w:rPr>
+        <w:t xml:space="preserve"> avec </w:t>
+      </w:r>
+      <m:oMath>
+        <m:sSub>
+          <m:sSubPr>
+            <m:ctrlPr>
+              <w:rPr>
+                <w:rFonts w:ascii="Cambria Math" w:eastAsiaTheme="minorEastAsia" w:hAnsi="Cambria Math" w:cs="Calibri"/>
+                <w:i/>
+              </w:rPr>
+            </m:ctrlPr>
+          </m:sSubPr>
+          <m:e>
+            <m:r>
+              <w:rPr>
+                <w:rFonts w:ascii="Cambria Math" w:eastAsiaTheme="minorEastAsia" w:hAnsi="Cambria Math" w:cs="Calibri"/>
+              </w:rPr>
+              <m:t>t</m:t>
+            </m:r>
+          </m:e>
+          <m:sub>
+            <m:r>
+              <w:rPr>
+                <w:rFonts w:ascii="Cambria Math" w:eastAsiaTheme="minorEastAsia" w:hAnsi="Cambria Math" w:cs="Calibri"/>
+              </w:rPr>
+              <m:t>0</m:t>
+            </m:r>
+          </m:sub>
+        </m:sSub>
+      </m:oMath>
+      <w:r>
+        <w:rPr>
+          <w:rFonts w:ascii="Calibri" w:eastAsiaTheme="minorEastAsia" w:hAnsi="Calibri" w:cs="Calibri"/>
+        </w:rPr>
+        <w:t xml:space="preserve"> la temp</w:t>
+      </w:r>
+      <w:proofErr w:type="spellStart"/>
+      <w:r>
+        <w:rPr>
+          <w:rFonts w:ascii="Calibri" w:eastAsiaTheme="minorEastAsia" w:hAnsi="Calibri" w:cs="Calibri"/>
+        </w:rPr>
+        <w:t>érature</w:t>
+      </w:r>
+      <w:proofErr w:type="spellEnd"/>
+      <w:r>
+        <w:rPr>
+          <w:rFonts w:ascii="Calibri" w:eastAsiaTheme="minorEastAsia" w:hAnsi="Calibri" w:cs="Calibri"/>
+        </w:rPr>
+        <w:t xml:space="preserve"> initiale.</w:t>
+      </w:r>
+    </w:p>
+    <w:p>
+      <w:pPr>
+        <w:rPr>
+          <w:rFonts w:ascii="Calibri" w:eastAsiaTheme="minorEastAsia" w:hAnsi="Calibri" w:cs="Calibri"/>
+        </w:rPr>
+      </w:pPr>
+      <w:r>
+        <w:rPr>
+          <w:rFonts w:ascii="Calibri" w:eastAsiaTheme="minorEastAsia" w:hAnsi="Calibri" w:cs="Calibri"/>
+        </w:rPr>
+        <w:t>Différentes variations seront traitées pas la suite pour étudier les paramètres du recuit simulé.</w:t>
+      </w:r>
+    </w:p>
+    <w:p>
+      <w:pPr>
+        <w:rPr>
+          <w:rFonts w:ascii="Calibri" w:eastAsiaTheme="minorEastAsia" w:hAnsi="Calibri" w:cs="Calibri"/>
+        </w:rPr>
+      </w:pPr>
+    </w:p>
+    <w:p>
+      <w:pPr>
+        <w:rPr>
+          <w:rFonts w:ascii="Calibri" w:hAnsi="Calibri" w:cs="Calibri"/>
+        </w:rPr>
+      </w:pPr>
+      <w:proofErr w:type="gramStart"/>
+      <w:r>
+        <w:rPr>
+          <w:rFonts w:ascii="Calibri" w:hAnsi="Calibri" w:cs="Calibri"/>
+        </w:rPr>
+        <w:t>La méthode tabou</w:t>
+      </w:r>
+      <w:proofErr w:type="gramEnd"/>
+    </w:p>
+    <w:p>
+      <w:pPr>
+        <w:rPr>
+          <w:rFonts w:ascii="Calibri" w:hAnsi="Calibri" w:cs="Calibri"/>
+        </w:rPr>
+      </w:pPr>
+      <w:proofErr w:type="gramStart"/>
+      <w:r>
+        <w:rPr>
+          <w:rFonts w:ascii="Calibri" w:hAnsi="Calibri" w:cs="Calibri"/>
+        </w:rPr>
+        <w:t>la</w:t>
+      </w:r>
+      <w:proofErr w:type="gramEnd"/>
+      <w:r>
+        <w:rPr>
+          <w:rFonts w:ascii="Calibri" w:hAnsi="Calibri" w:cs="Calibri"/>
+        </w:rPr>
+        <w:t xml:space="preserve"> méthode taboue appliquée à ce problème d’assignement quadratique</w:t>
+      </w:r>
+      <w:r>
+        <w:rPr>
+          <w:rFonts w:ascii="Calibri" w:hAnsi="Calibri" w:cs="Calibri"/>
+        </w:rPr>
+        <w:t xml:space="preserve"> consiste ici à réaliser plusieurs tâches. Premièrement on détermine par rapport au voisinage qu’elle voisin minimise </w:t>
+      </w:r>
+      <w:proofErr w:type="gramStart"/>
+      <w:r>
+        <w:rPr>
+          <w:rFonts w:ascii="Calibri" w:hAnsi="Calibri" w:cs="Calibri"/>
+        </w:rPr>
+        <w:t>la fitness</w:t>
+      </w:r>
+      <w:proofErr w:type="gramEnd"/>
+      <w:r>
+        <w:rPr>
+          <w:rFonts w:ascii="Calibri" w:hAnsi="Calibri" w:cs="Calibri"/>
+        </w:rPr>
+        <w:t xml:space="preserve"> et pour chacun des voisins calculés on garde en mémoire l’opération qui est effectuée. Suivant certaines conditions,</w:t>
+      </w:r>
+      <w:r>
+        <w:rPr>
+          <w:rFonts w:ascii="Calibri" w:hAnsi="Calibri" w:cs="Calibri"/>
+        </w:rPr>
+        <w:t xml:space="preserve"> si une opération qui a été réalisée n’améliore pas </w:t>
+      </w:r>
+      <w:proofErr w:type="gramStart"/>
+      <w:r>
+        <w:rPr>
+          <w:rFonts w:ascii="Calibri" w:hAnsi="Calibri" w:cs="Calibri"/>
+        </w:rPr>
+        <w:t>la fitness</w:t>
+      </w:r>
+      <w:proofErr w:type="gramEnd"/>
+      <w:r>
+        <w:rPr>
+          <w:rFonts w:ascii="Calibri" w:hAnsi="Calibri" w:cs="Calibri"/>
+        </w:rPr>
+        <w:t>, c’est-à-dire une opération qui augmente la fitness (un mauvais voisin donc), alors on décide d’effectuer le mouvement, pour sortir probablement d’un minimum local, et pour éviter de redescendre dans ce minimum local on interdit l’opération</w:t>
+      </w:r>
+      <w:r>
+        <w:rPr>
+          <w:rFonts w:ascii="Calibri" w:hAnsi="Calibri" w:cs="Calibri"/>
+        </w:rPr>
+        <w:t xml:space="preserve"> inverse</w:t>
+      </w:r>
+      <w:r>
+        <w:rPr>
+          <w:rFonts w:ascii="Calibri" w:hAnsi="Calibri" w:cs="Calibri"/>
+        </w:rPr>
+        <w:t xml:space="preserve"> </w:t>
+      </w:r>
+      <w:r>
+        <w:rPr>
+          <w:rFonts w:ascii="Calibri" w:hAnsi="Calibri" w:cs="Calibri"/>
+        </w:rPr>
+        <w:t>qui est associée à la création de ce voisin.</w:t>
+      </w:r>
+      <w:r>
+        <w:rPr>
+          <w:rFonts w:ascii="Calibri" w:hAnsi="Calibri" w:cs="Calibri"/>
+        </w:rPr>
+        <w:t xml:space="preserve"> Cette opération est ajoutée à l’intérieur d’une liste que l’on nomme la liste taboue. Pour chaque itération supplémentaire</w:t>
+      </w:r>
+      <w:r>
+        <w:rPr>
+          <w:rFonts w:ascii="Calibri" w:hAnsi="Calibri" w:cs="Calibri"/>
+        </w:rPr>
+        <w:t xml:space="preserve"> sur le voisinage, on éliminera les voisins qui sont issus de cette opération. De plus on limite la taille de liste taboue un certain nombre d’opérations. Dans une implémentation simple de la méthode taboue les opérations sont mises dans l’ordre d’ajout,</w:t>
+      </w:r>
+      <w:r>
+        <w:rPr>
+          <w:rFonts w:ascii="Calibri" w:hAnsi="Calibri" w:cs="Calibri"/>
+        </w:rPr>
+        <w:t xml:space="preserve"> et lorsqu’il faut ajouter une nouvelle opération qui dégrade une solution, et que la liste est remplie, on enlève le tout premier qui avait été ajouté et </w:t>
+      </w:r>
+      <w:proofErr w:type="spellStart"/>
+      <w:r>
+        <w:rPr>
+          <w:rFonts w:ascii="Calibri" w:hAnsi="Calibri" w:cs="Calibri"/>
+        </w:rPr>
+        <w:t>l</w:t>
+      </w:r>
+      <w:proofErr w:type="spellEnd"/>
+      <w:r>
+        <w:rPr>
+          <w:rFonts w:ascii="Calibri" w:hAnsi="Calibri" w:cs="Calibri"/>
+        </w:rPr>
+        <w:t xml:space="preserve"> liste est donc considérée circulaire.</w:t>
+      </w:r>
+      <w:r>
+        <w:rPr>
+          <w:rFonts w:ascii="Calibri" w:hAnsi="Calibri" w:cs="Calibri"/>
+        </w:rPr>
+        <w:t xml:space="preserve"> Les deux principaux paramètres de la méthode taboue sont le nombre d’itérations</w:t>
+      </w:r>
+      <w:r>
+        <w:rPr>
+          <w:rFonts w:ascii="Calibri" w:hAnsi="Calibri" w:cs="Calibri"/>
+        </w:rPr>
+        <w:t xml:space="preserve"> où l’algorithme </w:t>
+      </w:r>
+      <w:r>
+        <w:rPr>
+          <w:rFonts w:ascii="Calibri" w:hAnsi="Calibri" w:cs="Calibri"/>
+        </w:rPr>
+        <w:t>est exécuté,</w:t>
+      </w:r>
+      <w:r>
+        <w:rPr>
+          <w:rFonts w:ascii="Calibri" w:hAnsi="Calibri" w:cs="Calibri"/>
+        </w:rPr>
+        <w:t xml:space="preserve"> et la taille de la liste taboue.</w:t>
+      </w:r>
+    </w:p>
+    <w:p>
+      <w:pPr>
+        <w:rPr>
+          <w:rFonts w:ascii="Calibri" w:hAnsi="Calibri" w:cs="Calibri"/>
+        </w:rPr>
+      </w:pPr>
+    </w:p>
+    <w:p>
+      <w:pPr>
+        <w:rPr>
+          <w:rFonts w:ascii="Calibri" w:hAnsi="Calibri" w:cs="Calibri"/>
+        </w:rPr>
+      </w:pPr>
+      <w:r>
+        <w:rPr>
+          <w:rFonts w:ascii="Calibri" w:hAnsi="Calibri" w:cs="Calibri"/>
+        </w:rPr>
+        <w:t xml:space="preserve">Application des algorithmes sur les instances de </w:t>
+      </w:r>
+      <w:proofErr w:type="spellStart"/>
+      <w:r>
+        <w:rPr>
+          <w:rFonts w:ascii="Calibri" w:hAnsi="Calibri" w:cs="Calibri"/>
+        </w:rPr>
+        <w:t>Taillard</w:t>
+      </w:r>
+      <w:proofErr w:type="spellEnd"/>
+      <w:r>
+        <w:rPr>
+          <w:rFonts w:ascii="Calibri" w:hAnsi="Calibri" w:cs="Calibri"/>
+        </w:rPr>
+        <w:t>.</w:t>
+      </w:r>
+    </w:p>
+    <w:p>
+      <w:pPr>
+        <w:rPr>
+          <w:rFonts w:ascii="Calibri" w:hAnsi="Calibri" w:cs="Calibri"/>
+        </w:rPr>
+      </w:pPr>
+    </w:p>
+    <w:p>
+      <w:r>
+        <w:rPr>
+          <w:rFonts w:ascii="Calibri" w:hAnsi="Calibri" w:cs="Calibri"/>
+        </w:rPr>
+        <w:t xml:space="preserve">Les algorithmes sont implémentés en Java, est exécuté sur les instances de </w:t>
+      </w:r>
+      <w:proofErr w:type="spellStart"/>
+      <w:r>
+        <w:rPr>
+          <w:rFonts w:ascii="Calibri" w:hAnsi="Calibri" w:cs="Calibri"/>
+        </w:rPr>
+        <w:t>Taillard</w:t>
+      </w:r>
+      <w:proofErr w:type="spellEnd"/>
+      <w:r>
+        <w:rPr>
+          <w:rFonts w:ascii="Calibri" w:hAnsi="Calibri" w:cs="Calibri"/>
+        </w:rPr>
+        <w:t>. Comme décrit plus haut dans la nomenclature, toute une série de benchmarks ont été réalisée</w:t>
+      </w:r>
+      <w:r>
+        <w:rPr>
+          <w:rFonts w:ascii="Calibri" w:hAnsi="Calibri" w:cs="Calibri"/>
+        </w:rPr>
+        <w:t xml:space="preserve"> pour pouvoir exécuter les algorithmes en faisant varier les paramètres de chacun d’entre eux. Les données sont extraites</w:t>
+      </w:r>
+      <w:r>
+        <w:t xml:space="preserve"> au format CSV</w:t>
+      </w:r>
+      <w:r>
+        <w:t xml:space="preserve">. Toutefois pour maximiser le temps de calcul, les benchmarks sont </w:t>
+      </w:r>
+      <w:proofErr w:type="gramStart"/>
+      <w:r>
+        <w:t>exécutées</w:t>
+      </w:r>
+      <w:proofErr w:type="gramEnd"/>
+      <w:r>
+        <w:t xml:space="preserve"> en parallèle suivant un nombre défini de thread. Les données qui sont produites dans les fichiers csv ne sont pas ordonnées. Il faut donc au préalable avant de pouvoir les traiter, les réordonner</w:t>
+      </w:r>
+      <w:r>
+        <w:t xml:space="preserve"> à l’aide de la fonction tri sous Excel.</w:t>
+      </w:r>
+    </w:p>
+    <w:p>
+      <w:r>
+        <w:t xml:space="preserve">Étant donné le grand nombre d’informations qui en ressortent, et en fonction de grand nombre de paramètres qui sont variés, les représentations graphiques qui seront présentes dans la suite de ce rapport sont extraites d’une analyse réalisée à partir du logiciel Tableau. Les sources de ces analyses graphiques utilisables sous </w:t>
+      </w:r>
+      <w:r>
+        <w:t>Tableau</w:t>
+      </w:r>
+      <w:r>
+        <w:t>, seront mises en annexe ce document.</w:t>
+      </w:r>
+    </w:p>
+    <w:p/>
+    <w:p>
+      <w:r>
+        <w:t xml:space="preserve">Dans le restant de l’analyse des algorithmes, de critères d’évaluation pour être confronté et mis en relation. Le premier concerne les résultats </w:t>
+      </w:r>
+      <w:proofErr w:type="gramStart"/>
+      <w:r>
+        <w:t>de la fitness</w:t>
+      </w:r>
+      <w:proofErr w:type="gramEnd"/>
+      <w:r>
+        <w:t xml:space="preserve"> sur les algorithmes en fonction de différents paramètres d’entrée. Le second concerne le temps d’exécution des algorithmes sur ces mêmes paramètres d’entrée</w:t>
+      </w:r>
+      <w:r>
+        <w:t xml:space="preserve">. La principale analyse sera donc faite, non pas exclusivement sur la qualité </w:t>
+      </w:r>
+      <w:proofErr w:type="gramStart"/>
+      <w:r>
+        <w:t>de la fitness</w:t>
+      </w:r>
+      <w:proofErr w:type="gramEnd"/>
+      <w:r>
+        <w:t xml:space="preserve"> trouvé ou de la solution, mais également de la complexité en temps qu’il faut pour arriver à atteindre ces solutions</w:t>
+      </w:r>
+      <w:r>
+        <w:t xml:space="preserve">. Il sera donc question d’argumenter sur le fait de savoir s’il faut vraiment attendre très longtemps pour améliorer </w:t>
+      </w:r>
+      <w:proofErr w:type="gramStart"/>
+      <w:r>
+        <w:t>la fitness</w:t>
+      </w:r>
+      <w:proofErr w:type="gramEnd"/>
+      <w:r>
+        <w:t xml:space="preserve"> si l’on peut se contenter, suivant certains </w:t>
+      </w:r>
+      <w:r>
+        <w:lastRenderedPageBreak/>
+        <w:t>algorithmes et suivant certains paramètres, d’obtenir rapidement une estimation de la meilleure fitness trouvable.</w:t>
+      </w:r>
+    </w:p>
+    <w:p/>
+    <w:p>
       <w:bookmarkStart w:id="0" w:name="_GoBack"/>
       <w:bookmarkEnd w:id="0"/>
-      <w:r>
-        <w:rPr>
-          <w:rFonts w:ascii="Calibri" w:eastAsiaTheme="minorEastAsia" w:hAnsi="Calibri" w:cs="Calibri"/>
-        </w:rPr>
-        <w:t xml:space="preserve"> </w:t>
-      </w:r>
-    </w:p>
-    <w:p>
-      <w:pPr>
-        <w:rPr>
-          <w:rFonts w:ascii="Calibri" w:hAnsi="Calibri" w:cs="Calibri"/>
-        </w:rPr>
-      </w:pPr>
     </w:p>
     <w:sectPr>
       <w:pgSz w:w="11906" w:h="16838"/>
@@ -2973,7 +3428,7 @@
 </file>
 
 <file path=customXml/itemProps1.xml><?xml version="1.0" encoding="utf-8"?>
-<ds:datastoreItem xmlns:ds="http://schemas.openxmlformats.org/officeDocument/2006/customXml" ds:itemID="{B2679CD9-B81D-4150-AE9F-0DFEA4C76DD9}">
+<ds:datastoreItem xmlns:ds="http://schemas.openxmlformats.org/officeDocument/2006/customXml" ds:itemID="{82376281-03B2-407D-B807-89E3F580190F}">
   <ds:schemaRefs>
     <ds:schemaRef ds:uri="http://schemas.openxmlformats.org/officeDocument/2006/bibliography"/>
   </ds:schemaRefs>

</xml_diff>

<commit_message>
Avancement Recuit simulé Rapport
</commit_message>
<xml_diff>
--- a/rapport/rapport.docx
+++ b/rapport/rapport.docx
@@ -525,15 +525,7 @@
         <w:t xml:space="preserve"> </w:t>
       </w:r>
       <w:r>
-        <w:t xml:space="preserve">que </w:t>
-      </w:r>
-      <w:proofErr w:type="gramStart"/>
-      <w:r>
-        <w:t>sur</w:t>
-      </w:r>
-      <w:proofErr w:type="gramEnd"/>
-      <w:r>
-        <w:t xml:space="preserve"> les petits ensembles de tailles </w:t>
+        <w:t xml:space="preserve">que sur les petits ensembles de tailles </w:t>
       </w:r>
       <m:oMath>
         <m:r>
@@ -568,12 +560,19 @@
           <w:rFonts w:ascii="Calibri" w:hAnsi="Calibri" w:cs="Calibri"/>
         </w:rPr>
       </w:pPr>
+      <w:r>
+        <w:rPr>
+          <w:rFonts w:ascii="Calibri" w:hAnsi="Calibri" w:cs="Calibri"/>
+        </w:rPr>
+        <w:br w:type="page"/>
+      </w:r>
     </w:p>
     <w:p>
       <w:pPr>
         <w:pStyle w:val="Titre1"/>
       </w:pPr>
       <w:r>
+        <w:lastRenderedPageBreak/>
         <w:t>Ressources et ensembles de données</w:t>
       </w:r>
     </w:p>
@@ -592,19 +591,11 @@
         <w:t xml:space="preserve">L’étude réalisée ici sera effectuée sur un ensemble de </w:t>
       </w:r>
       <w:proofErr w:type="spellStart"/>
-      <w:proofErr w:type="gramStart"/>
-      <w:r>
-        <w:rPr>
-          <w:rFonts w:ascii="Calibri" w:hAnsi="Calibri" w:cs="Calibri"/>
-        </w:rPr>
-        <w:t>Tai..</w:t>
-      </w:r>
-      <w:proofErr w:type="gramEnd"/>
-      <w:r>
-        <w:rPr>
-          <w:rFonts w:ascii="Calibri" w:hAnsi="Calibri" w:cs="Calibri"/>
-        </w:rPr>
-        <w:t>a</w:t>
+      <w:r>
+        <w:rPr>
+          <w:rFonts w:ascii="Calibri" w:hAnsi="Calibri" w:cs="Calibri"/>
+        </w:rPr>
+        <w:t>Tai..a</w:t>
       </w:r>
       <w:proofErr w:type="spellEnd"/>
       <w:r>
@@ -684,62 +675,68 @@
         <w:rPr>
           <w:rFonts w:ascii="Calibri" w:hAnsi="Calibri" w:cs="Calibri"/>
         </w:rPr>
+        <w:t>Les fichiers de données en sortie sont en format CSV pour pouvoir être exploités sur Excel</w:t>
+      </w:r>
+      <w:r>
+        <w:rPr>
+          <w:rFonts w:ascii="Calibri" w:hAnsi="Calibri" w:cs="Calibri"/>
+        </w:rPr>
+        <w:t xml:space="preserve"> et Tableau</w:t>
+      </w:r>
+      <w:r>
+        <w:rPr>
+          <w:rFonts w:ascii="Calibri" w:hAnsi="Calibri" w:cs="Calibri"/>
+        </w:rPr>
+        <w:t>.</w:t>
+      </w:r>
+    </w:p>
+    <w:p>
+      <w:pPr>
+        <w:jc w:val="both"/>
+        <w:rPr>
+          <w:rFonts w:ascii="Calibri" w:hAnsi="Calibri" w:cs="Calibri"/>
+        </w:rPr>
+      </w:pPr>
+      <w:r>
+        <w:rPr>
+          <w:rFonts w:ascii="Calibri" w:hAnsi="Calibri" w:cs="Calibri"/>
+        </w:rPr>
+        <w:t xml:space="preserve">Le code implémenté tire profit des calculs </w:t>
+      </w:r>
+      <w:proofErr w:type="spellStart"/>
+      <w:r>
+        <w:rPr>
+          <w:rFonts w:ascii="Calibri" w:hAnsi="Calibri" w:cs="Calibri"/>
+        </w:rPr>
+        <w:t>multi-Thread</w:t>
+      </w:r>
+      <w:proofErr w:type="spellEnd"/>
+      <w:r>
+        <w:rPr>
+          <w:rFonts w:ascii="Calibri" w:hAnsi="Calibri" w:cs="Calibri"/>
+        </w:rPr>
+        <w:t xml:space="preserve">. </w:t>
+      </w:r>
+    </w:p>
+    <w:p>
+      <w:pPr>
+        <w:rPr>
+          <w:rFonts w:ascii="Calibri" w:hAnsi="Calibri" w:cs="Calibri"/>
+        </w:rPr>
+      </w:pPr>
+      <w:r>
+        <w:rPr>
+          <w:rFonts w:ascii="Calibri" w:hAnsi="Calibri" w:cs="Calibri"/>
+        </w:rPr>
+        <w:br w:type="page"/>
+      </w:r>
+    </w:p>
+    <w:p>
+      <w:pPr>
+        <w:pStyle w:val="Titre1"/>
+      </w:pPr>
+      <w:r>
         <w:lastRenderedPageBreak/>
-        <w:t>Les fichiers de données en sortie sont en format CSV pour pouvoir être exploités sur Excel</w:t>
-      </w:r>
-      <w:r>
-        <w:rPr>
-          <w:rFonts w:ascii="Calibri" w:hAnsi="Calibri" w:cs="Calibri"/>
-        </w:rPr>
-        <w:t xml:space="preserve"> et Tableau</w:t>
-      </w:r>
-      <w:r>
-        <w:rPr>
-          <w:rFonts w:ascii="Calibri" w:hAnsi="Calibri" w:cs="Calibri"/>
-        </w:rPr>
-        <w:t>.</w:t>
-      </w:r>
-    </w:p>
-    <w:p>
-      <w:pPr>
-        <w:jc w:val="both"/>
-        <w:rPr>
-          <w:rFonts w:ascii="Calibri" w:hAnsi="Calibri" w:cs="Calibri"/>
-        </w:rPr>
-      </w:pPr>
-      <w:r>
-        <w:rPr>
-          <w:rFonts w:ascii="Calibri" w:hAnsi="Calibri" w:cs="Calibri"/>
-        </w:rPr>
-        <w:t xml:space="preserve">Le code implémenté tire profit des calculs </w:t>
-      </w:r>
-      <w:proofErr w:type="spellStart"/>
-      <w:r>
-        <w:rPr>
-          <w:rFonts w:ascii="Calibri" w:hAnsi="Calibri" w:cs="Calibri"/>
-        </w:rPr>
-        <w:t>multi-Thread</w:t>
-      </w:r>
-      <w:proofErr w:type="spellEnd"/>
-      <w:r>
-        <w:rPr>
-          <w:rFonts w:ascii="Calibri" w:hAnsi="Calibri" w:cs="Calibri"/>
-        </w:rPr>
-        <w:t xml:space="preserve">. </w:t>
-      </w:r>
-    </w:p>
-    <w:p>
-      <w:pPr>
-        <w:rPr>
-          <w:rFonts w:ascii="Calibri" w:hAnsi="Calibri" w:cs="Calibri"/>
-        </w:rPr>
-      </w:pPr>
-    </w:p>
-    <w:p>
-      <w:pPr>
-        <w:pStyle w:val="Titre1"/>
-      </w:pPr>
-      <w:r>
         <w:t>N</w:t>
       </w:r>
       <w:r>
@@ -1162,7 +1159,6 @@
           <w:rFonts w:ascii="Calibri" w:hAnsi="Calibri" w:cs="Calibri"/>
         </w:rPr>
       </w:pPr>
-      <w:proofErr w:type="gramStart"/>
       <w:r>
         <w:rPr>
           <w:rFonts w:ascii="Calibri" w:hAnsi="Calibri" w:cs="Calibri"/>
@@ -1173,14 +1169,7 @@
         <w:rPr>
           <w:rFonts w:ascii="Calibri" w:hAnsi="Calibri" w:cs="Calibri"/>
         </w:rPr>
-        <w:t xml:space="preserve"> fitness</w:t>
-      </w:r>
-      <w:proofErr w:type="gramEnd"/>
-      <w:r>
-        <w:rPr>
-          <w:rFonts w:ascii="Calibri" w:hAnsi="Calibri" w:cs="Calibri"/>
-        </w:rPr>
-        <w:t xml:space="preserve"> est le terme qui désigne le résultat</w:t>
+        <w:t xml:space="preserve"> fitness est le terme qui désigne le résultat</w:t>
       </w:r>
       <w:r>
         <w:rPr>
@@ -1224,21 +1213,7 @@
         <w:rPr>
           <w:rFonts w:ascii="Calibri" w:hAnsi="Calibri" w:cs="Calibri"/>
         </w:rPr>
-        <w:t xml:space="preserve"> donné. Le but des algorithmes qui suivent dans ce rapport est de trouver la meilleure solution qui minimise </w:t>
-      </w:r>
-      <w:proofErr w:type="gramStart"/>
-      <w:r>
-        <w:rPr>
-          <w:rFonts w:ascii="Calibri" w:hAnsi="Calibri" w:cs="Calibri"/>
-        </w:rPr>
-        <w:t>la fitness</w:t>
-      </w:r>
-      <w:proofErr w:type="gramEnd"/>
-      <w:r>
-        <w:rPr>
-          <w:rFonts w:ascii="Calibri" w:hAnsi="Calibri" w:cs="Calibri"/>
-        </w:rPr>
-        <w:t>.</w:t>
+        <w:t xml:space="preserve"> donné. Le but des algorithmes qui suivent dans ce rapport est de trouver la meilleure solution qui minimise la fitness.</w:t>
       </w:r>
     </w:p>
     <w:p>
@@ -1380,14 +1355,67 @@
         <w:rPr>
           <w:rFonts w:ascii="Calibri" w:hAnsi="Calibri" w:cs="Calibri"/>
         </w:rPr>
-        <w:t xml:space="preserve"> qui sont issues de différentes opérations à partir d’une solution source. Le nombre de voisins associés à une solution dépend donc des opérations que </w:t>
-      </w:r>
-      <w:r>
-        <w:rPr>
-          <w:rFonts w:ascii="Calibri" w:hAnsi="Calibri" w:cs="Calibri"/>
-        </w:rPr>
+        <w:t xml:space="preserve"> qui sont issues de différentes opérations à partir d’une solution source. Le nombre de voisins associés à une solution dépend donc des opérations que l’on effectue sur cette même solution. Dans l’implémentation détaillée dans ce rapport, la génération du voisinage est définie par des méthodes mapping.</w:t>
+      </w:r>
+    </w:p>
+    <w:p>
+      <w:pPr>
+        <w:rPr>
+          <w:rFonts w:ascii="Calibri" w:hAnsi="Calibri" w:cs="Calibri"/>
+        </w:rPr>
+      </w:pPr>
+    </w:p>
+    <w:p>
+      <w:pPr>
+        <w:pStyle w:val="Titre2"/>
+      </w:pPr>
+      <w:r>
         <w:lastRenderedPageBreak/>
-        <w:t>l’on effectue sur cette même solution. Dans l’implémentation détaillée dans ce rapport, la génération du voisinage est définie par des méthodes mapping.</w:t>
+        <w:t>Mapping</w:t>
+      </w:r>
+    </w:p>
+    <w:p>
+      <w:pPr>
+        <w:jc w:val="both"/>
+        <w:rPr>
+          <w:rFonts w:ascii="Calibri" w:hAnsi="Calibri" w:cs="Calibri"/>
+        </w:rPr>
+      </w:pPr>
+      <w:r>
+        <w:rPr>
+          <w:rFonts w:ascii="Calibri" w:hAnsi="Calibri" w:cs="Calibri"/>
+        </w:rPr>
+        <w:t>Le</w:t>
+      </w:r>
+      <w:r>
+        <w:rPr>
+          <w:rFonts w:ascii="Calibri" w:hAnsi="Calibri" w:cs="Calibri"/>
+        </w:rPr>
+        <w:t xml:space="preserve"> terme mapping défini</w:t>
+      </w:r>
+      <w:r>
+        <w:rPr>
+          <w:rFonts w:ascii="Calibri" w:hAnsi="Calibri" w:cs="Calibri"/>
+        </w:rPr>
+        <w:t>t</w:t>
+      </w:r>
+      <w:r>
+        <w:rPr>
+          <w:rFonts w:ascii="Calibri" w:hAnsi="Calibri" w:cs="Calibri"/>
+        </w:rPr>
+        <w:t xml:space="preserve"> ici le lien entre les solutions, le voisinage, et des opérations. Le principe consiste à définir des méthodes qui sont appliquées à une solution, suivant différentes opérations pour générer une liste de solutions, qui constituer</w:t>
+      </w:r>
+      <w:r>
+        <w:rPr>
+          <w:rFonts w:ascii="Calibri" w:hAnsi="Calibri" w:cs="Calibri"/>
+        </w:rPr>
+        <w:t>a</w:t>
+      </w:r>
+      <w:r>
+        <w:rPr>
+          <w:rFonts w:ascii="Calibri" w:hAnsi="Calibri" w:cs="Calibri"/>
+        </w:rPr>
+        <w:t xml:space="preserve"> le voisinage à cette solution d’entrée.</w:t>
       </w:r>
     </w:p>
     <w:p>
@@ -1402,7 +1430,7 @@
         <w:pStyle w:val="Titre2"/>
       </w:pPr>
       <w:r>
-        <w:t>Mapping</w:t>
+        <w:t>Algorithme</w:t>
       </w:r>
     </w:p>
     <w:p>
@@ -1416,13 +1444,120 @@
         <w:rPr>
           <w:rFonts w:ascii="Calibri" w:hAnsi="Calibri" w:cs="Calibri"/>
         </w:rPr>
-        <w:t>Le</w:t>
-      </w:r>
-      <w:r>
-        <w:rPr>
-          <w:rFonts w:ascii="Calibri" w:hAnsi="Calibri" w:cs="Calibri"/>
-        </w:rPr>
-        <w:t xml:space="preserve"> terme mapping défini</w:t>
+        <w:t>« </w:t>
+      </w:r>
+      <w:r>
+        <w:rPr>
+          <w:rFonts w:ascii="Calibri" w:hAnsi="Calibri" w:cs="Calibri"/>
+        </w:rPr>
+        <w:t>Un algorithme est une suite finie et non ambiguë d’opérations ou d'instructions permettant de résoudre une classe de problèmes »</w:t>
+      </w:r>
+    </w:p>
+    <w:p>
+      <w:pPr>
+        <w:jc w:val="right"/>
+        <w:rPr>
+          <w:rFonts w:ascii="Calibri" w:hAnsi="Calibri" w:cs="Calibri"/>
+        </w:rPr>
+      </w:pPr>
+      <w:proofErr w:type="spellStart"/>
+      <w:r>
+        <w:rPr>
+          <w:rFonts w:ascii="Calibri" w:hAnsi="Calibri" w:cs="Calibri"/>
+        </w:rPr>
+        <w:t>Wikipedia</w:t>
+      </w:r>
+      <w:proofErr w:type="spellEnd"/>
+      <w:r>
+        <w:rPr>
+          <w:rFonts w:ascii="Calibri" w:hAnsi="Calibri" w:cs="Calibri"/>
+        </w:rPr>
+        <w:t>, 2019</w:t>
+      </w:r>
+    </w:p>
+    <w:p>
+      <w:pPr>
+        <w:jc w:val="both"/>
+        <w:rPr>
+          <w:rFonts w:ascii="Calibri" w:hAnsi="Calibri" w:cs="Calibri"/>
+        </w:rPr>
+      </w:pPr>
+      <w:r>
+        <w:rPr>
+          <w:rFonts w:ascii="Calibri" w:hAnsi="Calibri" w:cs="Calibri"/>
+        </w:rPr>
+        <w:t>Pour</w:t>
+      </w:r>
+      <w:r>
+        <w:rPr>
+          <w:rFonts w:ascii="Calibri" w:hAnsi="Calibri" w:cs="Calibri"/>
+        </w:rPr>
+        <w:t xml:space="preserve"> résoudre le problème donné, différents algorithmes sont utilisés dans cette implémentation. </w:t>
+      </w:r>
+      <w:r>
+        <w:rPr>
+          <w:rFonts w:ascii="Calibri" w:hAnsi="Calibri" w:cs="Calibri"/>
+        </w:rPr>
+        <w:t>Il</w:t>
+      </w:r>
+      <w:r>
+        <w:rPr>
+          <w:rFonts w:ascii="Calibri" w:hAnsi="Calibri" w:cs="Calibri"/>
+        </w:rPr>
+        <w:t>s implémentent tous les mêmes structures ce qui permet d’avoir une meilleure souplesse dans l’implémentation du code, et de respecter des normes d’entrée</w:t>
+      </w:r>
+      <w:r>
+        <w:rPr>
+          <w:rFonts w:ascii="Calibri" w:hAnsi="Calibri" w:cs="Calibri"/>
+        </w:rPr>
+        <w:t>/</w:t>
+      </w:r>
+      <w:r>
+        <w:rPr>
+          <w:rFonts w:ascii="Calibri" w:hAnsi="Calibri" w:cs="Calibri"/>
+        </w:rPr>
+        <w:t>sortie quant à l’exécution de code.</w:t>
+      </w:r>
+    </w:p>
+    <w:p>
+      <w:pPr>
+        <w:rPr>
+          <w:rFonts w:ascii="Calibri" w:hAnsi="Calibri" w:cs="Calibri"/>
+        </w:rPr>
+      </w:pPr>
+    </w:p>
+    <w:p>
+      <w:pPr>
+        <w:pStyle w:val="Titre2"/>
+      </w:pPr>
+      <w:r>
+        <w:t>Benchmark</w:t>
+      </w:r>
+    </w:p>
+    <w:p>
+      <w:pPr>
+        <w:jc w:val="both"/>
+        <w:rPr>
+          <w:rFonts w:ascii="Calibri" w:hAnsi="Calibri" w:cs="Calibri"/>
+        </w:rPr>
+      </w:pPr>
+      <w:r>
+        <w:rPr>
+          <w:rFonts w:ascii="Calibri" w:hAnsi="Calibri" w:cs="Calibri"/>
+        </w:rPr>
+        <w:t>O</w:t>
+      </w:r>
+      <w:r>
+        <w:rPr>
+          <w:rFonts w:ascii="Calibri" w:hAnsi="Calibri" w:cs="Calibri"/>
+        </w:rPr>
+        <w:t>n</w:t>
+      </w:r>
+      <w:r>
+        <w:rPr>
+          <w:rFonts w:ascii="Calibri" w:hAnsi="Calibri" w:cs="Calibri"/>
+        </w:rPr>
+        <w:t xml:space="preserve"> défini</w:t>
       </w:r>
       <w:r>
         <w:rPr>
@@ -1434,7 +1569,163 @@
         <w:rPr>
           <w:rFonts w:ascii="Calibri" w:hAnsi="Calibri" w:cs="Calibri"/>
         </w:rPr>
-        <w:t xml:space="preserve"> ici le lien entre les solutions, le voisinage, et des opérations. Le principe consiste à définir des méthodes qui sont appliquées à une solution, suivant différentes opérations pour générer une liste de solutions, qui constituer</w:t>
+        <w:t xml:space="preserve"> par le terme « benchmark » une série de tests comprenant plusieurs paramètres d’entrée pour pouvoir réaliser une étude approfondie de l’utilisation des algorithmes sur les problèmes donnés.</w:t>
+      </w:r>
+      <w:r>
+        <w:rPr>
+          <w:rFonts w:ascii="Calibri" w:hAnsi="Calibri" w:cs="Calibri"/>
+        </w:rPr>
+        <w:t xml:space="preserve"> L’utilisation de benchmark</w:t>
+      </w:r>
+      <w:r>
+        <w:rPr>
+          <w:rFonts w:ascii="Calibri" w:hAnsi="Calibri" w:cs="Calibri"/>
+        </w:rPr>
+        <w:t>s</w:t>
+      </w:r>
+      <w:r>
+        <w:rPr>
+          <w:rFonts w:ascii="Calibri" w:hAnsi="Calibri" w:cs="Calibri"/>
+        </w:rPr>
+        <w:t xml:space="preserve"> permet l’automatisation des algorithmes et ainsi</w:t>
+      </w:r>
+      <w:r>
+        <w:rPr>
+          <w:rFonts w:ascii="Calibri" w:hAnsi="Calibri" w:cs="Calibri"/>
+        </w:rPr>
+        <w:t xml:space="preserve"> de</w:t>
+      </w:r>
+      <w:r>
+        <w:rPr>
+          <w:rFonts w:ascii="Calibri" w:hAnsi="Calibri" w:cs="Calibri"/>
+        </w:rPr>
+        <w:t xml:space="preserve"> pouvoir générer énormément de résultats dans le but de pouvoir les comparer. Il est ainsi possible de définir des benchmark</w:t>
+      </w:r>
+      <w:r>
+        <w:rPr>
+          <w:rFonts w:ascii="Calibri" w:hAnsi="Calibri" w:cs="Calibri"/>
+        </w:rPr>
+        <w:t>s</w:t>
+      </w:r>
+      <w:r>
+        <w:rPr>
+          <w:rFonts w:ascii="Calibri" w:hAnsi="Calibri" w:cs="Calibri"/>
+        </w:rPr>
+        <w:t xml:space="preserve"> avec différents algorithmes, différents paramètres, sur des </w:t>
+      </w:r>
+      <w:proofErr w:type="spellStart"/>
+      <w:r>
+        <w:rPr>
+          <w:rFonts w:ascii="Calibri" w:hAnsi="Calibri" w:cs="Calibri"/>
+        </w:rPr>
+        <w:t>Landscape</w:t>
+      </w:r>
+      <w:proofErr w:type="spellEnd"/>
+      <w:r>
+        <w:rPr>
+          <w:rFonts w:ascii="Calibri" w:hAnsi="Calibri" w:cs="Calibri"/>
+        </w:rPr>
+        <w:t xml:space="preserve"> différents.</w:t>
+      </w:r>
+    </w:p>
+    <w:p>
+      <w:pPr>
+        <w:jc w:val="both"/>
+        <w:rPr>
+          <w:rFonts w:ascii="Calibri" w:hAnsi="Calibri" w:cs="Calibri"/>
+        </w:rPr>
+      </w:pPr>
+    </w:p>
+    <w:p>
+      <w:pPr>
+        <w:jc w:val="both"/>
+        <w:rPr>
+          <w:rFonts w:ascii="Calibri" w:hAnsi="Calibri" w:cs="Calibri"/>
+        </w:rPr>
+      </w:pPr>
+      <w:r>
+        <w:rPr>
+          <w:rFonts w:ascii="Calibri" w:hAnsi="Calibri" w:cs="Calibri"/>
+        </w:rPr>
+        <w:t>Dans la suite de ce rapport</w:t>
+      </w:r>
+      <w:r>
+        <w:rPr>
+          <w:rFonts w:ascii="Calibri" w:hAnsi="Calibri" w:cs="Calibri"/>
+        </w:rPr>
+        <w:t>,</w:t>
+      </w:r>
+      <w:r>
+        <w:rPr>
+          <w:rFonts w:ascii="Calibri" w:hAnsi="Calibri" w:cs="Calibri"/>
+        </w:rPr>
+        <w:t xml:space="preserve"> ce sera sur ces benchmark</w:t>
+      </w:r>
+      <w:r>
+        <w:rPr>
+          <w:rFonts w:ascii="Calibri" w:hAnsi="Calibri" w:cs="Calibri"/>
+        </w:rPr>
+        <w:t>s</w:t>
+      </w:r>
+      <w:r>
+        <w:rPr>
+          <w:rFonts w:ascii="Calibri" w:hAnsi="Calibri" w:cs="Calibri"/>
+        </w:rPr>
+        <w:t xml:space="preserve"> que seront basés les différents graphiques utilisés et interprétations.</w:t>
+      </w:r>
+    </w:p>
+    <w:p>
+      <w:pPr>
+        <w:rPr>
+          <w:rFonts w:ascii="Calibri" w:hAnsi="Calibri" w:cs="Calibri"/>
+        </w:rPr>
+      </w:pPr>
+      <w:r>
+        <w:rPr>
+          <w:rFonts w:ascii="Calibri" w:hAnsi="Calibri" w:cs="Calibri"/>
+        </w:rPr>
+        <w:br w:type="page"/>
+      </w:r>
+    </w:p>
+    <w:p>
+      <w:pPr>
+        <w:pStyle w:val="Titre1"/>
+      </w:pPr>
+      <w:r>
+        <w:lastRenderedPageBreak/>
+        <w:t>Algorithmes utilisés</w:t>
+      </w:r>
+    </w:p>
+    <w:p>
+      <w:pPr>
+        <w:jc w:val="both"/>
+        <w:rPr>
+          <w:rFonts w:ascii="Calibri" w:hAnsi="Calibri" w:cs="Calibri"/>
+        </w:rPr>
+      </w:pPr>
+      <w:r>
+        <w:rPr>
+          <w:rFonts w:ascii="Calibri" w:hAnsi="Calibri" w:cs="Calibri"/>
+        </w:rPr>
+        <w:t xml:space="preserve">Pour répondre aux problèmes </w:t>
+      </w:r>
+      <w:r>
+        <w:rPr>
+          <w:rFonts w:ascii="Calibri" w:hAnsi="Calibri" w:cs="Calibri"/>
+        </w:rPr>
+        <w:t>d'assignation</w:t>
+      </w:r>
+      <w:r>
+        <w:rPr>
+          <w:rFonts w:ascii="Calibri" w:hAnsi="Calibri" w:cs="Calibri"/>
+        </w:rPr>
+        <w:t xml:space="preserve"> quadratique, il existe déjà de nombreux algorithmes qui ont fait leurs preuves dans ce type de problème.</w:t>
+      </w:r>
+      <w:r>
+        <w:rPr>
+          <w:rFonts w:ascii="Calibri" w:hAnsi="Calibri" w:cs="Calibri"/>
+        </w:rPr>
+        <w:t xml:space="preserve"> Quatre algorithmes sont utilisés et implémentés dans le cadre de ce travail : la marche aléatoire, l</w:t>
       </w:r>
       <w:r>
         <w:rPr>
@@ -1446,7 +1737,33 @@
         <w:rPr>
           <w:rFonts w:ascii="Calibri" w:hAnsi="Calibri" w:cs="Calibri"/>
         </w:rPr>
-        <w:t xml:space="preserve"> le voisinage à cette solution d’entrée.</w:t>
+        <w:t xml:space="preserve"> méthode Hill-</w:t>
+      </w:r>
+      <w:proofErr w:type="spellStart"/>
+      <w:r>
+        <w:rPr>
+          <w:rFonts w:ascii="Calibri" w:hAnsi="Calibri" w:cs="Calibri"/>
+        </w:rPr>
+        <w:t>Clim</w:t>
+      </w:r>
+      <w:r>
+        <w:rPr>
+          <w:rFonts w:ascii="Calibri" w:hAnsi="Calibri" w:cs="Calibri"/>
+        </w:rPr>
+        <w:t>bi</w:t>
+      </w:r>
+      <w:r>
+        <w:rPr>
+          <w:rFonts w:ascii="Calibri" w:hAnsi="Calibri" w:cs="Calibri"/>
+        </w:rPr>
+        <w:t>ng</w:t>
+      </w:r>
+      <w:proofErr w:type="spellEnd"/>
+      <w:r>
+        <w:rPr>
+          <w:rFonts w:ascii="Calibri" w:hAnsi="Calibri" w:cs="Calibri"/>
+        </w:rPr>
+        <w:t>, le recuit simulé et la méthode Tabou.</w:t>
       </w:r>
     </w:p>
     <w:p>
@@ -1461,7 +1778,7 @@
         <w:pStyle w:val="Titre2"/>
       </w:pPr>
       <w:r>
-        <w:t>Algorithme</w:t>
+        <w:t>La marche aléatoire</w:t>
       </w:r>
     </w:p>
     <w:p>
@@ -1475,35 +1792,33 @@
         <w:rPr>
           <w:rFonts w:ascii="Calibri" w:hAnsi="Calibri" w:cs="Calibri"/>
         </w:rPr>
-        <w:t>« </w:t>
-      </w:r>
-      <w:r>
-        <w:rPr>
-          <w:rFonts w:ascii="Calibri" w:hAnsi="Calibri" w:cs="Calibri"/>
-        </w:rPr>
-        <w:t>Un algorithme est une suite finie et non ambiguë d’opérations ou d'instructions permettant de résoudre une classe de problèmes »</w:t>
-      </w:r>
-    </w:p>
-    <w:p>
-      <w:pPr>
-        <w:jc w:val="right"/>
-        <w:rPr>
-          <w:rFonts w:ascii="Calibri" w:hAnsi="Calibri" w:cs="Calibri"/>
-        </w:rPr>
-      </w:pPr>
+        <w:t xml:space="preserve">Dans un premier temps, l’algorithme de marche aléatoire est implémenté dans le but de trouver naïvement une solution en itérant énormément de fois de manière aléatoire sur l’ensemble des </w:t>
+      </w:r>
       <w:proofErr w:type="spellStart"/>
       <w:r>
         <w:rPr>
           <w:rFonts w:ascii="Calibri" w:hAnsi="Calibri" w:cs="Calibri"/>
         </w:rPr>
-        <w:t>Wikipedia</w:t>
+        <w:t>Landscape</w:t>
+      </w:r>
+      <w:r>
+        <w:rPr>
+          <w:rFonts w:ascii="Calibri" w:hAnsi="Calibri" w:cs="Calibri"/>
+        </w:rPr>
+        <w:t>s</w:t>
       </w:r>
       <w:proofErr w:type="spellEnd"/>
       <w:r>
         <w:rPr>
           <w:rFonts w:ascii="Calibri" w:hAnsi="Calibri" w:cs="Calibri"/>
         </w:rPr>
-        <w:t>, 2019</w:t>
+        <w:t xml:space="preserve"> et de calculer la meilleure fitness.</w:t>
+      </w:r>
+      <w:r>
+        <w:rPr>
+          <w:rFonts w:ascii="Calibri" w:hAnsi="Calibri" w:cs="Calibri"/>
+        </w:rPr>
+        <w:t xml:space="preserve"> L’algorithme prend donc uniquement un nombre maximal d’itérations comme paramètre.</w:t>
       </w:r>
     </w:p>
     <w:p>
@@ -1517,38 +1832,177 @@
         <w:rPr>
           <w:rFonts w:ascii="Calibri" w:hAnsi="Calibri" w:cs="Calibri"/>
         </w:rPr>
-        <w:t>Pour</w:t>
-      </w:r>
-      <w:r>
-        <w:rPr>
-          <w:rFonts w:ascii="Calibri" w:hAnsi="Calibri" w:cs="Calibri"/>
-        </w:rPr>
-        <w:t xml:space="preserve"> résoudre le problème donné, différents algorithmes sont utilisés dans cette implémentation. </w:t>
-      </w:r>
-      <w:r>
-        <w:rPr>
-          <w:rFonts w:ascii="Calibri" w:hAnsi="Calibri" w:cs="Calibri"/>
-        </w:rPr>
-        <w:t>Il</w:t>
-      </w:r>
-      <w:r>
-        <w:rPr>
-          <w:rFonts w:ascii="Calibri" w:hAnsi="Calibri" w:cs="Calibri"/>
-        </w:rPr>
-        <w:t>s implémentent tous les mêmes structures ce qui permet d’avoir une meilleure souplesse dans l’implémentation du code, et de respecter des normes d’entrée</w:t>
-      </w:r>
-      <w:r>
-        <w:rPr>
-          <w:rFonts w:ascii="Calibri" w:hAnsi="Calibri" w:cs="Calibri"/>
-        </w:rPr>
-        <w:t>/</w:t>
-      </w:r>
-      <w:r>
-        <w:rPr>
-          <w:rFonts w:ascii="Calibri" w:hAnsi="Calibri" w:cs="Calibri"/>
-        </w:rPr>
-        <w:t>sortie quant à l’exécution de code.</w:t>
-      </w:r>
+        <w:t xml:space="preserve">L’algorithme commence par tirer aléatoirement une solution </w:t>
+      </w:r>
+      <w:r>
+        <w:rPr>
+          <w:rFonts w:ascii="Calibri" w:hAnsi="Calibri" w:cs="Calibri"/>
+        </w:rPr>
+        <w:t>et</w:t>
+      </w:r>
+      <w:r>
+        <w:rPr>
+          <w:rFonts w:ascii="Calibri" w:hAnsi="Calibri" w:cs="Calibri"/>
+        </w:rPr>
+        <w:t xml:space="preserve"> défini</w:t>
+      </w:r>
+      <w:r>
+        <w:rPr>
+          <w:rFonts w:ascii="Calibri" w:hAnsi="Calibri" w:cs="Calibri"/>
+        </w:rPr>
+        <w:t>t</w:t>
+      </w:r>
+      <w:r>
+        <w:rPr>
+          <w:rFonts w:ascii="Calibri" w:hAnsi="Calibri" w:cs="Calibri"/>
+        </w:rPr>
+        <w:t xml:space="preserve"> cette solution comme étant la meilleure et conserve sa fitness. Puis on tire aléatoirement un seul voisin de cette solution, s’il a une meilleure fitness que celle trouvée précédemment</w:t>
+      </w:r>
+      <w:r>
+        <w:rPr>
+          <w:rFonts w:ascii="Calibri" w:hAnsi="Calibri" w:cs="Calibri"/>
+        </w:rPr>
+        <w:t>,</w:t>
+      </w:r>
+      <w:r>
+        <w:rPr>
+          <w:rFonts w:ascii="Calibri" w:hAnsi="Calibri" w:cs="Calibri"/>
+        </w:rPr>
+        <w:t xml:space="preserve"> alors on le définit comme étant la meilleure solution et </w:t>
+      </w:r>
+      <w:r>
+        <w:rPr>
+          <w:rFonts w:ascii="Calibri" w:hAnsi="Calibri" w:cs="Calibri"/>
+        </w:rPr>
+        <w:t>on</w:t>
+      </w:r>
+      <w:r>
+        <w:rPr>
+          <w:rFonts w:ascii="Calibri" w:hAnsi="Calibri" w:cs="Calibri"/>
+        </w:rPr>
+        <w:t xml:space="preserve"> conserve sa fitness. </w:t>
+      </w:r>
+      <w:proofErr w:type="spellStart"/>
+      <w:r>
+        <w:rPr>
+          <w:rFonts w:ascii="Calibri" w:hAnsi="Calibri" w:cs="Calibri"/>
+        </w:rPr>
+        <w:t>Quel</w:t>
+      </w:r>
+      <w:r>
+        <w:rPr>
+          <w:rFonts w:ascii="Calibri" w:hAnsi="Calibri" w:cs="Calibri"/>
+        </w:rPr>
+        <w:t>le</w:t>
+      </w:r>
+      <w:r>
+        <w:rPr>
+          <w:rFonts w:ascii="Calibri" w:hAnsi="Calibri" w:cs="Calibri"/>
+        </w:rPr>
+        <w:t>que</w:t>
+      </w:r>
+      <w:proofErr w:type="spellEnd"/>
+      <w:r>
+        <w:rPr>
+          <w:rFonts w:ascii="Calibri" w:hAnsi="Calibri" w:cs="Calibri"/>
+        </w:rPr>
+        <w:t xml:space="preserve"> soit sa fitness</w:t>
+      </w:r>
+      <w:r>
+        <w:rPr>
+          <w:rFonts w:ascii="Calibri" w:hAnsi="Calibri" w:cs="Calibri"/>
+        </w:rPr>
+        <w:t>,</w:t>
+      </w:r>
+      <w:r>
+        <w:rPr>
+          <w:rFonts w:ascii="Calibri" w:hAnsi="Calibri" w:cs="Calibri"/>
+        </w:rPr>
+        <w:t xml:space="preserve"> la solution</w:t>
+      </w:r>
+      <w:r>
+        <w:rPr>
+          <w:rFonts w:ascii="Calibri" w:hAnsi="Calibri" w:cs="Calibri"/>
+        </w:rPr>
+        <w:t xml:space="preserve"> </w:t>
+      </w:r>
+      <w:r>
+        <w:rPr>
+          <w:rFonts w:ascii="Calibri" w:hAnsi="Calibri" w:cs="Calibri"/>
+        </w:rPr>
+        <w:t xml:space="preserve">est </w:t>
+      </w:r>
+      <w:r>
+        <w:rPr>
+          <w:rFonts w:ascii="Calibri" w:hAnsi="Calibri" w:cs="Calibri"/>
+        </w:rPr>
+        <w:t>considérée</w:t>
+      </w:r>
+      <w:r>
+        <w:rPr>
+          <w:rFonts w:ascii="Calibri" w:hAnsi="Calibri" w:cs="Calibri"/>
+        </w:rPr>
+        <w:t xml:space="preserve"> comme étant la nouvelle solution actuelle</w:t>
+      </w:r>
+      <w:r>
+        <w:rPr>
+          <w:rFonts w:ascii="Calibri" w:hAnsi="Calibri" w:cs="Calibri"/>
+        </w:rPr>
+        <w:t xml:space="preserve"> et</w:t>
+      </w:r>
+      <w:r>
+        <w:rPr>
+          <w:rFonts w:ascii="Calibri" w:hAnsi="Calibri" w:cs="Calibri"/>
+        </w:rPr>
+        <w:t xml:space="preserve"> l’algorithme est réitéré à partir de cette solution. La boucle d’itérations s’arrête lorsque le nombre maximal d’itérations défini est atteint.</w:t>
+      </w:r>
+    </w:p>
+    <w:p>
+      <w:pPr>
+        <w:jc w:val="both"/>
+        <w:rPr>
+          <w:rFonts w:ascii="Calibri" w:hAnsi="Calibri" w:cs="Calibri"/>
+        </w:rPr>
+      </w:pPr>
+      <w:r>
+        <w:rPr>
+          <w:rFonts w:ascii="Calibri" w:hAnsi="Calibri" w:cs="Calibri"/>
+        </w:rPr>
+        <w:t>L’algorithme a une complexité linéaire</w:t>
+      </w:r>
+      <w:r>
+        <w:rPr>
+          <w:rFonts w:ascii="Calibri" w:hAnsi="Calibri" w:cs="Calibri"/>
+        </w:rPr>
+        <w:t xml:space="preserve"> (dépendant de la taille du </w:t>
+      </w:r>
+      <w:proofErr w:type="spellStart"/>
+      <w:r>
+        <w:rPr>
+          <w:rFonts w:ascii="Calibri" w:hAnsi="Calibri" w:cs="Calibri"/>
+        </w:rPr>
+        <w:t>Landscape</w:t>
+      </w:r>
+      <w:proofErr w:type="spellEnd"/>
+      <w:r>
+        <w:rPr>
+          <w:rFonts w:ascii="Calibri" w:hAnsi="Calibri" w:cs="Calibri"/>
+        </w:rPr>
+        <w:t>)</w:t>
+      </w:r>
+      <w:r>
+        <w:rPr>
+          <w:rFonts w:ascii="Calibri" w:hAnsi="Calibri" w:cs="Calibri"/>
+        </w:rPr>
+        <w:t xml:space="preserve"> étant donné qu’il effectue très exactement le nombre d’itérations qui lui est demandé. Il n’y a aucune recherche de meilleurs voisins ni d’historique des voisins parcourus.</w:t>
+      </w:r>
+    </w:p>
+    <w:p>
+      <w:pPr>
+        <w:rPr>
+          <w:rFonts w:ascii="Calibri" w:hAnsi="Calibri" w:cs="Calibri"/>
+        </w:rPr>
+      </w:pPr>
     </w:p>
     <w:p>
       <w:pPr>
@@ -1562,8 +2016,16 @@
         <w:pStyle w:val="Titre2"/>
       </w:pPr>
       <w:r>
-        <w:t>Benchmark</w:t>
-      </w:r>
+        <w:t>La</w:t>
+      </w:r>
+      <w:r>
+        <w:t xml:space="preserve"> méthode Hill-</w:t>
+      </w:r>
+      <w:proofErr w:type="spellStart"/>
+      <w:r>
+        <w:t>Climbing</w:t>
+      </w:r>
+      <w:proofErr w:type="spellEnd"/>
     </w:p>
     <w:p>
       <w:pPr>
@@ -1576,79 +2038,51 @@
         <w:rPr>
           <w:rFonts w:ascii="Calibri" w:hAnsi="Calibri" w:cs="Calibri"/>
         </w:rPr>
-        <w:t>O</w:t>
-      </w:r>
-      <w:r>
-        <w:rPr>
-          <w:rFonts w:ascii="Calibri" w:hAnsi="Calibri" w:cs="Calibri"/>
-        </w:rPr>
-        <w:t>n</w:t>
-      </w:r>
-      <w:r>
-        <w:rPr>
-          <w:rFonts w:ascii="Calibri" w:hAnsi="Calibri" w:cs="Calibri"/>
-        </w:rPr>
-        <w:t xml:space="preserve"> défini</w:t>
-      </w:r>
-      <w:r>
-        <w:rPr>
-          <w:rFonts w:ascii="Calibri" w:hAnsi="Calibri" w:cs="Calibri"/>
-        </w:rPr>
-        <w:t>t</w:t>
-      </w:r>
-      <w:r>
-        <w:rPr>
-          <w:rFonts w:ascii="Calibri" w:hAnsi="Calibri" w:cs="Calibri"/>
-        </w:rPr>
-        <w:t xml:space="preserve"> par le terme « benchmark » une série de tests comprenant plusieurs paramètres d’entrée pour pouvoir réaliser une étude approfondie de l’utilisation des algorithmes sur les problèmes donnés.</w:t>
-      </w:r>
-      <w:r>
-        <w:rPr>
-          <w:rFonts w:ascii="Calibri" w:hAnsi="Calibri" w:cs="Calibri"/>
-        </w:rPr>
-        <w:t xml:space="preserve"> L’utilisation de benchmark</w:t>
-      </w:r>
-      <w:r>
-        <w:rPr>
-          <w:rFonts w:ascii="Calibri" w:hAnsi="Calibri" w:cs="Calibri"/>
-        </w:rPr>
-        <w:t>s</w:t>
-      </w:r>
-      <w:r>
-        <w:rPr>
-          <w:rFonts w:ascii="Calibri" w:hAnsi="Calibri" w:cs="Calibri"/>
-        </w:rPr>
-        <w:t xml:space="preserve"> permet l’automatisation des algorithmes et ainsi</w:t>
-      </w:r>
-      <w:r>
-        <w:rPr>
-          <w:rFonts w:ascii="Calibri" w:hAnsi="Calibri" w:cs="Calibri"/>
-        </w:rPr>
-        <w:t xml:space="preserve"> de</w:t>
-      </w:r>
-      <w:r>
-        <w:rPr>
-          <w:rFonts w:ascii="Calibri" w:hAnsi="Calibri" w:cs="Calibri"/>
-        </w:rPr>
-        <w:t xml:space="preserve"> pouvoir générer énormément de résultats dans le but de pouvoir les comparer. Il est ainsi possible de définir des benchmark</w:t>
-      </w:r>
-      <w:r>
-        <w:rPr>
-          <w:rFonts w:ascii="Calibri" w:hAnsi="Calibri" w:cs="Calibri"/>
-        </w:rPr>
-        <w:t>s</w:t>
-      </w:r>
-      <w:r>
-        <w:rPr>
-          <w:rFonts w:ascii="Calibri" w:hAnsi="Calibri" w:cs="Calibri"/>
-        </w:rPr>
-        <w:t xml:space="preserve"> avec différents algorithmes, différents paramètres, sur des </w:t>
+        <w:t>La</w:t>
+      </w:r>
+      <w:r>
+        <w:rPr>
+          <w:rFonts w:ascii="Calibri" w:hAnsi="Calibri" w:cs="Calibri"/>
+        </w:rPr>
+        <w:t xml:space="preserve"> méthode Hill-</w:t>
       </w:r>
       <w:proofErr w:type="spellStart"/>
       <w:r>
         <w:rPr>
           <w:rFonts w:ascii="Calibri" w:hAnsi="Calibri" w:cs="Calibri"/>
         </w:rPr>
+        <w:t>Climbing</w:t>
+      </w:r>
+      <w:proofErr w:type="spellEnd"/>
+      <w:r>
+        <w:rPr>
+          <w:rFonts w:ascii="Calibri" w:hAnsi="Calibri" w:cs="Calibri"/>
+        </w:rPr>
+        <w:t xml:space="preserve"> </w:t>
+      </w:r>
+      <w:r>
+        <w:rPr>
+          <w:rFonts w:ascii="Calibri" w:hAnsi="Calibri" w:cs="Calibri"/>
+        </w:rPr>
+        <w:t xml:space="preserve">consiste à trouver un minimum local. </w:t>
+      </w:r>
+      <w:r>
+        <w:rPr>
+          <w:rFonts w:ascii="Calibri" w:hAnsi="Calibri" w:cs="Calibri"/>
+        </w:rPr>
+        <w:t>L'a</w:t>
+      </w:r>
+      <w:r>
+        <w:rPr>
+          <w:rFonts w:ascii="Calibri" w:hAnsi="Calibri" w:cs="Calibri"/>
+        </w:rPr>
+        <w:t xml:space="preserve">lgorithme implémenté ici tire au hasard une solution dans le </w:t>
+      </w:r>
+      <w:proofErr w:type="spellStart"/>
+      <w:r>
+        <w:rPr>
+          <w:rFonts w:ascii="Calibri" w:hAnsi="Calibri" w:cs="Calibri"/>
+        </w:rPr>
         <w:t>Landscape</w:t>
       </w:r>
       <w:proofErr w:type="spellEnd"/>
@@ -1656,7 +2090,69 @@
         <w:rPr>
           <w:rFonts w:ascii="Calibri" w:hAnsi="Calibri" w:cs="Calibri"/>
         </w:rPr>
-        <w:t xml:space="preserve"> différents.</w:t>
+        <w:t>, puis itère sur les voisins de cette solution pour trouver lequel a la meilleure fitness par rapport à la solution actuelle. Le meilleur voisin est considéré comme étant la nouvelle solution sur laquelle it</w:t>
+      </w:r>
+      <w:r>
+        <w:rPr>
+          <w:rFonts w:ascii="Calibri" w:hAnsi="Calibri" w:cs="Calibri"/>
+        </w:rPr>
+        <w:t>é</w:t>
+      </w:r>
+      <w:r>
+        <w:rPr>
+          <w:rFonts w:ascii="Calibri" w:hAnsi="Calibri" w:cs="Calibri"/>
+        </w:rPr>
+        <w:t>rer , puis lorsqu’aucun voisin n’améliore la fitness actuellement trouv</w:t>
+      </w:r>
+      <w:r>
+        <w:rPr>
+          <w:rFonts w:ascii="Calibri" w:hAnsi="Calibri" w:cs="Calibri"/>
+        </w:rPr>
+        <w:t>ée,</w:t>
+      </w:r>
+      <w:r>
+        <w:rPr>
+          <w:rFonts w:ascii="Calibri" w:hAnsi="Calibri" w:cs="Calibri"/>
+        </w:rPr>
+        <w:t xml:space="preserve"> on définit cette solution comme étant un minimum local. On compare la fitness de ce minimum local avec la fitness d</w:t>
+      </w:r>
+      <w:r>
+        <w:rPr>
+          <w:rFonts w:ascii="Calibri" w:hAnsi="Calibri" w:cs="Calibri"/>
+        </w:rPr>
+        <w:t>u</w:t>
+      </w:r>
+      <w:r>
+        <w:rPr>
+          <w:rFonts w:ascii="Calibri" w:hAnsi="Calibri" w:cs="Calibri"/>
+        </w:rPr>
+        <w:t xml:space="preserve"> meilleur minimum local trouv</w:t>
+      </w:r>
+      <w:r>
+        <w:rPr>
+          <w:rFonts w:ascii="Calibri" w:hAnsi="Calibri" w:cs="Calibri"/>
+        </w:rPr>
+        <w:t>é</w:t>
+      </w:r>
+      <w:r>
+        <w:rPr>
+          <w:rFonts w:ascii="Calibri" w:hAnsi="Calibri" w:cs="Calibri"/>
+        </w:rPr>
+        <w:t xml:space="preserve"> sur l’ensemble de l’algorithme. L’algorithme prend en entrée un nombre maximal d’itérations. Une fois que le nombre maximal d’itérations est atteint, on considère comme solution du </w:t>
+      </w:r>
+      <w:proofErr w:type="spellStart"/>
+      <w:r>
+        <w:rPr>
+          <w:rFonts w:ascii="Calibri" w:hAnsi="Calibri" w:cs="Calibri"/>
+        </w:rPr>
+        <w:t>Landscape</w:t>
+      </w:r>
+      <w:proofErr w:type="spellEnd"/>
+      <w:r>
+        <w:rPr>
+          <w:rFonts w:ascii="Calibri" w:hAnsi="Calibri" w:cs="Calibri"/>
+        </w:rPr>
+        <w:t>, le meilleur minimum local trouvé.</w:t>
       </w:r>
     </w:p>
     <w:p>
@@ -1666,128 +2162,55 @@
           <w:rFonts w:ascii="Calibri" w:hAnsi="Calibri" w:cs="Calibri"/>
         </w:rPr>
       </w:pPr>
-    </w:p>
-    <w:p>
-      <w:pPr>
-        <w:jc w:val="both"/>
-        <w:rPr>
-          <w:rFonts w:ascii="Calibri" w:hAnsi="Calibri" w:cs="Calibri"/>
-        </w:rPr>
-      </w:pPr>
-      <w:r>
-        <w:rPr>
-          <w:rFonts w:ascii="Calibri" w:hAnsi="Calibri" w:cs="Calibri"/>
-        </w:rPr>
-        <w:t>Dans la suite de ce rapport</w:t>
-      </w:r>
-      <w:r>
-        <w:rPr>
-          <w:rFonts w:ascii="Calibri" w:hAnsi="Calibri" w:cs="Calibri"/>
-        </w:rPr>
-        <w:t>,</w:t>
-      </w:r>
-      <w:r>
-        <w:rPr>
-          <w:rFonts w:ascii="Calibri" w:hAnsi="Calibri" w:cs="Calibri"/>
-        </w:rPr>
-        <w:t xml:space="preserve"> ce sera sur ces benchmark</w:t>
-      </w:r>
-      <w:r>
-        <w:rPr>
-          <w:rFonts w:ascii="Calibri" w:hAnsi="Calibri" w:cs="Calibri"/>
-        </w:rPr>
-        <w:t>s</w:t>
-      </w:r>
-      <w:r>
-        <w:rPr>
-          <w:rFonts w:ascii="Calibri" w:hAnsi="Calibri" w:cs="Calibri"/>
-        </w:rPr>
-        <w:t xml:space="preserve"> que seront basés les différents graphiques utilisés et interprétations.</w:t>
-      </w:r>
-    </w:p>
-    <w:p>
-      <w:pPr>
-        <w:rPr>
-          <w:rFonts w:ascii="Calibri" w:hAnsi="Calibri" w:cs="Calibri"/>
-        </w:rPr>
-      </w:pPr>
-    </w:p>
-    <w:p>
-      <w:pPr>
-        <w:pStyle w:val="Titre1"/>
-      </w:pPr>
-      <w:r>
-        <w:t>Algorithmes utilisés</w:t>
-      </w:r>
-    </w:p>
-    <w:p>
-      <w:pPr>
-        <w:jc w:val="both"/>
-        <w:rPr>
-          <w:rFonts w:ascii="Calibri" w:hAnsi="Calibri" w:cs="Calibri"/>
-        </w:rPr>
-      </w:pPr>
-      <w:r>
-        <w:rPr>
-          <w:rFonts w:ascii="Calibri" w:hAnsi="Calibri" w:cs="Calibri"/>
-        </w:rPr>
-        <w:t xml:space="preserve">Pour répondre aux problèmes </w:t>
-      </w:r>
-      <w:r>
-        <w:rPr>
-          <w:rFonts w:ascii="Calibri" w:hAnsi="Calibri" w:cs="Calibri"/>
-        </w:rPr>
-        <w:t>d'assignation</w:t>
-      </w:r>
-      <w:r>
-        <w:rPr>
-          <w:rFonts w:ascii="Calibri" w:hAnsi="Calibri" w:cs="Calibri"/>
-        </w:rPr>
-        <w:t xml:space="preserve"> quadratique, il existe déjà de nombreux algorithmes qui ont fait leurs preuves dans ce type de problème.</w:t>
-      </w:r>
-      <w:r>
-        <w:rPr>
-          <w:rFonts w:ascii="Calibri" w:hAnsi="Calibri" w:cs="Calibri"/>
-        </w:rPr>
-        <w:t xml:space="preserve"> Quatre algorithmes sont utilisés et implémentés dans le cadre de ce travail : la marche aléatoire, l</w:t>
-      </w:r>
-      <w:r>
-        <w:rPr>
-          <w:rFonts w:ascii="Calibri" w:hAnsi="Calibri" w:cs="Calibri"/>
-        </w:rPr>
-        <w:t>a</w:t>
-      </w:r>
-      <w:r>
-        <w:rPr>
-          <w:rFonts w:ascii="Calibri" w:hAnsi="Calibri" w:cs="Calibri"/>
-        </w:rPr>
-        <w:t xml:space="preserve"> méthode Hill-</w:t>
+      <w:r>
+        <w:rPr>
+          <w:rFonts w:ascii="Calibri" w:hAnsi="Calibri" w:cs="Calibri"/>
+        </w:rPr>
+        <w:t xml:space="preserve">On notera qu’une légère variante a été implémentée également, car pour les grandes dimensions de </w:t>
+      </w:r>
+      <w:r>
+        <w:rPr>
+          <w:rFonts w:ascii="Calibri" w:hAnsi="Calibri" w:cs="Calibri"/>
+        </w:rPr>
+        <w:t>TAILLARD</w:t>
+      </w:r>
+      <w:r>
+        <w:rPr>
+          <w:rFonts w:ascii="Calibri" w:hAnsi="Calibri" w:cs="Calibri"/>
+        </w:rPr>
+        <w:t>, le nombre de voisins à une solution est extrêmement grand et comparer chacun</w:t>
+      </w:r>
+      <w:r>
+        <w:rPr>
+          <w:rFonts w:ascii="Calibri" w:hAnsi="Calibri" w:cs="Calibri"/>
+        </w:rPr>
+        <w:t>e</w:t>
+      </w:r>
+      <w:r>
+        <w:rPr>
+          <w:rFonts w:ascii="Calibri" w:hAnsi="Calibri" w:cs="Calibri"/>
+        </w:rPr>
+        <w:t xml:space="preserve"> de leur fitness prend du temps, tout comme le fait d’attendre de trouver un minimum local pour arrêter une itération de l’algorithme. En effet comme la taille du </w:t>
       </w:r>
       <w:proofErr w:type="spellStart"/>
       <w:r>
         <w:rPr>
           <w:rFonts w:ascii="Calibri" w:hAnsi="Calibri" w:cs="Calibri"/>
         </w:rPr>
-        <w:t>Clim</w:t>
-      </w:r>
-      <w:r>
-        <w:rPr>
-          <w:rFonts w:ascii="Calibri" w:hAnsi="Calibri" w:cs="Calibri"/>
-        </w:rPr>
-        <w:t>bi</w:t>
-      </w:r>
-      <w:r>
-        <w:rPr>
-          <w:rFonts w:ascii="Calibri" w:hAnsi="Calibri" w:cs="Calibri"/>
-        </w:rPr>
-        <w:t>ng</w:t>
+        <w:t>Landscape</w:t>
       </w:r>
       <w:proofErr w:type="spellEnd"/>
       <w:r>
         <w:rPr>
           <w:rFonts w:ascii="Calibri" w:hAnsi="Calibri" w:cs="Calibri"/>
         </w:rPr>
-        <w:t>, le recuit simulé et la méthode Tabou.</w:t>
+        <w:t xml:space="preserve"> est très grande,</w:t>
+      </w:r>
+      <w:r>
+        <w:rPr>
+          <w:rFonts w:ascii="Calibri" w:hAnsi="Calibri" w:cs="Calibri"/>
+        </w:rPr>
+        <w:t xml:space="preserve"> la complexité de l’algorithme explose. Il a donc été rajouté un paramètre qui permet de définir le nombre de pourcentages de voisins que l’on souhaite tester avant de considérer une prochaine itération. Cela permet donc de tester par exemple 5 % des voisins de chaque solution.</w:t>
       </w:r>
     </w:p>
     <w:p>
@@ -1802,546 +2225,7 @@
         <w:pStyle w:val="Titre2"/>
       </w:pPr>
       <w:r>
-        <w:t>La marche aléatoire</w:t>
-      </w:r>
-    </w:p>
-    <w:p>
-      <w:pPr>
-        <w:jc w:val="both"/>
-        <w:rPr>
-          <w:rFonts w:ascii="Calibri" w:hAnsi="Calibri" w:cs="Calibri"/>
-        </w:rPr>
-      </w:pPr>
-      <w:r>
-        <w:rPr>
-          <w:rFonts w:ascii="Calibri" w:hAnsi="Calibri" w:cs="Calibri"/>
-        </w:rPr>
-        <w:t xml:space="preserve">Dans un premier temps, l’algorithme de marche aléatoire est implémenté dans le but de trouver naïvement une solution en itérant énormément de fois de manière aléatoire sur l’ensemble des </w:t>
-      </w:r>
-      <w:proofErr w:type="spellStart"/>
-      <w:r>
-        <w:rPr>
-          <w:rFonts w:ascii="Calibri" w:hAnsi="Calibri" w:cs="Calibri"/>
-        </w:rPr>
         <w:lastRenderedPageBreak/>
-        <w:t>Landscape</w:t>
-      </w:r>
-      <w:r>
-        <w:rPr>
-          <w:rFonts w:ascii="Calibri" w:hAnsi="Calibri" w:cs="Calibri"/>
-        </w:rPr>
-        <w:t>s</w:t>
-      </w:r>
-      <w:proofErr w:type="spellEnd"/>
-      <w:r>
-        <w:rPr>
-          <w:rFonts w:ascii="Calibri" w:hAnsi="Calibri" w:cs="Calibri"/>
-        </w:rPr>
-        <w:t xml:space="preserve"> et de calculer </w:t>
-      </w:r>
-      <w:proofErr w:type="gramStart"/>
-      <w:r>
-        <w:rPr>
-          <w:rFonts w:ascii="Calibri" w:hAnsi="Calibri" w:cs="Calibri"/>
-        </w:rPr>
-        <w:t>la meilleure fitness</w:t>
-      </w:r>
-      <w:proofErr w:type="gramEnd"/>
-      <w:r>
-        <w:rPr>
-          <w:rFonts w:ascii="Calibri" w:hAnsi="Calibri" w:cs="Calibri"/>
-        </w:rPr>
-        <w:t>.</w:t>
-      </w:r>
-      <w:r>
-        <w:rPr>
-          <w:rFonts w:ascii="Calibri" w:hAnsi="Calibri" w:cs="Calibri"/>
-        </w:rPr>
-        <w:t xml:space="preserve"> L’algorithme prend donc uniquement un nombre maximal d’itérations comme paramètre.</w:t>
-      </w:r>
-    </w:p>
-    <w:p>
-      <w:pPr>
-        <w:jc w:val="both"/>
-        <w:rPr>
-          <w:rFonts w:ascii="Calibri" w:hAnsi="Calibri" w:cs="Calibri"/>
-        </w:rPr>
-      </w:pPr>
-      <w:r>
-        <w:rPr>
-          <w:rFonts w:ascii="Calibri" w:hAnsi="Calibri" w:cs="Calibri"/>
-        </w:rPr>
-        <w:t xml:space="preserve">L’algorithme commence par tirer aléatoirement une solution </w:t>
-      </w:r>
-      <w:r>
-        <w:rPr>
-          <w:rFonts w:ascii="Calibri" w:hAnsi="Calibri" w:cs="Calibri"/>
-        </w:rPr>
-        <w:t>et</w:t>
-      </w:r>
-      <w:r>
-        <w:rPr>
-          <w:rFonts w:ascii="Calibri" w:hAnsi="Calibri" w:cs="Calibri"/>
-        </w:rPr>
-        <w:t xml:space="preserve"> défini</w:t>
-      </w:r>
-      <w:r>
-        <w:rPr>
-          <w:rFonts w:ascii="Calibri" w:hAnsi="Calibri" w:cs="Calibri"/>
-        </w:rPr>
-        <w:t>t</w:t>
-      </w:r>
-      <w:r>
-        <w:rPr>
-          <w:rFonts w:ascii="Calibri" w:hAnsi="Calibri" w:cs="Calibri"/>
-        </w:rPr>
-        <w:t xml:space="preserve"> cette solution comme étant la meilleure et conserve </w:t>
-      </w:r>
-      <w:proofErr w:type="gramStart"/>
-      <w:r>
-        <w:rPr>
-          <w:rFonts w:ascii="Calibri" w:hAnsi="Calibri" w:cs="Calibri"/>
-        </w:rPr>
-        <w:t>sa fitness</w:t>
-      </w:r>
-      <w:proofErr w:type="gramEnd"/>
-      <w:r>
-        <w:rPr>
-          <w:rFonts w:ascii="Calibri" w:hAnsi="Calibri" w:cs="Calibri"/>
-        </w:rPr>
-        <w:t xml:space="preserve">. Puis on tire aléatoirement un seul voisin de cette solution, s’il a </w:t>
-      </w:r>
-      <w:proofErr w:type="gramStart"/>
-      <w:r>
-        <w:rPr>
-          <w:rFonts w:ascii="Calibri" w:hAnsi="Calibri" w:cs="Calibri"/>
-        </w:rPr>
-        <w:t>une meilleure fitness</w:t>
-      </w:r>
-      <w:proofErr w:type="gramEnd"/>
-      <w:r>
-        <w:rPr>
-          <w:rFonts w:ascii="Calibri" w:hAnsi="Calibri" w:cs="Calibri"/>
-        </w:rPr>
-        <w:t xml:space="preserve"> que celle trouvée précédemment</w:t>
-      </w:r>
-      <w:r>
-        <w:rPr>
-          <w:rFonts w:ascii="Calibri" w:hAnsi="Calibri" w:cs="Calibri"/>
-        </w:rPr>
-        <w:t>,</w:t>
-      </w:r>
-      <w:r>
-        <w:rPr>
-          <w:rFonts w:ascii="Calibri" w:hAnsi="Calibri" w:cs="Calibri"/>
-        </w:rPr>
-        <w:t xml:space="preserve"> alors on le définit comme étant la meilleure solution et </w:t>
-      </w:r>
-      <w:r>
-        <w:rPr>
-          <w:rFonts w:ascii="Calibri" w:hAnsi="Calibri" w:cs="Calibri"/>
-        </w:rPr>
-        <w:t>on</w:t>
-      </w:r>
-      <w:r>
-        <w:rPr>
-          <w:rFonts w:ascii="Calibri" w:hAnsi="Calibri" w:cs="Calibri"/>
-        </w:rPr>
-        <w:t xml:space="preserve"> conserve sa fitness. </w:t>
-      </w:r>
-      <w:proofErr w:type="spellStart"/>
-      <w:r>
-        <w:rPr>
-          <w:rFonts w:ascii="Calibri" w:hAnsi="Calibri" w:cs="Calibri"/>
-        </w:rPr>
-        <w:t>Quel</w:t>
-      </w:r>
-      <w:r>
-        <w:rPr>
-          <w:rFonts w:ascii="Calibri" w:hAnsi="Calibri" w:cs="Calibri"/>
-        </w:rPr>
-        <w:t>le</w:t>
-      </w:r>
-      <w:r>
-        <w:rPr>
-          <w:rFonts w:ascii="Calibri" w:hAnsi="Calibri" w:cs="Calibri"/>
-        </w:rPr>
-        <w:t>que</w:t>
-      </w:r>
-      <w:proofErr w:type="spellEnd"/>
-      <w:r>
-        <w:rPr>
-          <w:rFonts w:ascii="Calibri" w:hAnsi="Calibri" w:cs="Calibri"/>
-        </w:rPr>
-        <w:t xml:space="preserve"> soit </w:t>
-      </w:r>
-      <w:proofErr w:type="gramStart"/>
-      <w:r>
-        <w:rPr>
-          <w:rFonts w:ascii="Calibri" w:hAnsi="Calibri" w:cs="Calibri"/>
-        </w:rPr>
-        <w:t>sa fitness</w:t>
-      </w:r>
-      <w:proofErr w:type="gramEnd"/>
-      <w:r>
-        <w:rPr>
-          <w:rFonts w:ascii="Calibri" w:hAnsi="Calibri" w:cs="Calibri"/>
-        </w:rPr>
-        <w:t>,</w:t>
-      </w:r>
-      <w:r>
-        <w:rPr>
-          <w:rFonts w:ascii="Calibri" w:hAnsi="Calibri" w:cs="Calibri"/>
-        </w:rPr>
-        <w:t xml:space="preserve"> la solution</w:t>
-      </w:r>
-      <w:r>
-        <w:rPr>
-          <w:rFonts w:ascii="Calibri" w:hAnsi="Calibri" w:cs="Calibri"/>
-        </w:rPr>
-        <w:t xml:space="preserve"> </w:t>
-      </w:r>
-      <w:r>
-        <w:rPr>
-          <w:rFonts w:ascii="Calibri" w:hAnsi="Calibri" w:cs="Calibri"/>
-        </w:rPr>
-        <w:t xml:space="preserve">est </w:t>
-      </w:r>
-      <w:r>
-        <w:rPr>
-          <w:rFonts w:ascii="Calibri" w:hAnsi="Calibri" w:cs="Calibri"/>
-        </w:rPr>
-        <w:t>considérée</w:t>
-      </w:r>
-      <w:r>
-        <w:rPr>
-          <w:rFonts w:ascii="Calibri" w:hAnsi="Calibri" w:cs="Calibri"/>
-        </w:rPr>
-        <w:t xml:space="preserve"> comme étant la nouvelle solution actuelle</w:t>
-      </w:r>
-      <w:r>
-        <w:rPr>
-          <w:rFonts w:ascii="Calibri" w:hAnsi="Calibri" w:cs="Calibri"/>
-        </w:rPr>
-        <w:t xml:space="preserve"> et</w:t>
-      </w:r>
-      <w:r>
-        <w:rPr>
-          <w:rFonts w:ascii="Calibri" w:hAnsi="Calibri" w:cs="Calibri"/>
-        </w:rPr>
-        <w:t xml:space="preserve"> l’algorithme est réitéré à partir de cette solution. La boucle d’itérations s’arrête lorsque le nombre maximal d’itérations défini est atteint.</w:t>
-      </w:r>
-    </w:p>
-    <w:p>
-      <w:pPr>
-        <w:jc w:val="both"/>
-        <w:rPr>
-          <w:rFonts w:ascii="Calibri" w:hAnsi="Calibri" w:cs="Calibri"/>
-        </w:rPr>
-      </w:pPr>
-      <w:r>
-        <w:rPr>
-          <w:rFonts w:ascii="Calibri" w:hAnsi="Calibri" w:cs="Calibri"/>
-        </w:rPr>
-        <w:t>L’algorithme a une complexité linéaire</w:t>
-      </w:r>
-      <w:r>
-        <w:rPr>
-          <w:rFonts w:ascii="Calibri" w:hAnsi="Calibri" w:cs="Calibri"/>
-        </w:rPr>
-        <w:t xml:space="preserve"> (dépendant de la taille du </w:t>
-      </w:r>
-      <w:proofErr w:type="spellStart"/>
-      <w:r>
-        <w:rPr>
-          <w:rFonts w:ascii="Calibri" w:hAnsi="Calibri" w:cs="Calibri"/>
-        </w:rPr>
-        <w:t>Landscape</w:t>
-      </w:r>
-      <w:proofErr w:type="spellEnd"/>
-      <w:r>
-        <w:rPr>
-          <w:rFonts w:ascii="Calibri" w:hAnsi="Calibri" w:cs="Calibri"/>
-        </w:rPr>
-        <w:t>)</w:t>
-      </w:r>
-      <w:r>
-        <w:rPr>
-          <w:rFonts w:ascii="Calibri" w:hAnsi="Calibri" w:cs="Calibri"/>
-        </w:rPr>
-        <w:t xml:space="preserve"> étant donné qu’il effectue très exactement le nombre d’itérations qui lui est demandé. Il n’y a aucune recherche de meilleurs voisins ni d’historique des voisins parcourus.</w:t>
-      </w:r>
-    </w:p>
-    <w:p>
-      <w:pPr>
-        <w:rPr>
-          <w:rFonts w:ascii="Calibri" w:hAnsi="Calibri" w:cs="Calibri"/>
-        </w:rPr>
-      </w:pPr>
-    </w:p>
-    <w:p>
-      <w:pPr>
-        <w:rPr>
-          <w:rFonts w:ascii="Calibri" w:hAnsi="Calibri" w:cs="Calibri"/>
-        </w:rPr>
-      </w:pPr>
-    </w:p>
-    <w:p>
-      <w:pPr>
-        <w:pStyle w:val="Titre2"/>
-      </w:pPr>
-      <w:r>
-        <w:t>La</w:t>
-      </w:r>
-      <w:r>
-        <w:t xml:space="preserve"> méthode Hill-</w:t>
-      </w:r>
-      <w:proofErr w:type="spellStart"/>
-      <w:r>
-        <w:t>Climbing</w:t>
-      </w:r>
-      <w:proofErr w:type="spellEnd"/>
-    </w:p>
-    <w:p>
-      <w:pPr>
-        <w:jc w:val="both"/>
-        <w:rPr>
-          <w:rFonts w:ascii="Calibri" w:hAnsi="Calibri" w:cs="Calibri"/>
-        </w:rPr>
-      </w:pPr>
-      <w:r>
-        <w:rPr>
-          <w:rFonts w:ascii="Calibri" w:hAnsi="Calibri" w:cs="Calibri"/>
-        </w:rPr>
-        <w:t>La</w:t>
-      </w:r>
-      <w:r>
-        <w:rPr>
-          <w:rFonts w:ascii="Calibri" w:hAnsi="Calibri" w:cs="Calibri"/>
-        </w:rPr>
-        <w:t xml:space="preserve"> méthode Hill-</w:t>
-      </w:r>
-      <w:proofErr w:type="spellStart"/>
-      <w:r>
-        <w:rPr>
-          <w:rFonts w:ascii="Calibri" w:hAnsi="Calibri" w:cs="Calibri"/>
-        </w:rPr>
-        <w:t>Climbing</w:t>
-      </w:r>
-      <w:proofErr w:type="spellEnd"/>
-      <w:r>
-        <w:rPr>
-          <w:rFonts w:ascii="Calibri" w:hAnsi="Calibri" w:cs="Calibri"/>
-        </w:rPr>
-        <w:t xml:space="preserve"> </w:t>
-      </w:r>
-      <w:r>
-        <w:rPr>
-          <w:rFonts w:ascii="Calibri" w:hAnsi="Calibri" w:cs="Calibri"/>
-        </w:rPr>
-        <w:t xml:space="preserve">consiste à trouver un minimum local. </w:t>
-      </w:r>
-      <w:r>
-        <w:rPr>
-          <w:rFonts w:ascii="Calibri" w:hAnsi="Calibri" w:cs="Calibri"/>
-        </w:rPr>
-        <w:t>L'a</w:t>
-      </w:r>
-      <w:r>
-        <w:rPr>
-          <w:rFonts w:ascii="Calibri" w:hAnsi="Calibri" w:cs="Calibri"/>
-        </w:rPr>
-        <w:t xml:space="preserve">lgorithme implémenté ici tire au hasard une solution dans le </w:t>
-      </w:r>
-      <w:proofErr w:type="spellStart"/>
-      <w:r>
-        <w:rPr>
-          <w:rFonts w:ascii="Calibri" w:hAnsi="Calibri" w:cs="Calibri"/>
-        </w:rPr>
-        <w:t>Landscape</w:t>
-      </w:r>
-      <w:proofErr w:type="spellEnd"/>
-      <w:r>
-        <w:rPr>
-          <w:rFonts w:ascii="Calibri" w:hAnsi="Calibri" w:cs="Calibri"/>
-        </w:rPr>
-        <w:t xml:space="preserve">, puis itère sur les voisins de cette solution pour trouver lequel a </w:t>
-      </w:r>
-      <w:proofErr w:type="gramStart"/>
-      <w:r>
-        <w:rPr>
-          <w:rFonts w:ascii="Calibri" w:hAnsi="Calibri" w:cs="Calibri"/>
-        </w:rPr>
-        <w:t>la meilleure fitness</w:t>
-      </w:r>
-      <w:proofErr w:type="gramEnd"/>
-      <w:r>
-        <w:rPr>
-          <w:rFonts w:ascii="Calibri" w:hAnsi="Calibri" w:cs="Calibri"/>
-        </w:rPr>
-        <w:t xml:space="preserve"> par rapport à la solution actuelle. Le meilleur voisin est considéré comme étant la nouvelle solution sur laquelle </w:t>
-      </w:r>
-      <w:proofErr w:type="gramStart"/>
-      <w:r>
-        <w:rPr>
-          <w:rFonts w:ascii="Calibri" w:hAnsi="Calibri" w:cs="Calibri"/>
-        </w:rPr>
-        <w:t>it</w:t>
-      </w:r>
-      <w:r>
-        <w:rPr>
-          <w:rFonts w:ascii="Calibri" w:hAnsi="Calibri" w:cs="Calibri"/>
-        </w:rPr>
-        <w:t>é</w:t>
-      </w:r>
-      <w:r>
-        <w:rPr>
-          <w:rFonts w:ascii="Calibri" w:hAnsi="Calibri" w:cs="Calibri"/>
-        </w:rPr>
-        <w:t>rer ,</w:t>
-      </w:r>
-      <w:proofErr w:type="gramEnd"/>
-      <w:r>
-        <w:rPr>
-          <w:rFonts w:ascii="Calibri" w:hAnsi="Calibri" w:cs="Calibri"/>
-        </w:rPr>
-        <w:t xml:space="preserve"> puis lorsqu’aucun voisin n’améliore la fitness actuellement trouv</w:t>
-      </w:r>
-      <w:r>
-        <w:rPr>
-          <w:rFonts w:ascii="Calibri" w:hAnsi="Calibri" w:cs="Calibri"/>
-        </w:rPr>
-        <w:t>ée,</w:t>
-      </w:r>
-      <w:r>
-        <w:rPr>
-          <w:rFonts w:ascii="Calibri" w:hAnsi="Calibri" w:cs="Calibri"/>
-        </w:rPr>
-        <w:t xml:space="preserve"> on définit cette solution comme étant un minimum local. On compare </w:t>
-      </w:r>
-      <w:proofErr w:type="gramStart"/>
-      <w:r>
-        <w:rPr>
-          <w:rFonts w:ascii="Calibri" w:hAnsi="Calibri" w:cs="Calibri"/>
-        </w:rPr>
-        <w:t>la fitness</w:t>
-      </w:r>
-      <w:proofErr w:type="gramEnd"/>
-      <w:r>
-        <w:rPr>
-          <w:rFonts w:ascii="Calibri" w:hAnsi="Calibri" w:cs="Calibri"/>
-        </w:rPr>
-        <w:t xml:space="preserve"> de ce minimum local avec la fitness d</w:t>
-      </w:r>
-      <w:r>
-        <w:rPr>
-          <w:rFonts w:ascii="Calibri" w:hAnsi="Calibri" w:cs="Calibri"/>
-        </w:rPr>
-        <w:t>u</w:t>
-      </w:r>
-      <w:r>
-        <w:rPr>
-          <w:rFonts w:ascii="Calibri" w:hAnsi="Calibri" w:cs="Calibri"/>
-        </w:rPr>
-        <w:t xml:space="preserve"> meilleur minimum local trouv</w:t>
-      </w:r>
-      <w:r>
-        <w:rPr>
-          <w:rFonts w:ascii="Calibri" w:hAnsi="Calibri" w:cs="Calibri"/>
-        </w:rPr>
-        <w:t>é</w:t>
-      </w:r>
-      <w:r>
-        <w:rPr>
-          <w:rFonts w:ascii="Calibri" w:hAnsi="Calibri" w:cs="Calibri"/>
-        </w:rPr>
-        <w:t xml:space="preserve"> sur l’ensemble de l’algorithme. L’algorithme prend en entrée un nombre maximal d’itérations. Une fois que le nombre maximal d’itérations est atteint, on considère comme solution du </w:t>
-      </w:r>
-      <w:proofErr w:type="spellStart"/>
-      <w:r>
-        <w:rPr>
-          <w:rFonts w:ascii="Calibri" w:hAnsi="Calibri" w:cs="Calibri"/>
-        </w:rPr>
-        <w:t>Landscape</w:t>
-      </w:r>
-      <w:proofErr w:type="spellEnd"/>
-      <w:r>
-        <w:rPr>
-          <w:rFonts w:ascii="Calibri" w:hAnsi="Calibri" w:cs="Calibri"/>
-        </w:rPr>
-        <w:t>, le meilleur minimum local trouvé.</w:t>
-      </w:r>
-    </w:p>
-    <w:p>
-      <w:pPr>
-        <w:jc w:val="both"/>
-        <w:rPr>
-          <w:rFonts w:ascii="Calibri" w:hAnsi="Calibri" w:cs="Calibri"/>
-        </w:rPr>
-      </w:pPr>
-      <w:r>
-        <w:rPr>
-          <w:rFonts w:ascii="Calibri" w:hAnsi="Calibri" w:cs="Calibri"/>
-        </w:rPr>
-        <w:t xml:space="preserve">On notera qu’une légère variante a été implémentée également, car pour les grandes dimensions de </w:t>
-      </w:r>
-      <w:r>
-        <w:rPr>
-          <w:rFonts w:ascii="Calibri" w:hAnsi="Calibri" w:cs="Calibri"/>
-        </w:rPr>
-        <w:t>TAILLARD</w:t>
-      </w:r>
-      <w:r>
-        <w:rPr>
-          <w:rFonts w:ascii="Calibri" w:hAnsi="Calibri" w:cs="Calibri"/>
-        </w:rPr>
-        <w:t>, le nombre de voisins à une solution est extrêmement grand et comparer chacun</w:t>
-      </w:r>
-      <w:r>
-        <w:rPr>
-          <w:rFonts w:ascii="Calibri" w:hAnsi="Calibri" w:cs="Calibri"/>
-        </w:rPr>
-        <w:t>e</w:t>
-      </w:r>
-      <w:r>
-        <w:rPr>
-          <w:rFonts w:ascii="Calibri" w:hAnsi="Calibri" w:cs="Calibri"/>
-        </w:rPr>
-        <w:t xml:space="preserve"> de leur fitness prend du temps, tout comme le fait d’attendre de trouver un minimum local pour arrêter une itération de l’algorithme. En effet comme la taille du </w:t>
-      </w:r>
-      <w:proofErr w:type="spellStart"/>
-      <w:r>
-        <w:rPr>
-          <w:rFonts w:ascii="Calibri" w:hAnsi="Calibri" w:cs="Calibri"/>
-        </w:rPr>
-        <w:t>Landscape</w:t>
-      </w:r>
-      <w:proofErr w:type="spellEnd"/>
-      <w:r>
-        <w:rPr>
-          <w:rFonts w:ascii="Calibri" w:hAnsi="Calibri" w:cs="Calibri"/>
-        </w:rPr>
-        <w:t xml:space="preserve"> est très grande,</w:t>
-      </w:r>
-      <w:r>
-        <w:rPr>
-          <w:rFonts w:ascii="Calibri" w:hAnsi="Calibri" w:cs="Calibri"/>
-        </w:rPr>
-        <w:t xml:space="preserve"> la complexité de l’algorithme explose. Il a donc été rajouté un paramètre qui permet de définir le nombre de pourcentages de voisins que l’on souhaite tester avant de considérer une prochaine itération. Cela permet donc de tester par exemple 5 % des voisins de chaque solution.</w:t>
-      </w:r>
-    </w:p>
-    <w:p>
-      <w:pPr>
-        <w:rPr>
-          <w:rFonts w:ascii="Calibri" w:hAnsi="Calibri" w:cs="Calibri"/>
-        </w:rPr>
-      </w:pPr>
-    </w:p>
-    <w:p>
-      <w:pPr>
-        <w:pStyle w:val="Titre2"/>
-      </w:pPr>
-      <w:r>
         <w:t>La méthode du recuit simulé</w:t>
       </w:r>
     </w:p>
@@ -2478,7 +2362,6 @@
         <w:rPr>
           <w:rFonts w:ascii="Calibri" w:hAnsi="Calibri" w:cs="Calibri"/>
         </w:rPr>
-        <w:lastRenderedPageBreak/>
         <w:t>L’algorithme prend donc en paramètres une solution initiale, une température initiale, et un nombre de mouvements sur les voisins réalisables avant de procéder à la prochaine itération sur la température.</w:t>
       </w:r>
     </w:p>
@@ -2533,21 +2416,7 @@
         <w:rPr>
           <w:rFonts w:ascii="Calibri" w:eastAsiaTheme="minorEastAsia" w:hAnsi="Calibri" w:cs="Calibri"/>
         </w:rPr>
-        <w:t xml:space="preserve"> </w:t>
-      </w:r>
-      <w:proofErr w:type="gramStart"/>
-      <w:r>
-        <w:rPr>
-          <w:rFonts w:ascii="Calibri" w:eastAsiaTheme="minorEastAsia" w:hAnsi="Calibri" w:cs="Calibri"/>
-        </w:rPr>
-        <w:t>est</w:t>
-      </w:r>
-      <w:proofErr w:type="gramEnd"/>
-      <w:r>
-        <w:rPr>
-          <w:rFonts w:ascii="Calibri" w:eastAsiaTheme="minorEastAsia" w:hAnsi="Calibri" w:cs="Calibri"/>
-        </w:rPr>
-        <w:t xml:space="preserve"> donc constant et la température diminue de manière géométrique tel que </w:t>
+        <w:t xml:space="preserve"> est donc constant et la température diminue de manière géométrique tel que </w:t>
       </w:r>
       <m:oMath>
         <m:sSub>
@@ -2782,41 +2651,13 @@
         <w:rPr>
           <w:rFonts w:ascii="Calibri" w:hAnsi="Calibri" w:cs="Calibri"/>
         </w:rPr>
-        <w:t xml:space="preserve"> voisin minimise </w:t>
-      </w:r>
-      <w:proofErr w:type="gramStart"/>
-      <w:r>
-        <w:rPr>
-          <w:rFonts w:ascii="Calibri" w:hAnsi="Calibri" w:cs="Calibri"/>
-        </w:rPr>
-        <w:t>la fitness</w:t>
-      </w:r>
-      <w:proofErr w:type="gramEnd"/>
-      <w:r>
-        <w:rPr>
-          <w:rFonts w:ascii="Calibri" w:hAnsi="Calibri" w:cs="Calibri"/>
-        </w:rPr>
-        <w:t xml:space="preserve"> et pour chacun des voisins calculés on garde en mémoire l’opération qui est effectuée. Suivant certaines conditions,</w:t>
-      </w:r>
-      <w:r>
-        <w:rPr>
-          <w:rFonts w:ascii="Calibri" w:hAnsi="Calibri" w:cs="Calibri"/>
-        </w:rPr>
-        <w:t xml:space="preserve"> si une opération qui a été réalisée n’améliore pas </w:t>
-      </w:r>
-      <w:proofErr w:type="gramStart"/>
-      <w:r>
-        <w:rPr>
-          <w:rFonts w:ascii="Calibri" w:hAnsi="Calibri" w:cs="Calibri"/>
-        </w:rPr>
-        <w:t>la fitness</w:t>
-      </w:r>
-      <w:proofErr w:type="gramEnd"/>
-      <w:r>
-        <w:rPr>
-          <w:rFonts w:ascii="Calibri" w:hAnsi="Calibri" w:cs="Calibri"/>
-        </w:rPr>
-        <w:t>, c’est-à-dire une opération qui augmente la fitness (un mauvais voisin donc), alors on décide d’effectuer le mouvement, pour sortir probablement d’un minimum local</w:t>
+        <w:t xml:space="preserve"> voisin minimise la fitness et pour chacun des voisins calculés on garde en mémoire l’opération qui est effectuée. Suivant certaines conditions,</w:t>
+      </w:r>
+      <w:r>
+        <w:rPr>
+          <w:rFonts w:ascii="Calibri" w:hAnsi="Calibri" w:cs="Calibri"/>
+        </w:rPr>
+        <w:t xml:space="preserve"> si une opération qui a été réalisée n’améliore pas la fitness, c’est-à-dire une opération qui augmente la fitness (un mauvais voisin donc), alors on décide d’effectuer le mouvement, pour sortir probablement d’un minimum local</w:t>
       </w:r>
       <w:r>
         <w:rPr>
@@ -3041,12 +2882,19 @@
           <w:rFonts w:ascii="Calibri" w:hAnsi="Calibri" w:cs="Calibri"/>
         </w:rPr>
       </w:pPr>
+      <w:r>
+        <w:rPr>
+          <w:rFonts w:ascii="Calibri" w:hAnsi="Calibri" w:cs="Calibri"/>
+        </w:rPr>
+        <w:br w:type="page"/>
+      </w:r>
     </w:p>
     <w:p>
       <w:pPr>
         <w:pStyle w:val="Titre1"/>
       </w:pPr>
       <w:r>
+        <w:lastRenderedPageBreak/>
         <w:t xml:space="preserve">Application des algorithmes sur les instances de </w:t>
       </w:r>
       <w:proofErr w:type="spellStart"/>
@@ -3191,177 +3039,190 @@
         <w:t>s</w:t>
       </w:r>
       <w:r>
-        <w:t xml:space="preserve"> et mis en relation. Le premier concerne les résultats </w:t>
-      </w:r>
-      <w:proofErr w:type="gramStart"/>
-      <w:r>
-        <w:t>de la fitness</w:t>
-      </w:r>
-      <w:proofErr w:type="gramEnd"/>
-      <w:r>
-        <w:t xml:space="preserve"> sur les algorithmes en fonction de différents </w:t>
-      </w:r>
+        <w:t xml:space="preserve"> et mis en relation. Le premier concerne les résultats de la fitness sur les algorithmes en fonction de différents paramètres d’entrée. Le second concerne le temps d’exécution des algorithmes sur ces mêmes paramètres d’entrée</w:t>
+      </w:r>
+      <w:r>
+        <w:t xml:space="preserve">. La principale analyse sera donc faite, non pas exclusivement sur la qualité de la fitness trouvé ou de la solution, mais également </w:t>
+      </w:r>
+      <w:r>
+        <w:t>sur</w:t>
+      </w:r>
+      <w:r>
+        <w:t xml:space="preserve"> la complexité en temps qu’il faut pour arriver à atteindre ces solutions</w:t>
+      </w:r>
+      <w:r>
+        <w:t>. Il sera donc question d’argumenter sur le fait de savoir s’il faut vraiment attendre très longtemps pour améliorer la fitness</w:t>
+      </w:r>
+      <w:r>
+        <w:t xml:space="preserve"> ou</w:t>
+      </w:r>
+      <w:r>
+        <w:t xml:space="preserve"> si l’on peut se contenter, suivant certains algorithmes et suivant certains paramètres, d’obtenir rapidement une estimation de la meilleure fitness trouvable.</w:t>
+      </w:r>
+    </w:p>
+    <w:p/>
+    <w:p>
+      <w:pPr>
+        <w:jc w:val="both"/>
+      </w:pPr>
+      <w:r>
+        <w:t>Pour affiner les résultats de chacun des algorithmes, absolument tous les tests pour chacun des paramètres et pour chacun des algorithmes ont été réalisé</w:t>
+      </w:r>
+      <w:r>
+        <w:t>s</w:t>
+      </w:r>
+      <w:r>
+        <w:t xml:space="preserve"> </w:t>
+      </w:r>
+      <w:r>
+        <w:t>4</w:t>
+      </w:r>
+      <w:r>
+        <w:t xml:space="preserve"> fois puis une moyenne du résultat des fitness du résultat du temps d’exécution a été récupérée pour former les graphiques suivants. C’est notamment pour ça qu’il y a rarement des fitness</w:t>
+      </w:r>
+      <w:r>
+        <w:t xml:space="preserve"> extrêmement basse pour les petites instances de </w:t>
+      </w:r>
+      <w:proofErr w:type="spellStart"/>
+      <w:r>
+        <w:t>Taillard</w:t>
+      </w:r>
+      <w:proofErr w:type="spellEnd"/>
+      <w:r>
+        <w:t>, étant donné qu’il faut générer quatre fois d’affilée une toute petite fitness pour que la moyenne de ses fitness là soit basse. Le fait de réaliser quatre fois chacun des algorithmes permet de réduire considérablement un effet de brouillage et de désordre qui serait</w:t>
+      </w:r>
+      <w:r>
+        <w:t xml:space="preserve"> défini par certains tirages aléatoires notamment sur les voisins. Ainsi il en convient que les résultats sont plus stables et plus justes </w:t>
+      </w:r>
+      <w:r>
+        <w:t xml:space="preserve">autant </w:t>
+      </w:r>
+      <w:r>
+        <w:t>dans le temps q</w:t>
+      </w:r>
+      <w:r>
+        <w:t>ue dans les</w:t>
+      </w:r>
+      <w:r>
+        <w:t xml:space="preserve"> résultats de la fitness.</w:t>
+      </w:r>
+    </w:p>
+    <w:p>
+      <w:r>
+        <w:br w:type="page"/>
+      </w:r>
+    </w:p>
+    <w:p>
+      <w:pPr>
+        <w:pStyle w:val="Titre2"/>
+      </w:pPr>
       <w:r>
         <w:lastRenderedPageBreak/>
-        <w:t>paramètres d’entrée. Le second concerne le temps d’exécution des algorithmes sur ces mêmes paramètres d’entrée</w:t>
-      </w:r>
-      <w:r>
-        <w:t xml:space="preserve">. La principale analyse sera donc faite, non pas exclusivement sur la qualité </w:t>
-      </w:r>
-      <w:proofErr w:type="gramStart"/>
-      <w:r>
-        <w:t>de la fitness</w:t>
-      </w:r>
-      <w:proofErr w:type="gramEnd"/>
-      <w:r>
-        <w:t xml:space="preserve"> trouvé ou de la solution, mais également </w:t>
-      </w:r>
-      <w:r>
-        <w:t>sur</w:t>
-      </w:r>
-      <w:r>
-        <w:t xml:space="preserve"> la complexité en temps qu’il faut pour arriver à atteindre ces solutions</w:t>
-      </w:r>
-      <w:r>
-        <w:t xml:space="preserve">. Il sera donc question d’argumenter sur le fait de savoir s’il faut vraiment attendre très longtemps pour améliorer </w:t>
-      </w:r>
-      <w:proofErr w:type="gramStart"/>
-      <w:r>
-        <w:t>la fitness</w:t>
-      </w:r>
-      <w:proofErr w:type="gramEnd"/>
-      <w:r>
-        <w:t xml:space="preserve"> ou</w:t>
-      </w:r>
-      <w:r>
-        <w:t xml:space="preserve"> si l’on peut se contenter, suivant certains algorithmes et suivant certains paramètres, d’obtenir rapidement une estimation de la meilleure fitness trouvable.</w:t>
+        <w:t>La marche aléatoire</w:t>
+      </w:r>
+    </w:p>
+    <w:p>
+      <w:pPr>
+        <w:jc w:val="both"/>
+      </w:pPr>
+      <w:r>
+        <w:rPr>
+          <w:noProof/>
+        </w:rPr>
+        <w:drawing>
+          <wp:anchor distT="0" distB="0" distL="114300" distR="114300" simplePos="0" relativeHeight="251658240" behindDoc="0" locked="0" layoutInCell="1" allowOverlap="1" wp14:anchorId="4124A4A2" wp14:editId="4C794CB5">
+            <wp:simplePos x="0" y="0"/>
+            <wp:positionH relativeFrom="column">
+              <wp:posOffset>41275</wp:posOffset>
+            </wp:positionH>
+            <wp:positionV relativeFrom="margin">
+              <wp:posOffset>1379220</wp:posOffset>
+            </wp:positionV>
+            <wp:extent cx="5756910" cy="4601210"/>
+            <wp:effectExtent l="0" t="0" r="0" b="8890"/>
+            <wp:wrapTopAndBottom/>
+            <wp:docPr id="2" name="Image 2"/>
+            <wp:cNvGraphicFramePr>
+              <a:graphicFrameLocks xmlns:a="http://schemas.openxmlformats.org/drawingml/2006/main" noChangeAspect="1"/>
+            </wp:cNvGraphicFramePr>
+            <a:graphic xmlns:a="http://schemas.openxmlformats.org/drawingml/2006/main">
+              <a:graphicData uri="http://schemas.openxmlformats.org/drawingml/2006/picture">
+                <pic:pic xmlns:pic="http://schemas.openxmlformats.org/drawingml/2006/picture">
+                  <pic:nvPicPr>
+                    <pic:cNvPr id="0" name="Picture 2"/>
+                    <pic:cNvPicPr>
+                      <a:picLocks noChangeAspect="1" noChangeArrowheads="1"/>
+                    </pic:cNvPicPr>
+                  </pic:nvPicPr>
+                  <pic:blipFill>
+                    <a:blip r:embed="rId8">
+                      <a:extLst>
+                        <a:ext uri="{28A0092B-C50C-407E-A947-70E740481C1C}">
+                          <a14:useLocalDpi xmlns:a14="http://schemas.microsoft.com/office/drawing/2010/main" val="0"/>
+                        </a:ext>
+                      </a:extLst>
+                    </a:blip>
+                    <a:srcRect/>
+                    <a:stretch>
+                      <a:fillRect/>
+                    </a:stretch>
+                  </pic:blipFill>
+                  <pic:spPr bwMode="auto">
+                    <a:xfrm>
+                      <a:off x="0" y="0"/>
+                      <a:ext cx="5756910" cy="4601210"/>
+                    </a:xfrm>
+                    <a:prstGeom prst="rect">
+                      <a:avLst/>
+                    </a:prstGeom>
+                    <a:noFill/>
+                    <a:ln>
+                      <a:noFill/>
+                    </a:ln>
+                  </pic:spPr>
+                </pic:pic>
+              </a:graphicData>
+            </a:graphic>
+          </wp:anchor>
+        </w:drawing>
+      </w:r>
+      <w:r>
+        <w:t>Pour</w:t>
+      </w:r>
+      <w:r>
+        <w:t xml:space="preserve"> tester une approche simple et naïve de la résolution du problème, l’algorithme de la marche aléatoire a été utilisé sur toutes les instances de </w:t>
+      </w:r>
+      <w:proofErr w:type="spellStart"/>
+      <w:r>
+        <w:t>Taillard</w:t>
+      </w:r>
+      <w:proofErr w:type="spellEnd"/>
+      <w:r>
+        <w:t>.</w:t>
+      </w:r>
+      <w:r>
+        <w:t xml:space="preserve"> L’avantage de l’algorithme de la marche aléatoire c’est qu’il est extrêmement rapide à exécuter, en effet il </w:t>
+      </w:r>
+      <w:r>
+        <w:t>n’</w:t>
+      </w:r>
+      <w:r>
+        <w:t xml:space="preserve">y a aucune comparaison des fitness entre les voisins, pour chaque itération </w:t>
+      </w:r>
+      <w:r>
+        <w:t>un</w:t>
+      </w:r>
+      <w:r>
+        <w:t xml:space="preserve"> voisin est élu et on vérifie s’il satisfait une fitness minimale sur l’ensemble de tous ce</w:t>
+      </w:r>
+      <w:r>
+        <w:t>ux</w:t>
+      </w:r>
+      <w:r>
+        <w:t xml:space="preserve"> qui ont été testés. Cela permet donc d’effectuer de très grande itération.</w:t>
       </w:r>
     </w:p>
     <w:p/>
-    <w:p>
-      <w:pPr>
-        <w:jc w:val="both"/>
-      </w:pPr>
-      <w:r>
-        <w:t>Pour affiner les résultats de chacun des algorithmes, absolument tous les tests pour chacun des paramètres et pour chacun des algorithmes ont été réalisé</w:t>
-      </w:r>
-      <w:r>
-        <w:t>s</w:t>
-      </w:r>
-      <w:r>
-        <w:t xml:space="preserve"> </w:t>
-      </w:r>
-      <w:r>
-        <w:t>4</w:t>
-      </w:r>
-      <w:r>
-        <w:t xml:space="preserve"> fois puis une moyenne du résultat des fitness du résultat du temps d’exécution a été récupérée pour former les graphiques suivants. C’est notamment pour ça qu’il y a rarement </w:t>
-      </w:r>
-      <w:proofErr w:type="gramStart"/>
-      <w:r>
-        <w:t>des fitness</w:t>
-      </w:r>
-      <w:r>
-        <w:t xml:space="preserve"> extrêmement basse</w:t>
-      </w:r>
-      <w:proofErr w:type="gramEnd"/>
-      <w:r>
-        <w:t xml:space="preserve"> pour les petites instances de </w:t>
-      </w:r>
-      <w:proofErr w:type="spellStart"/>
-      <w:r>
-        <w:t>Taillard</w:t>
-      </w:r>
-      <w:proofErr w:type="spellEnd"/>
-      <w:r>
-        <w:t>, étant donné qu’il faut générer quatre fois d’affilée une toute petite fitness pour que la moyenne de ses fitness là soit basse. Le fait de réaliser quatre fois chacun des algorithmes permet de réduire considérablement un effet de brouillage et de désordre qui serait</w:t>
-      </w:r>
-      <w:r>
-        <w:t xml:space="preserve"> défini par certains tirages aléatoires notamment sur les voisins. Ainsi il en convient que les résultats sont plus stables et plus justes </w:t>
-      </w:r>
-      <w:r>
-        <w:t xml:space="preserve">autant </w:t>
-      </w:r>
-      <w:r>
-        <w:t>dans le temps q</w:t>
-      </w:r>
-      <w:r>
-        <w:t>ue dans les</w:t>
-      </w:r>
-      <w:r>
-        <w:t xml:space="preserve"> résultats </w:t>
-      </w:r>
-      <w:proofErr w:type="gramStart"/>
-      <w:r>
-        <w:t>de la fitness</w:t>
-      </w:r>
-      <w:proofErr w:type="gramEnd"/>
-      <w:r>
-        <w:t>.</w:t>
-      </w:r>
-    </w:p>
-    <w:p/>
-    <w:p>
-      <w:pPr>
-        <w:pStyle w:val="Titre2"/>
-      </w:pPr>
-      <w:r>
-        <w:t>La marche aléatoire</w:t>
-      </w:r>
-    </w:p>
-    <w:p>
-      <w:pPr>
-        <w:jc w:val="both"/>
-      </w:pPr>
-      <w:r>
-        <w:t>Pour</w:t>
-      </w:r>
-      <w:r>
-        <w:t xml:space="preserve"> tester une approche simple et naïve de la résolution du problème, l’algorithme de la marche aléatoire a été utilisé sur toutes les instances de </w:t>
-      </w:r>
-      <w:proofErr w:type="spellStart"/>
-      <w:r>
-        <w:t>Taillard</w:t>
-      </w:r>
-      <w:proofErr w:type="spellEnd"/>
-      <w:r>
-        <w:t>.</w:t>
-      </w:r>
-      <w:r>
-        <w:t xml:space="preserve"> L’avantage de l’algorithme de la marche aléatoire c’est qu’il est extrêmement rapide à exécuter, en effet il </w:t>
-      </w:r>
-      <w:r>
-        <w:t>n’</w:t>
-      </w:r>
-      <w:r>
-        <w:t xml:space="preserve">y a aucune comparaison des fitness entre les voisins, pour chaque itération </w:t>
-      </w:r>
-      <w:r>
-        <w:t>un</w:t>
-      </w:r>
-      <w:r>
-        <w:t xml:space="preserve"> voisin est élu et on vérifie s’il satisfait </w:t>
-      </w:r>
-      <w:proofErr w:type="gramStart"/>
-      <w:r>
-        <w:t>une fitness minimale</w:t>
-      </w:r>
-      <w:proofErr w:type="gramEnd"/>
-      <w:r>
-        <w:t xml:space="preserve"> sur l’ensemble de tous ce</w:t>
-      </w:r>
-      <w:r>
-        <w:t>ux</w:t>
-      </w:r>
-      <w:r>
-        <w:t xml:space="preserve"> qui ont été testés. Cela permet donc d’effectuer de très grande itération.</w:t>
-      </w:r>
-    </w:p>
-    <w:p>
-      <w:r>
-        <w:t>GRAPHIQUE</w:t>
-      </w:r>
-    </w:p>
     <w:p>
       <w:pPr>
         <w:jc w:val="both"/>
@@ -3396,16 +3257,8 @@
         <w:rPr>
           <w:rFonts w:eastAsiaTheme="minorEastAsia"/>
         </w:rPr>
-        <w:t xml:space="preserve">. On remarque donc que très rapidement on trouve </w:t>
-      </w:r>
-      <w:proofErr w:type="gramStart"/>
-      <w:r>
-        <w:rPr>
-          <w:rFonts w:eastAsiaTheme="minorEastAsia"/>
-        </w:rPr>
-        <w:t>une bonne fitness</w:t>
-      </w:r>
-      <w:proofErr w:type="gramEnd"/>
+        <w:t>. On remarque donc que très rapidement on trouve une bonne fitness</w:t>
+      </w:r>
       <w:r>
         <w:rPr>
           <w:rFonts w:eastAsiaTheme="minorEastAsia"/>
@@ -3484,21 +3337,7 @@
         <w:rPr>
           <w:rFonts w:eastAsiaTheme="minorEastAsia"/>
         </w:rPr>
-        <w:t xml:space="preserve"> ou à la rigueur 1000 est un bon nombre pour pouvoir s’assurer d’avoir </w:t>
-      </w:r>
-      <w:proofErr w:type="gramStart"/>
-      <w:r>
-        <w:rPr>
-          <w:rFonts w:eastAsiaTheme="minorEastAsia"/>
-        </w:rPr>
-        <w:t>une bonne fitness</w:t>
-      </w:r>
-      <w:proofErr w:type="gramEnd"/>
-      <w:r>
-        <w:rPr>
-          <w:rFonts w:eastAsiaTheme="minorEastAsia"/>
-        </w:rPr>
-        <w:t xml:space="preserve"> par rapport à l’algorithme.</w:t>
+        <w:t xml:space="preserve"> ou à la rigueur 1000 est un bon nombre pour pouvoir s’assurer d’avoir une bonne fitness par rapport à l’algorithme.</w:t>
       </w:r>
     </w:p>
     <w:p>
@@ -3508,18 +3347,19 @@
           <w:rFonts w:eastAsiaTheme="minorEastAsia"/>
         </w:rPr>
       </w:pPr>
-      <w:r>
-        <w:rPr>
-          <w:rFonts w:eastAsiaTheme="minorEastAsia"/>
-        </w:rPr>
-        <w:t xml:space="preserve">On remarque </w:t>
-      </w:r>
-      <w:proofErr w:type="gramStart"/>
-      <w:r>
-        <w:rPr>
-          <w:rFonts w:eastAsiaTheme="minorEastAsia"/>
-        </w:rPr>
-        <w:t>qu</w:t>
+    </w:p>
+    <w:p>
+      <w:pPr>
+        <w:jc w:val="both"/>
+        <w:rPr>
+          <w:rFonts w:eastAsiaTheme="minorEastAsia"/>
+        </w:rPr>
+      </w:pPr>
+      <w:r>
+        <w:rPr>
+          <w:rFonts w:eastAsiaTheme="minorEastAsia"/>
+        </w:rPr>
+        <w:t>On remarque qu</w:t>
       </w:r>
       <w:r>
         <w:rPr>
@@ -3531,14 +3371,7 @@
         <w:rPr>
           <w:rFonts w:eastAsiaTheme="minorEastAsia"/>
         </w:rPr>
-        <w:t xml:space="preserve"> bonne fitness</w:t>
-      </w:r>
-      <w:proofErr w:type="gramEnd"/>
-      <w:r>
-        <w:rPr>
-          <w:rFonts w:eastAsiaTheme="minorEastAsia"/>
-        </w:rPr>
-        <w:t xml:space="preserve"> est trouvée dès </w:t>
+        <w:t xml:space="preserve"> bonne fitness est trouvée dès </w:t>
       </w:r>
       <w:r>
         <w:rPr>
@@ -3594,6 +3427,75 @@
         </w:rPr>
       </w:pPr>
     </w:p>
+    <w:p/>
+    <w:p>
+      <w:r>
+        <w:rPr>
+          <w:noProof/>
+        </w:rPr>
+        <w:lastRenderedPageBreak/>
+        <w:drawing>
+          <wp:anchor distT="0" distB="0" distL="114300" distR="114300" simplePos="0" relativeHeight="251659264" behindDoc="0" locked="0" layoutInCell="1" allowOverlap="1" wp14:anchorId="4A487871" wp14:editId="20E6A659">
+            <wp:simplePos x="0" y="0"/>
+            <wp:positionH relativeFrom="margin">
+              <wp:posOffset>0</wp:posOffset>
+            </wp:positionH>
+            <wp:positionV relativeFrom="paragraph">
+              <wp:posOffset>2139950</wp:posOffset>
+            </wp:positionV>
+            <wp:extent cx="5760720" cy="4610735"/>
+            <wp:effectExtent l="0" t="0" r="0" b="0"/>
+            <wp:wrapTopAndBottom/>
+            <wp:docPr id="3" name="Image 3"/>
+            <wp:cNvGraphicFramePr>
+              <a:graphicFrameLocks xmlns:a="http://schemas.openxmlformats.org/drawingml/2006/main" noChangeAspect="1"/>
+            </wp:cNvGraphicFramePr>
+            <a:graphic xmlns:a="http://schemas.openxmlformats.org/drawingml/2006/main">
+              <a:graphicData uri="http://schemas.openxmlformats.org/drawingml/2006/picture">
+                <pic:pic xmlns:pic="http://schemas.openxmlformats.org/drawingml/2006/picture">
+                  <pic:nvPicPr>
+                    <pic:cNvPr id="0" name="Picture 3"/>
+                    <pic:cNvPicPr>
+                      <a:picLocks noChangeAspect="1" noChangeArrowheads="1"/>
+                    </pic:cNvPicPr>
+                  </pic:nvPicPr>
+                  <pic:blipFill>
+                    <a:blip r:embed="rId9">
+                      <a:extLst>
+                        <a:ext uri="{28A0092B-C50C-407E-A947-70E740481C1C}">
+                          <a14:useLocalDpi xmlns:a14="http://schemas.microsoft.com/office/drawing/2010/main" val="0"/>
+                        </a:ext>
+                      </a:extLst>
+                    </a:blip>
+                    <a:srcRect/>
+                    <a:stretch>
+                      <a:fillRect/>
+                    </a:stretch>
+                  </pic:blipFill>
+                  <pic:spPr bwMode="auto">
+                    <a:xfrm>
+                      <a:off x="0" y="0"/>
+                      <a:ext cx="5760720" cy="4610735"/>
+                    </a:xfrm>
+                    <a:prstGeom prst="rect">
+                      <a:avLst/>
+                    </a:prstGeom>
+                    <a:noFill/>
+                    <a:ln>
+                      <a:noFill/>
+                    </a:ln>
+                  </pic:spPr>
+                </pic:pic>
+              </a:graphicData>
+            </a:graphic>
+          </wp:anchor>
+        </w:drawing>
+      </w:r>
+      <w:r>
+        <w:br w:type="page"/>
+      </w:r>
+    </w:p>
+    <w:p/>
     <w:p>
       <w:pPr>
         <w:pStyle w:val="Titre2"/>
@@ -3714,183 +3616,265 @@
     </w:p>
     <w:p>
       <w:pPr>
-        <w:rPr>
-          <w:rFonts w:ascii="Calibri" w:hAnsi="Calibri" w:cs="Calibri"/>
-        </w:rPr>
-      </w:pPr>
-    </w:p>
-    <w:p>
-      <w:pPr>
-        <w:rPr>
-          <w:rFonts w:ascii="Calibri" w:hAnsi="Calibri" w:cs="Calibri"/>
-        </w:rPr>
-      </w:pPr>
-      <w:r>
-        <w:rPr>
-          <w:rFonts w:ascii="Calibri" w:hAnsi="Calibri" w:cs="Calibri"/>
+        <w:jc w:val="both"/>
+        <w:rPr>
+          <w:rFonts w:ascii="Calibri" w:hAnsi="Calibri" w:cs="Calibri"/>
+        </w:rPr>
+      </w:pPr>
+    </w:p>
+    <w:p>
+      <w:pPr>
+        <w:jc w:val="both"/>
+        <w:rPr>
+          <w:rFonts w:ascii="Calibri" w:hAnsi="Calibri" w:cs="Calibri"/>
+        </w:rPr>
+      </w:pPr>
+      <w:r>
+        <w:rPr>
+          <w:noProof/>
+        </w:rPr>
+        <w:drawing>
+          <wp:anchor distT="0" distB="0" distL="114300" distR="114300" simplePos="0" relativeHeight="251660288" behindDoc="0" locked="0" layoutInCell="1" allowOverlap="1" wp14:anchorId="07518CE9" wp14:editId="3A85DBCA">
+            <wp:simplePos x="0" y="0"/>
+            <wp:positionH relativeFrom="margin">
+              <wp:align>center</wp:align>
+            </wp:positionH>
+            <wp:positionV relativeFrom="paragraph">
+              <wp:posOffset>4445</wp:posOffset>
+            </wp:positionV>
+            <wp:extent cx="5760720" cy="4610735"/>
+            <wp:effectExtent l="0" t="0" r="0" b="0"/>
+            <wp:wrapTopAndBottom/>
+            <wp:docPr id="4" name="Image 4"/>
+            <wp:cNvGraphicFramePr>
+              <a:graphicFrameLocks xmlns:a="http://schemas.openxmlformats.org/drawingml/2006/main" noChangeAspect="1"/>
+            </wp:cNvGraphicFramePr>
+            <a:graphic xmlns:a="http://schemas.openxmlformats.org/drawingml/2006/main">
+              <a:graphicData uri="http://schemas.openxmlformats.org/drawingml/2006/picture">
+                <pic:pic xmlns:pic="http://schemas.openxmlformats.org/drawingml/2006/picture">
+                  <pic:nvPicPr>
+                    <pic:cNvPr id="0" name="Picture 5"/>
+                    <pic:cNvPicPr>
+                      <a:picLocks noChangeAspect="1" noChangeArrowheads="1"/>
+                    </pic:cNvPicPr>
+                  </pic:nvPicPr>
+                  <pic:blipFill>
+                    <a:blip r:embed="rId10">
+                      <a:extLst>
+                        <a:ext uri="{28A0092B-C50C-407E-A947-70E740481C1C}">
+                          <a14:useLocalDpi xmlns:a14="http://schemas.microsoft.com/office/drawing/2010/main" val="0"/>
+                        </a:ext>
+                      </a:extLst>
+                    </a:blip>
+                    <a:srcRect/>
+                    <a:stretch>
+                      <a:fillRect/>
+                    </a:stretch>
+                  </pic:blipFill>
+                  <pic:spPr bwMode="auto">
+                    <a:xfrm>
+                      <a:off x="0" y="0"/>
+                      <a:ext cx="5760720" cy="4610735"/>
+                    </a:xfrm>
+                    <a:prstGeom prst="rect">
+                      <a:avLst/>
+                    </a:prstGeom>
+                    <a:noFill/>
+                    <a:ln>
+                      <a:noFill/>
+                    </a:ln>
+                  </pic:spPr>
+                </pic:pic>
+              </a:graphicData>
+            </a:graphic>
+          </wp:anchor>
+        </w:drawing>
+      </w:r>
+    </w:p>
+    <w:p>
+      <w:pPr>
+        <w:jc w:val="both"/>
+        <w:rPr>
+          <w:rFonts w:ascii="Calibri" w:hAnsi="Calibri" w:cs="Calibri"/>
+        </w:rPr>
+      </w:pPr>
+      <w:r>
+        <w:rPr>
+          <w:rFonts w:ascii="Calibri" w:hAnsi="Calibri" w:cs="Calibri"/>
+        </w:rPr>
+        <w:t>On</w:t>
+      </w:r>
+      <w:r>
+        <w:rPr>
+          <w:rFonts w:ascii="Calibri" w:hAnsi="Calibri" w:cs="Calibri"/>
+        </w:rPr>
+        <w:t xml:space="preserve"> remarque notamment avec les petites instances de </w:t>
+      </w:r>
+      <w:proofErr w:type="spellStart"/>
+      <w:r>
+        <w:rPr>
+          <w:rFonts w:ascii="Calibri" w:hAnsi="Calibri" w:cs="Calibri"/>
+        </w:rPr>
+        <w:t>Taillard</w:t>
+      </w:r>
+      <w:proofErr w:type="spellEnd"/>
+      <w:r>
+        <w:rPr>
+          <w:rFonts w:ascii="Calibri" w:hAnsi="Calibri" w:cs="Calibri"/>
+        </w:rPr>
+        <w:t xml:space="preserve"> que la fitness n’est pas très stable, étant donné qu’on arrive très </w:t>
+      </w:r>
+      <w:proofErr w:type="spellStart"/>
+      <w:r>
+        <w:rPr>
+          <w:rFonts w:ascii="Calibri" w:hAnsi="Calibri" w:cs="Calibri"/>
+        </w:rPr>
+        <w:t>très</w:t>
+      </w:r>
+      <w:proofErr w:type="spellEnd"/>
+      <w:r>
+        <w:rPr>
+          <w:rFonts w:ascii="Calibri" w:hAnsi="Calibri" w:cs="Calibri"/>
+        </w:rPr>
+        <w:t xml:space="preserve"> rapidement </w:t>
+      </w:r>
+      <w:r>
+        <w:rPr>
+          <w:rFonts w:ascii="Calibri" w:hAnsi="Calibri" w:cs="Calibri"/>
+        </w:rPr>
+        <w:t xml:space="preserve">à </w:t>
+      </w:r>
+      <w:r>
+        <w:rPr>
+          <w:rFonts w:ascii="Calibri" w:hAnsi="Calibri" w:cs="Calibri"/>
+        </w:rPr>
+        <w:t>un minimum local, mais qu’à l’itération d’après</w:t>
+      </w:r>
+      <w:r>
+        <w:rPr>
+          <w:rFonts w:ascii="Calibri" w:hAnsi="Calibri" w:cs="Calibri"/>
+        </w:rPr>
+        <w:t>, on peut trouver très rapidement un autre minimum local qui améliore potentiellement la fitness. À l’inverse, pour les instances de taille plus grande, on arrive assez rapidement à une très bonne fitness par rapport à la marche aléatoire que l’on a constatée au-dessus, mais avec un temps d’exécution beaucoup plus grand.</w:t>
+      </w:r>
+      <w:r>
+        <w:rPr>
+          <w:rFonts w:ascii="Calibri" w:hAnsi="Calibri" w:cs="Calibri"/>
+        </w:rPr>
+        <w:t xml:space="preserve"> En effet la qualité de la fitness est presque divisée par quatre, pour un temps d’exécution qui va être multiplié quasiment par 20. Étant donné que le temps d’exécution</w:t>
+      </w:r>
+      <w:r>
+        <w:rPr>
+          <w:rFonts w:ascii="Calibri" w:hAnsi="Calibri" w:cs="Calibri"/>
+        </w:rPr>
+        <w:t xml:space="preserve"> de cet algorithme reste quand même limité, largement inférieur à la seconde pour tous ces ensembles il en convient que la méthode Hill-</w:t>
+      </w:r>
+      <w:proofErr w:type="spellStart"/>
+      <w:r>
+        <w:rPr>
+          <w:rFonts w:ascii="Calibri" w:hAnsi="Calibri" w:cs="Calibri"/>
+        </w:rPr>
+        <w:t>Climbing</w:t>
+      </w:r>
+      <w:proofErr w:type="spellEnd"/>
+      <w:r>
+        <w:rPr>
+          <w:rFonts w:ascii="Calibri" w:hAnsi="Calibri" w:cs="Calibri"/>
+        </w:rPr>
+        <w:t xml:space="preserve"> semble</w:t>
+      </w:r>
+      <w:r>
+        <w:rPr>
+          <w:rFonts w:ascii="Calibri" w:hAnsi="Calibri" w:cs="Calibri"/>
+        </w:rPr>
+        <w:t xml:space="preserve"> une</w:t>
+      </w:r>
+      <w:r>
+        <w:rPr>
+          <w:rFonts w:ascii="Calibri" w:hAnsi="Calibri" w:cs="Calibri"/>
+        </w:rPr>
+        <w:t xml:space="preserve"> méthode clairement plus efficace que la marche aléatoire.</w:t>
+      </w:r>
+    </w:p>
+    <w:p>
+      <w:pPr>
+        <w:rPr>
+          <w:rFonts w:ascii="Calibri" w:hAnsi="Calibri" w:cs="Calibri"/>
+        </w:rPr>
+      </w:pPr>
+    </w:p>
+    <w:p>
+      <w:r>
+        <w:rPr>
+          <w:noProof/>
         </w:rPr>
         <w:lastRenderedPageBreak/>
-        <w:t>GRAPHE</w:t>
-      </w:r>
-    </w:p>
-    <w:p>
-      <w:pPr>
-        <w:jc w:val="both"/>
-        <w:rPr>
-          <w:rFonts w:ascii="Calibri" w:hAnsi="Calibri" w:cs="Calibri"/>
-        </w:rPr>
-      </w:pPr>
-      <w:r>
-        <w:rPr>
-          <w:rFonts w:ascii="Calibri" w:hAnsi="Calibri" w:cs="Calibri"/>
-        </w:rPr>
-        <w:t>On</w:t>
-      </w:r>
-      <w:r>
-        <w:rPr>
-          <w:rFonts w:ascii="Calibri" w:hAnsi="Calibri" w:cs="Calibri"/>
-        </w:rPr>
-        <w:t xml:space="preserve"> remarque notamment avec les petites instances de </w:t>
-      </w:r>
-      <w:proofErr w:type="spellStart"/>
-      <w:r>
-        <w:rPr>
-          <w:rFonts w:ascii="Calibri" w:hAnsi="Calibri" w:cs="Calibri"/>
-        </w:rPr>
-        <w:t>Taillard</w:t>
-      </w:r>
-      <w:proofErr w:type="spellEnd"/>
-      <w:r>
-        <w:rPr>
-          <w:rFonts w:ascii="Calibri" w:hAnsi="Calibri" w:cs="Calibri"/>
-        </w:rPr>
-        <w:t xml:space="preserve"> que </w:t>
-      </w:r>
-      <w:proofErr w:type="gramStart"/>
-      <w:r>
-        <w:rPr>
-          <w:rFonts w:ascii="Calibri" w:hAnsi="Calibri" w:cs="Calibri"/>
-        </w:rPr>
-        <w:t>la fitness</w:t>
-      </w:r>
-      <w:proofErr w:type="gramEnd"/>
-      <w:r>
-        <w:rPr>
-          <w:rFonts w:ascii="Calibri" w:hAnsi="Calibri" w:cs="Calibri"/>
-        </w:rPr>
-        <w:t xml:space="preserve"> n’est pas très stable, étant donné qu’on arrive très </w:t>
-      </w:r>
-      <w:proofErr w:type="spellStart"/>
-      <w:r>
-        <w:rPr>
-          <w:rFonts w:ascii="Calibri" w:hAnsi="Calibri" w:cs="Calibri"/>
-        </w:rPr>
-        <w:t>très</w:t>
-      </w:r>
-      <w:proofErr w:type="spellEnd"/>
-      <w:r>
-        <w:rPr>
-          <w:rFonts w:ascii="Calibri" w:hAnsi="Calibri" w:cs="Calibri"/>
-        </w:rPr>
-        <w:t xml:space="preserve"> rapidement </w:t>
-      </w:r>
-      <w:r>
-        <w:rPr>
-          <w:rFonts w:ascii="Calibri" w:hAnsi="Calibri" w:cs="Calibri"/>
-        </w:rPr>
-        <w:t xml:space="preserve">à </w:t>
-      </w:r>
-      <w:r>
-        <w:rPr>
-          <w:rFonts w:ascii="Calibri" w:hAnsi="Calibri" w:cs="Calibri"/>
-        </w:rPr>
-        <w:t>un minimum local, mais qu’à l’itération d’après</w:t>
-      </w:r>
-      <w:r>
-        <w:rPr>
-          <w:rFonts w:ascii="Calibri" w:hAnsi="Calibri" w:cs="Calibri"/>
-        </w:rPr>
-        <w:t xml:space="preserve">, on peut trouver très rapidement un autre minimum local qui améliore potentiellement la fitness. À l’inverse, pour les instances de taille plus grande, on arrive assez rapidement à </w:t>
-      </w:r>
-      <w:proofErr w:type="gramStart"/>
-      <w:r>
-        <w:rPr>
-          <w:rFonts w:ascii="Calibri" w:hAnsi="Calibri" w:cs="Calibri"/>
-        </w:rPr>
-        <w:t>une très bonne fitness</w:t>
-      </w:r>
-      <w:proofErr w:type="gramEnd"/>
-      <w:r>
-        <w:rPr>
-          <w:rFonts w:ascii="Calibri" w:hAnsi="Calibri" w:cs="Calibri"/>
-        </w:rPr>
-        <w:t xml:space="preserve"> par rapport à la marche aléatoire que l’on a constatée au-dessus, mais avec un temps d’exécution beaucoup plus grand.</w:t>
-      </w:r>
-      <w:r>
-        <w:rPr>
-          <w:rFonts w:ascii="Calibri" w:hAnsi="Calibri" w:cs="Calibri"/>
-        </w:rPr>
-        <w:t xml:space="preserve"> En effet la qualité de </w:t>
-      </w:r>
-      <w:proofErr w:type="gramStart"/>
-      <w:r>
-        <w:rPr>
-          <w:rFonts w:ascii="Calibri" w:hAnsi="Calibri" w:cs="Calibri"/>
-        </w:rPr>
-        <w:t>la fitness</w:t>
-      </w:r>
-      <w:proofErr w:type="gramEnd"/>
-      <w:r>
-        <w:rPr>
-          <w:rFonts w:ascii="Calibri" w:hAnsi="Calibri" w:cs="Calibri"/>
-        </w:rPr>
-        <w:t xml:space="preserve"> est presque divisée par quatre, pour un temps d’exécution qui va être multiplié quasiment par 20. Étant donné que le temps d’exécution</w:t>
-      </w:r>
-      <w:r>
-        <w:rPr>
-          <w:rFonts w:ascii="Calibri" w:hAnsi="Calibri" w:cs="Calibri"/>
-        </w:rPr>
-        <w:t xml:space="preserve"> de cet algorithme reste quand même limité, largement inférieur à la seconde pour tous ces ensembles il en convient que la méthode Hill-</w:t>
-      </w:r>
-      <w:proofErr w:type="spellStart"/>
-      <w:r>
-        <w:rPr>
-          <w:rFonts w:ascii="Calibri" w:hAnsi="Calibri" w:cs="Calibri"/>
-        </w:rPr>
-        <w:t>Climbing</w:t>
-      </w:r>
-      <w:proofErr w:type="spellEnd"/>
-      <w:r>
-        <w:rPr>
-          <w:rFonts w:ascii="Calibri" w:hAnsi="Calibri" w:cs="Calibri"/>
-        </w:rPr>
-        <w:t xml:space="preserve"> semble</w:t>
-      </w:r>
-      <w:r>
-        <w:rPr>
-          <w:rFonts w:ascii="Calibri" w:hAnsi="Calibri" w:cs="Calibri"/>
-        </w:rPr>
-        <w:t xml:space="preserve"> une</w:t>
-      </w:r>
-      <w:r>
-        <w:rPr>
-          <w:rFonts w:ascii="Calibri" w:hAnsi="Calibri" w:cs="Calibri"/>
-        </w:rPr>
-        <w:t xml:space="preserve"> méthode clairement plus efficace que la marche aléatoire.</w:t>
-      </w:r>
-    </w:p>
-    <w:p>
-      <w:pPr>
-        <w:rPr>
-          <w:rFonts w:ascii="Calibri" w:hAnsi="Calibri" w:cs="Calibri"/>
-        </w:rPr>
-      </w:pPr>
+        <w:drawing>
+          <wp:anchor distT="0" distB="0" distL="114300" distR="114300" simplePos="0" relativeHeight="251661312" behindDoc="0" locked="0" layoutInCell="1" allowOverlap="1" wp14:anchorId="1E527D71" wp14:editId="58E8E274">
+            <wp:simplePos x="0" y="0"/>
+            <wp:positionH relativeFrom="column">
+              <wp:posOffset>0</wp:posOffset>
+            </wp:positionH>
+            <wp:positionV relativeFrom="paragraph">
+              <wp:posOffset>2146300</wp:posOffset>
+            </wp:positionV>
+            <wp:extent cx="5760720" cy="4608830"/>
+            <wp:effectExtent l="0" t="0" r="0" b="1270"/>
+            <wp:wrapTopAndBottom/>
+            <wp:docPr id="5" name="Image 5"/>
+            <wp:cNvGraphicFramePr>
+              <a:graphicFrameLocks xmlns:a="http://schemas.openxmlformats.org/drawingml/2006/main" noChangeAspect="1"/>
+            </wp:cNvGraphicFramePr>
+            <a:graphic xmlns:a="http://schemas.openxmlformats.org/drawingml/2006/main">
+              <a:graphicData uri="http://schemas.openxmlformats.org/drawingml/2006/picture">
+                <pic:pic xmlns:pic="http://schemas.openxmlformats.org/drawingml/2006/picture">
+                  <pic:nvPicPr>
+                    <pic:cNvPr id="0" name="Picture 7"/>
+                    <pic:cNvPicPr>
+                      <a:picLocks noChangeAspect="1" noChangeArrowheads="1"/>
+                    </pic:cNvPicPr>
+                  </pic:nvPicPr>
+                  <pic:blipFill>
+                    <a:blip r:embed="rId11">
+                      <a:extLst>
+                        <a:ext uri="{28A0092B-C50C-407E-A947-70E740481C1C}">
+                          <a14:useLocalDpi xmlns:a14="http://schemas.microsoft.com/office/drawing/2010/main" val="0"/>
+                        </a:ext>
+                      </a:extLst>
+                    </a:blip>
+                    <a:srcRect/>
+                    <a:stretch>
+                      <a:fillRect/>
+                    </a:stretch>
+                  </pic:blipFill>
+                  <pic:spPr bwMode="auto">
+                    <a:xfrm>
+                      <a:off x="0" y="0"/>
+                      <a:ext cx="5760720" cy="4608830"/>
+                    </a:xfrm>
+                    <a:prstGeom prst="rect">
+                      <a:avLst/>
+                    </a:prstGeom>
+                    <a:noFill/>
+                    <a:ln>
+                      <a:noFill/>
+                    </a:ln>
+                  </pic:spPr>
+                </pic:pic>
+              </a:graphicData>
+            </a:graphic>
+          </wp:anchor>
+        </w:drawing>
+      </w:r>
+      <w:r>
+        <w:br w:type="page"/>
+      </w:r>
     </w:p>
     <w:p>
       <w:pPr>
         <w:pStyle w:val="Titre2"/>
       </w:pPr>
       <w:r>
+        <w:lastRenderedPageBreak/>
         <w:t>La méthode du recuit simulé</w:t>
       </w:r>
     </w:p>
@@ -3964,19 +3948,11 @@
           <w:rFonts w:ascii="Calibri" w:eastAsiaTheme="minorEastAsia" w:hAnsi="Calibri" w:cs="Calibri"/>
         </w:rPr>
       </w:pPr>
-      <w:proofErr w:type="gramStart"/>
-      <w:r>
-        <w:rPr>
-          <w:rFonts w:ascii="Calibri" w:hAnsi="Calibri" w:cs="Calibri"/>
-        </w:rPr>
-        <w:t>la</w:t>
-      </w:r>
-      <w:proofErr w:type="gramEnd"/>
-      <w:r>
-        <w:rPr>
-          <w:rFonts w:ascii="Calibri" w:hAnsi="Calibri" w:cs="Calibri"/>
-        </w:rPr>
-        <w:t xml:space="preserve"> </w:t>
+      <w:r>
+        <w:rPr>
+          <w:rFonts w:ascii="Calibri" w:hAnsi="Calibri" w:cs="Calibri"/>
+        </w:rPr>
+        <w:t xml:space="preserve">la </w:t>
       </w:r>
       <w:r>
         <w:rPr>
@@ -4361,21 +4337,7 @@
         <w:rPr>
           <w:rFonts w:ascii="Calibri" w:eastAsiaTheme="minorEastAsia" w:hAnsi="Calibri" w:cs="Calibri"/>
         </w:rPr>
-        <w:t xml:space="preserve"> avec </w:t>
-      </w:r>
-      <w:proofErr w:type="gramStart"/>
-      <w:r>
-        <w:rPr>
-          <w:rFonts w:ascii="Calibri" w:eastAsiaTheme="minorEastAsia" w:hAnsi="Calibri" w:cs="Calibri"/>
-        </w:rPr>
-        <w:t>la fitness</w:t>
-      </w:r>
-      <w:proofErr w:type="gramEnd"/>
-      <w:r>
-        <w:rPr>
-          <w:rFonts w:ascii="Calibri" w:eastAsiaTheme="minorEastAsia" w:hAnsi="Calibri" w:cs="Calibri"/>
-        </w:rPr>
-        <w:t xml:space="preserve"> de la solution initiale.</w:t>
+        <w:t xml:space="preserve"> avec la fitness de la solution initiale.</w:t>
       </w:r>
     </w:p>
     <w:p>
@@ -4722,6 +4684,1325 @@
           <w:rFonts w:ascii="Calibri" w:hAnsi="Calibri" w:cs="Calibri"/>
         </w:rPr>
       </w:pPr>
+    </w:p>
+    <w:p>
+      <w:pPr>
+        <w:rPr>
+          <w:rFonts w:ascii="Calibri" w:hAnsi="Calibri" w:cs="Calibri"/>
+        </w:rPr>
+      </w:pPr>
+      <w:r>
+        <w:rPr>
+          <w:rFonts w:ascii="Calibri" w:hAnsi="Calibri" w:cs="Calibri"/>
+        </w:rPr>
+        <w:br w:type="page"/>
+      </w:r>
+    </w:p>
+    <w:p>
+      <w:pPr>
+        <w:rPr>
+          <w:rFonts w:ascii="Calibri" w:eastAsiaTheme="minorEastAsia" w:hAnsi="Calibri" w:cs="Calibri"/>
+        </w:rPr>
+      </w:pPr>
+      <w:r>
+        <w:rPr>
+          <w:noProof/>
+        </w:rPr>
+        <w:lastRenderedPageBreak/>
+        <w:drawing>
+          <wp:anchor distT="0" distB="0" distL="114300" distR="114300" simplePos="0" relativeHeight="251662336" behindDoc="0" locked="0" layoutInCell="1" allowOverlap="1" wp14:anchorId="1D265AF0" wp14:editId="49EB0F5C">
+            <wp:simplePos x="0" y="0"/>
+            <wp:positionH relativeFrom="column">
+              <wp:posOffset>0</wp:posOffset>
+            </wp:positionH>
+            <wp:positionV relativeFrom="paragraph">
+              <wp:posOffset>0</wp:posOffset>
+            </wp:positionV>
+            <wp:extent cx="5760720" cy="4608830"/>
+            <wp:effectExtent l="0" t="0" r="0" b="1270"/>
+            <wp:wrapTopAndBottom/>
+            <wp:docPr id="7" name="Image 7"/>
+            <wp:cNvGraphicFramePr>
+              <a:graphicFrameLocks xmlns:a="http://schemas.openxmlformats.org/drawingml/2006/main" noChangeAspect="1"/>
+            </wp:cNvGraphicFramePr>
+            <a:graphic xmlns:a="http://schemas.openxmlformats.org/drawingml/2006/main">
+              <a:graphicData uri="http://schemas.openxmlformats.org/drawingml/2006/picture">
+                <pic:pic xmlns:pic="http://schemas.openxmlformats.org/drawingml/2006/picture">
+                  <pic:nvPicPr>
+                    <pic:cNvPr id="0" name="Picture 14"/>
+                    <pic:cNvPicPr>
+                      <a:picLocks noChangeAspect="1" noChangeArrowheads="1"/>
+                    </pic:cNvPicPr>
+                  </pic:nvPicPr>
+                  <pic:blipFill>
+                    <a:blip r:embed="rId12">
+                      <a:extLst>
+                        <a:ext uri="{28A0092B-C50C-407E-A947-70E740481C1C}">
+                          <a14:useLocalDpi xmlns:a14="http://schemas.microsoft.com/office/drawing/2010/main" val="0"/>
+                        </a:ext>
+                      </a:extLst>
+                    </a:blip>
+                    <a:srcRect/>
+                    <a:stretch>
+                      <a:fillRect/>
+                    </a:stretch>
+                  </pic:blipFill>
+                  <pic:spPr bwMode="auto">
+                    <a:xfrm>
+                      <a:off x="0" y="0"/>
+                      <a:ext cx="5760720" cy="4608830"/>
+                    </a:xfrm>
+                    <a:prstGeom prst="rect">
+                      <a:avLst/>
+                    </a:prstGeom>
+                    <a:noFill/>
+                    <a:ln>
+                      <a:noFill/>
+                    </a:ln>
+                  </pic:spPr>
+                </pic:pic>
+              </a:graphicData>
+            </a:graphic>
+          </wp:anchor>
+        </w:drawing>
+      </w:r>
+      <w:r>
+        <w:rPr>
+          <w:rFonts w:ascii="Calibri" w:hAnsi="Calibri" w:cs="Calibri"/>
+        </w:rPr>
+        <w:t xml:space="preserve">Ce graphique illustre les résultats en faisant varier le </w:t>
+      </w:r>
+      <w:proofErr w:type="spellStart"/>
+      <w:r>
+        <w:rPr>
+          <w:rFonts w:ascii="Calibri" w:hAnsi="Calibri" w:cs="Calibri"/>
+        </w:rPr>
+        <w:t>L</w:t>
+      </w:r>
+      <w:r>
+        <w:rPr>
+          <w:rFonts w:ascii="Calibri" w:hAnsi="Calibri" w:cs="Calibri"/>
+        </w:rPr>
+        <w:t>andscape</w:t>
+      </w:r>
+      <w:proofErr w:type="spellEnd"/>
+      <w:r>
+        <w:rPr>
+          <w:rFonts w:ascii="Calibri" w:hAnsi="Calibri" w:cs="Calibri"/>
+        </w:rPr>
+        <w:t>, le nombre de mouvements par température</w:t>
+      </w:r>
+      <w:r>
+        <w:rPr>
+          <w:rFonts w:ascii="Calibri" w:hAnsi="Calibri" w:cs="Calibri"/>
+        </w:rPr>
+        <w:t xml:space="preserve"> en </w:t>
+      </w:r>
+      <m:oMath>
+        <m:r>
+          <m:rPr>
+            <m:sty m:val="p"/>
+          </m:rPr>
+          <w:rPr>
+            <w:rFonts w:ascii="Cambria Math" w:hAnsi="Cambria Math" w:cs="Calibri"/>
+          </w:rPr>
+          <m:t>log⁡</m:t>
+        </m:r>
+        <m:r>
+          <w:rPr>
+            <w:rFonts w:ascii="Cambria Math" w:hAnsi="Cambria Math" w:cs="Calibri"/>
+          </w:rPr>
+          <m:t>(10)</m:t>
+        </m:r>
+      </m:oMath>
+      <w:r>
+        <w:rPr>
+          <w:rFonts w:ascii="Calibri" w:hAnsi="Calibri" w:cs="Calibri"/>
+        </w:rPr>
+        <w:t xml:space="preserve"> en fonction des différents </w:t>
+      </w:r>
+      <m:oMath>
+        <m:r>
+          <w:rPr>
+            <w:rFonts w:ascii="Cambria Math" w:hAnsi="Cambria Math" w:cs="Calibri"/>
+          </w:rPr>
+          <m:t>μ</m:t>
+        </m:r>
+      </m:oMath>
+      <w:r>
+        <w:rPr>
+          <w:rFonts w:ascii="Calibri" w:eastAsiaTheme="minorEastAsia" w:hAnsi="Calibri" w:cs="Calibri"/>
+        </w:rPr>
+        <w:t>.</w:t>
+      </w:r>
+    </w:p>
+    <w:p>
+      <w:pPr>
+        <w:rPr>
+          <w:rFonts w:eastAsiaTheme="minorEastAsia"/>
+        </w:rPr>
+      </w:pPr>
+      <w:r>
+        <w:t xml:space="preserve">On remarque premièrement que plus le nombre de mouvements de température est grand, plus les fitness solutions de l’algorithme convergent vers la bonne solution. On notera que dans le cas de Tai12a, la valeur de fitness en pourcentage atteint 0. Ce qui signifie que </w:t>
+      </w:r>
+      <w:r>
+        <w:t xml:space="preserve">pour 10000 mouvements de température est un </w:t>
+      </w:r>
+      <m:oMath>
+        <m:r>
+          <w:rPr>
+            <w:rFonts w:ascii="Cambria Math" w:hAnsi="Cambria Math"/>
+          </w:rPr>
+          <m:t>μ</m:t>
+        </m:r>
+      </m:oMath>
+      <w:r>
+        <w:rPr>
+          <w:rFonts w:eastAsiaTheme="minorEastAsia"/>
+        </w:rPr>
+        <w:t xml:space="preserve"> très proche de 1, sur 4 tests de l’algorithme, le recuit simulé à </w:t>
+      </w:r>
+      <w:proofErr w:type="spellStart"/>
+      <w:r>
+        <w:rPr>
+          <w:rFonts w:eastAsiaTheme="minorEastAsia"/>
+        </w:rPr>
+        <w:t>trouvé</w:t>
+      </w:r>
+      <w:proofErr w:type="spellEnd"/>
+      <w:r>
+        <w:rPr>
+          <w:rFonts w:eastAsiaTheme="minorEastAsia"/>
+        </w:rPr>
+        <w:t xml:space="preserve"> la solution optimale.</w:t>
+      </w:r>
+    </w:p>
+    <w:p>
+      <w:pPr>
+        <w:rPr>
+          <w:rFonts w:eastAsiaTheme="minorEastAsia"/>
+        </w:rPr>
+      </w:pPr>
+      <w:r>
+        <w:rPr>
+          <w:rFonts w:eastAsiaTheme="minorEastAsia"/>
+        </w:rPr>
+        <w:t xml:space="preserve">Quelque soit l’instance de </w:t>
+      </w:r>
+      <w:proofErr w:type="spellStart"/>
+      <w:r>
+        <w:rPr>
+          <w:rFonts w:eastAsiaTheme="minorEastAsia"/>
+        </w:rPr>
+        <w:t>Taillard</w:t>
+      </w:r>
+      <w:proofErr w:type="spellEnd"/>
+      <w:r>
+        <w:rPr>
+          <w:rFonts w:eastAsiaTheme="minorEastAsia"/>
+        </w:rPr>
+        <w:t xml:space="preserve"> utilisée, globalement, et quelque soit la valeur de </w:t>
+      </w:r>
+      <m:oMath>
+        <m:r>
+          <w:rPr>
+            <w:rFonts w:ascii="Cambria Math" w:eastAsiaTheme="minorEastAsia" w:hAnsi="Cambria Math"/>
+          </w:rPr>
+          <m:t>μ</m:t>
+        </m:r>
+      </m:oMath>
+      <w:r>
+        <w:rPr>
+          <w:rFonts w:eastAsiaTheme="minorEastAsia"/>
+        </w:rPr>
+        <w:t xml:space="preserve"> la fitness convergent vers la fitness optimale plus le nombre de mouvement par température augmente.</w:t>
+      </w:r>
+    </w:p>
+    <w:p>
+      <w:pPr>
+        <w:rPr>
+          <w:rFonts w:eastAsiaTheme="minorEastAsia"/>
+        </w:rPr>
+      </w:pPr>
+      <w:r>
+        <w:rPr>
+          <w:rFonts w:eastAsiaTheme="minorEastAsia"/>
+        </w:rPr>
+        <w:t xml:space="preserve">Il est important de prendre en compte les temps pour </w:t>
+      </w:r>
+      <w:r>
+        <w:rPr>
+          <w:rFonts w:eastAsiaTheme="minorEastAsia"/>
+        </w:rPr>
+        <w:t xml:space="preserve">les </w:t>
+      </w:r>
+      <w:proofErr w:type="spellStart"/>
+      <w:r>
+        <w:rPr>
+          <w:rFonts w:eastAsiaTheme="minorEastAsia"/>
+        </w:rPr>
+        <w:t>Taillard</w:t>
+      </w:r>
+      <w:proofErr w:type="spellEnd"/>
+      <w:r>
+        <w:rPr>
+          <w:rFonts w:eastAsiaTheme="minorEastAsia"/>
+        </w:rPr>
+        <w:t xml:space="preserve"> de taille plus grande que 35. E</w:t>
+      </w:r>
+      <w:r>
+        <w:rPr>
+          <w:rFonts w:eastAsiaTheme="minorEastAsia"/>
+        </w:rPr>
+        <w:t>n</w:t>
+      </w:r>
+      <w:r>
+        <w:rPr>
+          <w:rFonts w:eastAsiaTheme="minorEastAsia"/>
+        </w:rPr>
+        <w:t xml:space="preserve"> effet, le temps</w:t>
+      </w:r>
+      <w:r>
+        <w:rPr>
+          <w:rFonts w:eastAsiaTheme="minorEastAsia"/>
+        </w:rPr>
+        <w:t xml:space="preserve"> atteint facilement le million de milli secondes, c’est-à-dire plusieurs minutes. Dans le cas de Tai100a. L’algorithme pour calculer 8192 </w:t>
+      </w:r>
+      <w:r>
+        <w:rPr>
+          <w:rFonts w:eastAsiaTheme="minorEastAsia"/>
+        </w:rPr>
+        <w:t>mouvements par température met environ 3M de milli secondes, soit 50 minutes.</w:t>
+      </w:r>
+      <w:r>
+        <w:rPr>
+          <w:rFonts w:eastAsiaTheme="minorEastAsia"/>
+        </w:rPr>
+        <w:t xml:space="preserve"> Étant donné que c’est une moyenne sur 4 tests de l’algorithme, faire ce rendu à pris un peu moins de 4h uniquement pour</w:t>
+      </w:r>
+      <w:r>
+        <w:rPr>
+          <w:rFonts w:eastAsiaTheme="minorEastAsia"/>
+        </w:rPr>
+        <w:t xml:space="preserve"> le dernier point de</w:t>
+      </w:r>
+      <w:r>
+        <w:rPr>
+          <w:rFonts w:eastAsiaTheme="minorEastAsia"/>
+        </w:rPr>
+        <w:t xml:space="preserve"> Tai100a.</w:t>
+      </w:r>
+      <w:r>
+        <w:rPr>
+          <w:rFonts w:eastAsiaTheme="minorEastAsia"/>
+        </w:rPr>
+        <w:t xml:space="preserve"> D’où </w:t>
+      </w:r>
+      <w:r>
+        <w:rPr>
+          <w:rFonts w:eastAsiaTheme="minorEastAsia"/>
+        </w:rPr>
+        <w:t xml:space="preserve">l’importance de </w:t>
+      </w:r>
+      <w:r>
+        <w:rPr>
+          <w:rFonts w:eastAsiaTheme="minorEastAsia"/>
+        </w:rPr>
+        <w:t xml:space="preserve">la gestion </w:t>
+      </w:r>
+      <w:proofErr w:type="spellStart"/>
+      <w:r>
+        <w:rPr>
+          <w:rFonts w:eastAsiaTheme="minorEastAsia"/>
+        </w:rPr>
+        <w:t>multi-thread</w:t>
+      </w:r>
+      <w:proofErr w:type="spellEnd"/>
+      <w:r>
+        <w:rPr>
+          <w:rFonts w:eastAsiaTheme="minorEastAsia"/>
+        </w:rPr>
+        <w:t xml:space="preserve"> précisée en introduction.</w:t>
+      </w:r>
+    </w:p>
+    <w:p>
+      <w:pPr>
+        <w:rPr>
+          <w:rFonts w:eastAsiaTheme="minorEastAsia"/>
+        </w:rPr>
+      </w:pPr>
+      <w:r>
+        <w:rPr>
+          <w:rFonts w:eastAsiaTheme="minorEastAsia"/>
+        </w:rPr>
+        <w:br w:type="page"/>
+      </w:r>
+    </w:p>
+    <w:p>
+      <w:r>
+        <w:rPr>
+          <w:noProof/>
+        </w:rPr>
+        <w:lastRenderedPageBreak/>
+        <w:drawing>
+          <wp:anchor distT="0" distB="0" distL="114300" distR="114300" simplePos="0" relativeHeight="251663360" behindDoc="0" locked="0" layoutInCell="1" allowOverlap="1" wp14:anchorId="4F42D288" wp14:editId="071A35F4">
+            <wp:simplePos x="0" y="0"/>
+            <wp:positionH relativeFrom="column">
+              <wp:posOffset>-4445</wp:posOffset>
+            </wp:positionH>
+            <wp:positionV relativeFrom="paragraph">
+              <wp:posOffset>0</wp:posOffset>
+            </wp:positionV>
+            <wp:extent cx="5760720" cy="4608830"/>
+            <wp:effectExtent l="0" t="0" r="0" b="1270"/>
+            <wp:wrapTopAndBottom/>
+            <wp:docPr id="8" name="Image 8"/>
+            <wp:cNvGraphicFramePr>
+              <a:graphicFrameLocks xmlns:a="http://schemas.openxmlformats.org/drawingml/2006/main" noChangeAspect="1"/>
+            </wp:cNvGraphicFramePr>
+            <a:graphic xmlns:a="http://schemas.openxmlformats.org/drawingml/2006/main">
+              <a:graphicData uri="http://schemas.openxmlformats.org/drawingml/2006/picture">
+                <pic:pic xmlns:pic="http://schemas.openxmlformats.org/drawingml/2006/picture">
+                  <pic:nvPicPr>
+                    <pic:cNvPr id="0" name="Picture 16"/>
+                    <pic:cNvPicPr>
+                      <a:picLocks noChangeAspect="1" noChangeArrowheads="1"/>
+                    </pic:cNvPicPr>
+                  </pic:nvPicPr>
+                  <pic:blipFill>
+                    <a:blip r:embed="rId13">
+                      <a:extLst>
+                        <a:ext uri="{28A0092B-C50C-407E-A947-70E740481C1C}">
+                          <a14:useLocalDpi xmlns:a14="http://schemas.microsoft.com/office/drawing/2010/main" val="0"/>
+                        </a:ext>
+                      </a:extLst>
+                    </a:blip>
+                    <a:srcRect/>
+                    <a:stretch>
+                      <a:fillRect/>
+                    </a:stretch>
+                  </pic:blipFill>
+                  <pic:spPr bwMode="auto">
+                    <a:xfrm>
+                      <a:off x="0" y="0"/>
+                      <a:ext cx="5760720" cy="4608830"/>
+                    </a:xfrm>
+                    <a:prstGeom prst="rect">
+                      <a:avLst/>
+                    </a:prstGeom>
+                    <a:noFill/>
+                    <a:ln>
+                      <a:noFill/>
+                    </a:ln>
+                  </pic:spPr>
+                </pic:pic>
+              </a:graphicData>
+            </a:graphic>
+          </wp:anchor>
+        </w:drawing>
+      </w:r>
+      <w:r>
+        <w:t xml:space="preserve">Étant donné les premières analyses du graphique global, voici une partie extraite réduite aux trois ensemble Tai12a, Tai35a et Tai100a. On peut donc comparer la performance de l’algorithme suivant un petit, moyen ou grand </w:t>
+      </w:r>
+      <w:proofErr w:type="spellStart"/>
+      <w:r>
+        <w:t>landscape</w:t>
+      </w:r>
+      <w:proofErr w:type="spellEnd"/>
+      <w:r>
+        <w:t>.</w:t>
+      </w:r>
+    </w:p>
+    <w:p>
+      <w:pPr>
+        <w:rPr>
+          <w:rFonts w:eastAsiaTheme="minorEastAsia"/>
+        </w:rPr>
+      </w:pPr>
+      <w:r>
+        <w:t xml:space="preserve">On reste sur une échelle logarithmique en </w:t>
+      </w:r>
+      <m:oMath>
+        <m:r>
+          <m:rPr>
+            <m:sty m:val="p"/>
+          </m:rPr>
+          <w:rPr>
+            <w:rFonts w:ascii="Cambria Math" w:hAnsi="Cambria Math"/>
+          </w:rPr>
+          <m:t>log⁡</m:t>
+        </m:r>
+        <m:r>
+          <w:rPr>
+            <w:rFonts w:ascii="Cambria Math" w:hAnsi="Cambria Math"/>
+          </w:rPr>
+          <m:t>(10)</m:t>
+        </m:r>
+      </m:oMath>
+      <w:r>
+        <w:rPr>
+          <w:rFonts w:eastAsiaTheme="minorEastAsia"/>
+        </w:rPr>
+        <w:t>.</w:t>
+      </w:r>
+    </w:p>
+    <w:p>
+      <w:pPr>
+        <w:rPr>
+          <w:rFonts w:eastAsiaTheme="minorEastAsia"/>
+        </w:rPr>
+      </w:pPr>
+      <w:r>
+        <w:rPr>
+          <w:rFonts w:eastAsiaTheme="minorEastAsia"/>
+        </w:rPr>
+        <w:t xml:space="preserve">On remarque que les petites instances de </w:t>
+      </w:r>
+      <w:proofErr w:type="spellStart"/>
+      <w:r>
+        <w:rPr>
+          <w:rFonts w:eastAsiaTheme="minorEastAsia"/>
+        </w:rPr>
+        <w:t>Taillard</w:t>
+      </w:r>
+      <w:proofErr w:type="spellEnd"/>
+      <w:r>
+        <w:rPr>
+          <w:rFonts w:eastAsiaTheme="minorEastAsia"/>
+        </w:rPr>
+        <w:t xml:space="preserve"> produise un résultat peut stable</w:t>
+      </w:r>
+      <w:r>
+        <w:rPr>
+          <w:rFonts w:eastAsiaTheme="minorEastAsia"/>
+        </w:rPr>
+        <w:t xml:space="preserve"> mais qui converge. De plus, on remarque que plus </w:t>
+      </w:r>
+      <m:oMath>
+        <m:r>
+          <w:rPr>
+            <w:rFonts w:ascii="Cambria Math" w:eastAsiaTheme="minorEastAsia" w:hAnsi="Cambria Math"/>
+          </w:rPr>
+          <m:t>μ</m:t>
+        </m:r>
+      </m:oMath>
+      <w:r>
+        <w:rPr>
+          <w:rFonts w:eastAsiaTheme="minorEastAsia"/>
+        </w:rPr>
+        <w:t xml:space="preserve"> tend vers 1 plus la meilleure fitness est trouvée vite.</w:t>
+      </w:r>
+    </w:p>
+    <w:p>
+      <w:pPr>
+        <w:rPr>
+          <w:rFonts w:eastAsiaTheme="minorEastAsia"/>
+        </w:rPr>
+      </w:pPr>
+      <w:r>
+        <w:rPr>
+          <w:rFonts w:eastAsiaTheme="minorEastAsia"/>
+        </w:rPr>
+        <w:t xml:space="preserve">Pour Tai12a, a partir de 100 itérations, </w:t>
+      </w:r>
+      <w:r>
+        <w:rPr>
+          <w:rFonts w:eastAsiaTheme="minorEastAsia"/>
+        </w:rPr>
+        <w:t>il devient difficile d’améliorer la fitness. Alors que pour Tai35a et Tai100a, seuls 2 à 8 mouvements suffisent pour tendre très vite vers une bonne solution de la fitness.</w:t>
+      </w:r>
+    </w:p>
+    <w:p>
+      <w:pPr>
+        <w:rPr>
+          <w:rFonts w:eastAsiaTheme="minorEastAsia"/>
+        </w:rPr>
+      </w:pPr>
+      <w:r>
+        <w:rPr>
+          <w:rFonts w:eastAsiaTheme="minorEastAsia"/>
+        </w:rPr>
+        <w:t xml:space="preserve">Quant à l’exécution, plus la taille du </w:t>
+      </w:r>
+      <w:proofErr w:type="spellStart"/>
+      <w:r>
+        <w:rPr>
+          <w:rFonts w:eastAsiaTheme="minorEastAsia"/>
+        </w:rPr>
+        <w:t>Landscape</w:t>
+      </w:r>
+      <w:proofErr w:type="spellEnd"/>
+      <w:r>
+        <w:rPr>
+          <w:rFonts w:eastAsiaTheme="minorEastAsia"/>
+        </w:rPr>
+        <w:t xml:space="preserve"> est grande, plus le temps d’exécution explose vite. On peut soit suggérer d’utiliser un nombre de mouvement élevé et un </w:t>
+      </w:r>
+      <m:oMath>
+        <m:r>
+          <w:rPr>
+            <w:rFonts w:ascii="Cambria Math" w:eastAsiaTheme="minorEastAsia" w:hAnsi="Cambria Math"/>
+          </w:rPr>
+          <m:t>μ</m:t>
+        </m:r>
+      </m:oMath>
+      <w:r>
+        <w:rPr>
+          <w:rFonts w:eastAsiaTheme="minorEastAsia"/>
+        </w:rPr>
+        <w:t xml:space="preserve"> faible, soit utiliser un </w:t>
+      </w:r>
+      <m:oMath>
+        <m:r>
+          <w:rPr>
+            <w:rFonts w:ascii="Cambria Math" w:eastAsiaTheme="minorEastAsia" w:hAnsi="Cambria Math"/>
+          </w:rPr>
+          <m:t>μ</m:t>
+        </m:r>
+      </m:oMath>
+      <w:r>
+        <w:rPr>
+          <w:rFonts w:eastAsiaTheme="minorEastAsia"/>
+        </w:rPr>
+        <w:t xml:space="preserve"> très proche de 0 mais réduire considérablement le nombre de mouvement par température</w:t>
+      </w:r>
+      <w:r>
+        <w:rPr>
+          <w:rFonts w:eastAsiaTheme="minorEastAsia"/>
+        </w:rPr>
+        <w:t>. Sinon le temps d’exécution grandit trop vite.</w:t>
+      </w:r>
+    </w:p>
+    <w:p>
+      <w:pPr>
+        <w:rPr>
+          <w:rFonts w:eastAsiaTheme="minorEastAsia"/>
+        </w:rPr>
+      </w:pPr>
+      <w:r>
+        <w:rPr>
+          <w:rFonts w:eastAsiaTheme="minorEastAsia"/>
+        </w:rPr>
+        <w:br w:type="page"/>
+      </w:r>
+    </w:p>
+    <w:p>
+      <w:r>
+        <w:rPr>
+          <w:noProof/>
+        </w:rPr>
+        <w:lastRenderedPageBreak/>
+        <w:drawing>
+          <wp:inline distT="0" distB="0" distL="0" distR="0" wp14:anchorId="2D34979E" wp14:editId="04972D28">
+            <wp:extent cx="5760720" cy="4608830"/>
+            <wp:effectExtent l="0" t="0" r="0" b="1270"/>
+            <wp:docPr id="10" name="Image 10"/>
+            <wp:cNvGraphicFramePr>
+              <a:graphicFrameLocks xmlns:a="http://schemas.openxmlformats.org/drawingml/2006/main" noChangeAspect="1"/>
+            </wp:cNvGraphicFramePr>
+            <a:graphic xmlns:a="http://schemas.openxmlformats.org/drawingml/2006/main">
+              <a:graphicData uri="http://schemas.openxmlformats.org/drawingml/2006/picture">
+                <pic:pic xmlns:pic="http://schemas.openxmlformats.org/drawingml/2006/picture">
+                  <pic:nvPicPr>
+                    <pic:cNvPr id="0" name="Picture 20"/>
+                    <pic:cNvPicPr>
+                      <a:picLocks noChangeAspect="1" noChangeArrowheads="1"/>
+                    </pic:cNvPicPr>
+                  </pic:nvPicPr>
+                  <pic:blipFill>
+                    <a:blip r:embed="rId14">
+                      <a:extLst>
+                        <a:ext uri="{28A0092B-C50C-407E-A947-70E740481C1C}">
+                          <a14:useLocalDpi xmlns:a14="http://schemas.microsoft.com/office/drawing/2010/main" val="0"/>
+                        </a:ext>
+                      </a:extLst>
+                    </a:blip>
+                    <a:srcRect/>
+                    <a:stretch>
+                      <a:fillRect/>
+                    </a:stretch>
+                  </pic:blipFill>
+                  <pic:spPr bwMode="auto">
+                    <a:xfrm>
+                      <a:off x="0" y="0"/>
+                      <a:ext cx="5760720" cy="4608830"/>
+                    </a:xfrm>
+                    <a:prstGeom prst="rect">
+                      <a:avLst/>
+                    </a:prstGeom>
+                    <a:noFill/>
+                    <a:ln>
+                      <a:noFill/>
+                    </a:ln>
+                  </pic:spPr>
+                </pic:pic>
+              </a:graphicData>
+            </a:graphic>
+          </wp:inline>
+        </w:drawing>
+      </w:r>
+      <w:r>
+        <w:rPr>
+          <w:noProof/>
+        </w:rPr>
+        <w:drawing>
+          <wp:anchor distT="0" distB="0" distL="114300" distR="114300" simplePos="0" relativeHeight="251664384" behindDoc="0" locked="0" layoutInCell="1" allowOverlap="1" wp14:anchorId="76809D68" wp14:editId="72C0E3FA">
+            <wp:simplePos x="0" y="0"/>
+            <wp:positionH relativeFrom="column">
+              <wp:posOffset>-4445</wp:posOffset>
+            </wp:positionH>
+            <wp:positionV relativeFrom="paragraph">
+              <wp:posOffset>0</wp:posOffset>
+            </wp:positionV>
+            <wp:extent cx="5760720" cy="4608830"/>
+            <wp:effectExtent l="0" t="0" r="0" b="1270"/>
+            <wp:wrapTopAndBottom/>
+            <wp:docPr id="9" name="Image 9"/>
+            <wp:cNvGraphicFramePr>
+              <a:graphicFrameLocks xmlns:a="http://schemas.openxmlformats.org/drawingml/2006/main" noChangeAspect="1"/>
+            </wp:cNvGraphicFramePr>
+            <a:graphic xmlns:a="http://schemas.openxmlformats.org/drawingml/2006/main">
+              <a:graphicData uri="http://schemas.openxmlformats.org/drawingml/2006/picture">
+                <pic:pic xmlns:pic="http://schemas.openxmlformats.org/drawingml/2006/picture">
+                  <pic:nvPicPr>
+                    <pic:cNvPr id="0" name="Picture 18"/>
+                    <pic:cNvPicPr>
+                      <a:picLocks noChangeAspect="1" noChangeArrowheads="1"/>
+                    </pic:cNvPicPr>
+                  </pic:nvPicPr>
+                  <pic:blipFill>
+                    <a:blip r:embed="rId15">
+                      <a:extLst>
+                        <a:ext uri="{28A0092B-C50C-407E-A947-70E740481C1C}">
+                          <a14:useLocalDpi xmlns:a14="http://schemas.microsoft.com/office/drawing/2010/main" val="0"/>
+                        </a:ext>
+                      </a:extLst>
+                    </a:blip>
+                    <a:srcRect/>
+                    <a:stretch>
+                      <a:fillRect/>
+                    </a:stretch>
+                  </pic:blipFill>
+                  <pic:spPr bwMode="auto">
+                    <a:xfrm>
+                      <a:off x="0" y="0"/>
+                      <a:ext cx="5760720" cy="4608830"/>
+                    </a:xfrm>
+                    <a:prstGeom prst="rect">
+                      <a:avLst/>
+                    </a:prstGeom>
+                    <a:noFill/>
+                    <a:ln>
+                      <a:noFill/>
+                    </a:ln>
+                  </pic:spPr>
+                </pic:pic>
+              </a:graphicData>
+            </a:graphic>
+          </wp:anchor>
+        </w:drawing>
+      </w:r>
+    </w:p>
+    <w:p>
+      <w:pPr>
+        <w:rPr>
+          <w:rFonts w:eastAsiaTheme="minorEastAsia"/>
+        </w:rPr>
+      </w:pPr>
+      <w:r>
+        <w:lastRenderedPageBreak/>
+        <w:t xml:space="preserve">Dans les deux graphiques précédents, on s’intéresse à l’influence de </w:t>
+      </w:r>
+      <m:oMath>
+        <m:r>
+          <w:rPr>
+            <w:rFonts w:ascii="Cambria Math" w:hAnsi="Cambria Math"/>
+          </w:rPr>
+          <m:t>μ</m:t>
+        </m:r>
+      </m:oMath>
+      <w:r>
+        <w:rPr>
+          <w:rFonts w:eastAsiaTheme="minorEastAsia"/>
+        </w:rPr>
+        <w:t>.</w:t>
+      </w:r>
+    </w:p>
+    <w:p>
+      <w:pPr>
+        <w:rPr>
+          <w:rFonts w:eastAsiaTheme="minorEastAsia"/>
+        </w:rPr>
+      </w:pPr>
+      <w:r>
+        <w:rPr>
+          <w:rFonts w:eastAsiaTheme="minorEastAsia"/>
+        </w:rPr>
+        <w:t xml:space="preserve">Les valeurs de </w:t>
+      </w:r>
+      <m:oMath>
+        <m:r>
+          <w:rPr>
+            <w:rFonts w:ascii="Cambria Math" w:eastAsiaTheme="minorEastAsia" w:hAnsi="Cambria Math"/>
+          </w:rPr>
+          <m:t>μ</m:t>
+        </m:r>
+      </m:oMath>
+      <w:r>
+        <w:rPr>
+          <w:rFonts w:eastAsiaTheme="minorEastAsia"/>
+        </w:rPr>
+        <w:t xml:space="preserve"> sont ici réduites </w:t>
+      </w:r>
+      <w:r>
+        <w:rPr>
+          <w:rFonts w:eastAsiaTheme="minorEastAsia"/>
+        </w:rPr>
+        <w:t xml:space="preserve">à </w:t>
+      </w:r>
+      <m:oMath>
+        <m:r>
+          <w:rPr>
+            <w:rFonts w:ascii="Cambria Math" w:eastAsiaTheme="minorEastAsia" w:hAnsi="Cambria Math"/>
+          </w:rPr>
+          <m:t xml:space="preserve">μ </m:t>
+        </m:r>
+        <m:r>
+          <w:rPr>
+            <w:rFonts w:ascii="Cambria Math" w:eastAsiaTheme="minorEastAsia" w:hAnsi="Cambria Math" w:cs="Cambria Math"/>
+          </w:rPr>
+          <m:t>∈</m:t>
+        </m:r>
+        <m:r>
+          <w:rPr>
+            <w:rFonts w:ascii="Cambria Math" w:eastAsiaTheme="minorEastAsia" w:hAnsi="Cambria Math"/>
+          </w:rPr>
+          <m:t>{0.5}</m:t>
+        </m:r>
+      </m:oMath>
+      <w:r>
+        <w:rPr>
+          <w:rFonts w:eastAsiaTheme="minorEastAsia"/>
+        </w:rPr>
+        <w:t xml:space="preserve"> dans le premier graphique et </w:t>
+      </w:r>
+      <w:r>
+        <w:rPr>
+          <w:rFonts w:eastAsiaTheme="minorEastAsia"/>
+        </w:rPr>
+        <w:t xml:space="preserve">à </w:t>
+      </w:r>
+      <m:oMath>
+        <m:r>
+          <w:rPr>
+            <w:rFonts w:ascii="Cambria Math" w:eastAsiaTheme="minorEastAsia" w:hAnsi="Cambria Math"/>
+          </w:rPr>
+          <m:t xml:space="preserve">μ </m:t>
+        </m:r>
+        <m:r>
+          <w:rPr>
+            <w:rFonts w:ascii="Cambria Math" w:eastAsiaTheme="minorEastAsia" w:hAnsi="Cambria Math" w:cs="Cambria Math"/>
+          </w:rPr>
+          <m:t>∈</m:t>
+        </m:r>
+        <m:r>
+          <w:rPr>
+            <w:rFonts w:ascii="Cambria Math" w:eastAsiaTheme="minorEastAsia" w:hAnsi="Cambria Math"/>
+          </w:rPr>
+          <m:t>{0.95;0.99}</m:t>
+        </m:r>
+      </m:oMath>
+      <w:r>
+        <w:rPr>
+          <w:rFonts w:eastAsiaTheme="minorEastAsia"/>
+        </w:rPr>
+        <w:t xml:space="preserve"> dans le second.</w:t>
+      </w:r>
+    </w:p>
+    <w:p>
+      <w:pPr>
+        <w:rPr>
+          <w:rFonts w:eastAsiaTheme="minorEastAsia"/>
+        </w:rPr>
+      </w:pPr>
+      <w:r>
+        <w:rPr>
+          <w:rFonts w:eastAsiaTheme="minorEastAsia"/>
+        </w:rPr>
+        <w:t xml:space="preserve">On retrouve la convergence remarqué plus tôt. Toutefois on note que un </w:t>
+      </w:r>
+      <m:oMath>
+        <m:r>
+          <w:rPr>
+            <w:rFonts w:ascii="Cambria Math" w:eastAsiaTheme="minorEastAsia" w:hAnsi="Cambria Math"/>
+          </w:rPr>
+          <m:t>μ→1</m:t>
+        </m:r>
+      </m:oMath>
+      <w:r>
+        <w:rPr>
+          <w:rFonts w:eastAsiaTheme="minorEastAsia"/>
+        </w:rPr>
+        <w:t xml:space="preserve"> fait tendre beaucoup plus vite la fitness vers celle optimale, mais augmente également significativement le temps de calcul.</w:t>
+      </w:r>
+      <w:r>
+        <w:rPr>
+          <w:rFonts w:eastAsiaTheme="minorEastAsia"/>
+        </w:rPr>
+        <w:t xml:space="preserve"> Les échelles de temps (ms) passent du simple au triple. Alors que les fitness ne sont pas trois fois mieux. Il faut alors se questionner si utiliser un </w:t>
+      </w:r>
+      <m:oMath>
+        <m:r>
+          <w:rPr>
+            <w:rFonts w:ascii="Cambria Math" w:eastAsiaTheme="minorEastAsia" w:hAnsi="Cambria Math"/>
+          </w:rPr>
+          <m:t>μ</m:t>
+        </m:r>
+      </m:oMath>
+      <w:r>
+        <w:rPr>
+          <w:rFonts w:eastAsiaTheme="minorEastAsia"/>
+        </w:rPr>
+        <w:t xml:space="preserve"> plus petit sur un </w:t>
+      </w:r>
+      <w:r>
+        <w:rPr>
+          <w:rFonts w:eastAsiaTheme="minorEastAsia"/>
+        </w:rPr>
+        <w:t>grand ensemble avec un nombre de mouvement par température élevé ne serait pas la méthode la plus efficace pour trouver une bonne fitness tout en restant dans un temps d’exécution raisonnable.</w:t>
+      </w:r>
+    </w:p>
+    <w:p/>
+    <w:p>
+      <w:r>
+        <w:t xml:space="preserve">On rappelle que </w:t>
+      </w:r>
+    </w:p>
+    <w:p>
+      <w:pPr>
+        <w:rPr>
+          <w:rFonts w:ascii="Calibri" w:eastAsiaTheme="minorEastAsia" w:hAnsi="Calibri" w:cs="Calibri"/>
+        </w:rPr>
+      </w:pPr>
+      <m:oMathPara>
+        <m:oMath>
+          <m:sSub>
+            <m:sSubPr>
+              <m:ctrlPr>
+                <w:rPr>
+                  <w:rFonts w:ascii="Cambria Math" w:hAnsi="Cambria Math" w:cs="Calibri"/>
+                  <w:i/>
+                </w:rPr>
+              </m:ctrlPr>
+            </m:sSubPr>
+            <m:e>
+              <m:r>
+                <w:rPr>
+                  <w:rFonts w:ascii="Cambria Math" w:hAnsi="Cambria Math" w:cs="Calibri"/>
+                </w:rPr>
+                <m:t>n</m:t>
+              </m:r>
+            </m:e>
+            <m:sub>
+              <m:r>
+                <w:rPr>
+                  <w:rFonts w:ascii="Cambria Math" w:hAnsi="Cambria Math" w:cs="Calibri"/>
+                </w:rPr>
+                <m:t>1</m:t>
+              </m:r>
+            </m:sub>
+          </m:sSub>
+          <m:r>
+            <w:rPr>
+              <w:rFonts w:ascii="Cambria Math" w:hAnsi="Cambria Math" w:cs="Calibri"/>
+            </w:rPr>
+            <m:t>=</m:t>
+          </m:r>
+          <m:f>
+            <m:fPr>
+              <m:ctrlPr>
+                <w:rPr>
+                  <w:rFonts w:ascii="Cambria Math" w:hAnsi="Cambria Math" w:cs="Calibri"/>
+                  <w:i/>
+                </w:rPr>
+              </m:ctrlPr>
+            </m:fPr>
+            <m:num>
+              <m:r>
+                <m:rPr>
+                  <m:sty m:val="p"/>
+                </m:rPr>
+                <w:rPr>
+                  <w:rFonts w:ascii="Cambria Math" w:hAnsi="Cambria Math" w:cs="Calibri"/>
+                </w:rPr>
+                <m:t>ln⁡</m:t>
+              </m:r>
+              <m:r>
+                <w:rPr>
+                  <w:rFonts w:ascii="Cambria Math" w:hAnsi="Cambria Math" w:cs="Calibri"/>
+                </w:rPr>
+                <m:t>(</m:t>
+              </m:r>
+              <m:f>
+                <m:fPr>
+                  <m:ctrlPr>
+                    <w:rPr>
+                      <w:rFonts w:ascii="Cambria Math" w:hAnsi="Cambria Math" w:cs="Calibri"/>
+                      <w:i/>
+                    </w:rPr>
+                  </m:ctrlPr>
+                </m:fPr>
+                <m:num>
+                  <m:r>
+                    <w:rPr>
+                      <w:rFonts w:ascii="Cambria Math" w:hAnsi="Cambria Math" w:cs="Calibri"/>
+                    </w:rPr>
+                    <m:t>-</m:t>
+                  </m:r>
+                  <m:r>
+                    <m:rPr>
+                      <m:sty m:val="p"/>
+                    </m:rPr>
+                    <w:rPr>
+                      <w:rFonts w:ascii="Cambria Math" w:hAnsi="Cambria Math" w:cs="Calibri"/>
+                    </w:rPr>
+                    <m:t>Δ</m:t>
+                  </m:r>
+                  <m:r>
+                    <w:rPr>
+                      <w:rFonts w:ascii="Cambria Math" w:hAnsi="Cambria Math" w:cs="Calibri"/>
+                    </w:rPr>
+                    <m:t>f</m:t>
+                  </m:r>
+                </m:num>
+                <m:den>
+                  <m:sSub>
+                    <m:sSubPr>
+                      <m:ctrlPr>
+                        <w:rPr>
+                          <w:rFonts w:ascii="Cambria Math" w:hAnsi="Cambria Math" w:cs="Calibri"/>
+                          <w:i/>
+                        </w:rPr>
+                      </m:ctrlPr>
+                    </m:sSubPr>
+                    <m:e>
+                      <m:r>
+                        <w:rPr>
+                          <w:rFonts w:ascii="Cambria Math" w:hAnsi="Cambria Math" w:cs="Calibri"/>
+                        </w:rPr>
+                        <m:t>t</m:t>
+                      </m:r>
+                    </m:e>
+                    <m:sub>
+                      <m:r>
+                        <w:rPr>
+                          <w:rFonts w:ascii="Cambria Math" w:hAnsi="Cambria Math" w:cs="Calibri"/>
+                        </w:rPr>
+                        <m:t>0</m:t>
+                      </m:r>
+                    </m:sub>
+                  </m:sSub>
+                  <m:r>
+                    <m:rPr>
+                      <m:sty m:val="p"/>
+                    </m:rPr>
+                    <w:rPr>
+                      <w:rFonts w:ascii="Cambria Math" w:hAnsi="Cambria Math" w:cs="Calibri"/>
+                    </w:rPr>
+                    <m:t>ln⁡</m:t>
+                  </m:r>
+                  <m:r>
+                    <w:rPr>
+                      <w:rFonts w:ascii="Cambria Math" w:hAnsi="Cambria Math" w:cs="Calibri"/>
+                    </w:rPr>
+                    <m:t>(0.01)</m:t>
+                  </m:r>
+                </m:den>
+              </m:f>
+              <m:r>
+                <w:rPr>
+                  <w:rFonts w:ascii="Cambria Math" w:hAnsi="Cambria Math" w:cs="Calibri"/>
+                </w:rPr>
+                <m:t>)</m:t>
+              </m:r>
+            </m:num>
+            <m:den>
+              <m:r>
+                <m:rPr>
+                  <m:sty m:val="p"/>
+                </m:rPr>
+                <w:rPr>
+                  <w:rFonts w:ascii="Cambria Math" w:hAnsi="Cambria Math" w:cs="Calibri"/>
+                </w:rPr>
+                <m:t>ln⁡</m:t>
+              </m:r>
+              <m:r>
+                <w:rPr>
+                  <w:rFonts w:ascii="Cambria Math" w:hAnsi="Cambria Math" w:cs="Calibri"/>
+                </w:rPr>
+                <m:t>(μ)</m:t>
+              </m:r>
+            </m:den>
+          </m:f>
+        </m:oMath>
+      </m:oMathPara>
+    </w:p>
+    <w:p>
+      <w:pPr>
+        <w:jc w:val="center"/>
+        <w:rPr>
+          <w:rFonts w:eastAsiaTheme="minorEastAsia"/>
+        </w:rPr>
+      </w:pPr>
+      <w:r>
+        <w:t>Et</w:t>
+      </w:r>
+      <w:r>
+        <w:t xml:space="preserve"> lorsque </w:t>
+      </w:r>
+      <m:oMath>
+        <m:d>
+          <m:dPr>
+            <m:begChr m:val="{"/>
+            <m:endChr m:val=""/>
+            <m:ctrlPr>
+              <w:rPr>
+                <w:rFonts w:ascii="Cambria Math" w:hAnsi="Cambria Math"/>
+                <w:i/>
+              </w:rPr>
+            </m:ctrlPr>
+          </m:dPr>
+          <m:e>
+            <m:eqArr>
+              <m:eqArrPr>
+                <m:ctrlPr>
+                  <w:rPr>
+                    <w:rFonts w:ascii="Cambria Math" w:hAnsi="Cambria Math"/>
+                    <w:i/>
+                  </w:rPr>
+                </m:ctrlPr>
+              </m:eqArrPr>
+              <m:e>
+                <m:r>
+                  <w:rPr>
+                    <w:rFonts w:ascii="Cambria Math" w:hAnsi="Cambria Math"/>
+                  </w:rPr>
+                  <m:t>μ</m:t>
+                </m:r>
+                <m:r>
+                  <w:rPr>
+                    <w:rFonts w:ascii="Cambria Math" w:eastAsiaTheme="minorEastAsia" w:hAnsi="Cambria Math"/>
+                  </w:rPr>
+                  <m:t>→1</m:t>
+                </m:r>
+              </m:e>
+              <m:e>
+                <m:r>
+                  <w:rPr>
+                    <w:rFonts w:ascii="Cambria Math" w:hAnsi="Cambria Math"/>
+                  </w:rPr>
+                  <m:t>μ&lt;1</m:t>
+                </m:r>
+              </m:e>
+            </m:eqArr>
+          </m:e>
+        </m:d>
+        <m:r>
+          <w:rPr>
+            <w:rFonts w:ascii="Cambria Math" w:eastAsiaTheme="minorEastAsia" w:hAnsi="Cambria Math"/>
+          </w:rPr>
+          <m:t xml:space="preserve">→ </m:t>
+        </m:r>
+        <m:f>
+          <m:fPr>
+            <m:ctrlPr>
+              <w:rPr>
+                <w:rFonts w:ascii="Cambria Math" w:eastAsiaTheme="minorEastAsia" w:hAnsi="Cambria Math"/>
+                <w:i/>
+                <w:sz w:val="28"/>
+                <w:szCs w:val="28"/>
+              </w:rPr>
+            </m:ctrlPr>
+          </m:fPr>
+          <m:num>
+            <m:r>
+              <w:rPr>
+                <w:rFonts w:ascii="Cambria Math" w:eastAsiaTheme="minorEastAsia" w:hAnsi="Cambria Math"/>
+                <w:sz w:val="28"/>
+                <w:szCs w:val="28"/>
+              </w:rPr>
+              <m:t>1</m:t>
+            </m:r>
+            <m:ctrlPr>
+              <w:rPr>
+                <w:rFonts w:ascii="Cambria Math" w:hAnsi="Cambria Math"/>
+                <w:i/>
+                <w:sz w:val="28"/>
+                <w:szCs w:val="28"/>
+              </w:rPr>
+            </m:ctrlPr>
+          </m:num>
+          <m:den>
+            <m:r>
+              <m:rPr>
+                <m:sty m:val="p"/>
+              </m:rPr>
+              <w:rPr>
+                <w:rFonts w:ascii="Cambria Math" w:eastAsiaTheme="minorEastAsia" w:hAnsi="Cambria Math"/>
+                <w:sz w:val="28"/>
+                <w:szCs w:val="28"/>
+              </w:rPr>
+              <m:t>ln⁡</m:t>
+            </m:r>
+            <m:r>
+              <w:rPr>
+                <w:rFonts w:ascii="Cambria Math" w:eastAsiaTheme="minorEastAsia" w:hAnsi="Cambria Math"/>
+                <w:sz w:val="28"/>
+                <w:szCs w:val="28"/>
+              </w:rPr>
+              <m:t>(</m:t>
+            </m:r>
+            <m:r>
+              <w:rPr>
+                <w:rFonts w:ascii="Cambria Math" w:eastAsiaTheme="minorEastAsia" w:hAnsi="Cambria Math"/>
+                <w:sz w:val="28"/>
+                <w:szCs w:val="28"/>
+              </w:rPr>
+              <m:t>μ</m:t>
+            </m:r>
+            <m:r>
+              <w:rPr>
+                <w:rFonts w:ascii="Cambria Math" w:eastAsiaTheme="minorEastAsia" w:hAnsi="Cambria Math"/>
+                <w:sz w:val="28"/>
+                <w:szCs w:val="28"/>
+              </w:rPr>
+              <m:t>)</m:t>
+            </m:r>
+          </m:den>
+        </m:f>
+      </m:oMath>
+      <w:r>
+        <w:rPr>
+          <w:rFonts w:eastAsiaTheme="minorEastAsia"/>
+          <w:sz w:val="28"/>
+          <w:szCs w:val="28"/>
+        </w:rPr>
+        <w:t xml:space="preserve"> </w:t>
+      </w:r>
+      <w:r>
+        <w:rPr>
+          <w:rFonts w:eastAsiaTheme="minorEastAsia"/>
+        </w:rPr>
+        <w:t>augmente</w:t>
+      </w:r>
+      <m:oMath>
+        <m:r>
+          <w:rPr>
+            <w:rFonts w:ascii="Cambria Math" w:eastAsiaTheme="minorEastAsia" w:hAnsi="Cambria Math"/>
+          </w:rPr>
+          <m:t>→</m:t>
+        </m:r>
+        <m:sSub>
+          <m:sSubPr>
+            <m:ctrlPr>
+              <w:rPr>
+                <w:rFonts w:ascii="Cambria Math" w:eastAsiaTheme="minorEastAsia" w:hAnsi="Cambria Math"/>
+                <w:i/>
+              </w:rPr>
+            </m:ctrlPr>
+          </m:sSubPr>
+          <m:e>
+            <m:r>
+              <w:rPr>
+                <w:rFonts w:ascii="Cambria Math" w:eastAsiaTheme="minorEastAsia" w:hAnsi="Cambria Math"/>
+              </w:rPr>
+              <m:t>n</m:t>
+            </m:r>
+          </m:e>
+          <m:sub>
+            <m:r>
+              <w:rPr>
+                <w:rFonts w:ascii="Cambria Math" w:eastAsiaTheme="minorEastAsia" w:hAnsi="Cambria Math"/>
+              </w:rPr>
+              <m:t>1</m:t>
+            </m:r>
+          </m:sub>
+        </m:sSub>
+      </m:oMath>
+      <w:r>
+        <w:rPr>
+          <w:rFonts w:eastAsiaTheme="minorEastAsia"/>
+        </w:rPr>
+        <w:t xml:space="preserve"> augmente.</w:t>
+      </w:r>
+    </w:p>
+    <w:p>
+      <w:pPr>
+        <w:rPr>
+          <w:rFonts w:eastAsiaTheme="minorEastAsia"/>
+        </w:rPr>
+      </w:pPr>
+      <w:r>
+        <w:rPr>
+          <w:rFonts w:eastAsiaTheme="minorEastAsia"/>
+        </w:rPr>
+        <w:t xml:space="preserve">Le nombre de changement de température est donc plus élevé avec un </w:t>
+      </w:r>
+      <m:oMath>
+        <m:r>
+          <w:rPr>
+            <w:rFonts w:ascii="Cambria Math" w:eastAsiaTheme="minorEastAsia" w:hAnsi="Cambria Math"/>
+          </w:rPr>
+          <m:t>μ</m:t>
+        </m:r>
+      </m:oMath>
+      <w:r>
+        <w:rPr>
+          <w:rFonts w:eastAsiaTheme="minorEastAsia"/>
+        </w:rPr>
+        <w:t xml:space="preserve"> proche de 1 ce qui explique que la complexité en temps augmente significativement avec l’augmentation de </w:t>
+      </w:r>
+      <m:oMath>
+        <m:r>
+          <w:rPr>
+            <w:rFonts w:ascii="Cambria Math" w:eastAsiaTheme="minorEastAsia" w:hAnsi="Cambria Math"/>
+          </w:rPr>
+          <m:t>μ</m:t>
+        </m:r>
+      </m:oMath>
+      <w:r>
+        <w:rPr>
+          <w:rFonts w:eastAsiaTheme="minorEastAsia"/>
+        </w:rPr>
+        <w:t>.</w:t>
+      </w:r>
+    </w:p>
+    <w:p>
+      <w:pPr>
+        <w:rPr>
+          <w:rFonts w:eastAsiaTheme="minorEastAsia"/>
+        </w:rPr>
+      </w:pPr>
+      <w:r>
+        <w:rPr>
+          <w:rFonts w:eastAsiaTheme="minorEastAsia"/>
+        </w:rPr>
+        <w:br w:type="page"/>
+      </w:r>
+    </w:p>
+    <w:p>
+      <w:pPr>
+        <w:pStyle w:val="Titre2"/>
+      </w:pPr>
+      <w:r>
+        <w:lastRenderedPageBreak/>
+        <w:t>La méthode Tabou</w:t>
+      </w:r>
+    </w:p>
+    <w:p>
+      <w:r>
+        <w:t xml:space="preserve">La méthode Tabou prend </w:t>
+      </w:r>
       <w:bookmarkStart w:id="0" w:name="_GoBack"/>
       <w:bookmarkEnd w:id="0"/>
     </w:p>
@@ -4858,15 +6139,7 @@
       </w:r>
       <w:proofErr w:type="spellEnd"/>
       <w:r>
-        <w:t xml:space="preserve">, </w:t>
-      </w:r>
-      <w:proofErr w:type="gramStart"/>
-      <w:r>
-        <w:t>17:</w:t>
-      </w:r>
-      <w:proofErr w:type="gramEnd"/>
-      <w:r>
-        <w:t>443-455, 1991.</w:t>
+        <w:t>, 17:443-455, 1991.</w:t>
       </w:r>
     </w:p>
   </w:footnote>
@@ -5435,6 +6708,28 @@
       <w:szCs w:val="26"/>
     </w:rPr>
   </w:style>
+  <w:style w:type="paragraph" w:styleId="Titre3">
+    <w:name w:val="heading 3"/>
+    <w:basedOn w:val="Normal"/>
+    <w:next w:val="Normal"/>
+    <w:link w:val="Titre3Car"/>
+    <w:uiPriority w:val="9"/>
+    <w:unhideWhenUsed/>
+    <w:qFormat/>
+    <w:rsid w:val="00AC0242"/>
+    <w:pPr>
+      <w:keepNext/>
+      <w:keepLines/>
+      <w:spacing w:before="40" w:after="0"/>
+      <w:outlineLvl w:val="2"/>
+    </w:pPr>
+    <w:rPr>
+      <w:rFonts w:asciiTheme="majorHAnsi" w:eastAsiaTheme="majorEastAsia" w:hAnsiTheme="majorHAnsi" w:cstheme="majorBidi"/>
+      <w:color w:val="1F3763" w:themeColor="accent1" w:themeShade="7F"/>
+      <w:sz w:val="24"/>
+      <w:szCs w:val="24"/>
+    </w:rPr>
+  </w:style>
   <w:style w:type="character" w:default="1" w:styleId="Policepardfaut">
     <w:name w:val="Default Paragraph Font"/>
     <w:uiPriority w:val="1"/>
@@ -5591,6 +6886,19 @@
     <w:link w:val="Pieddepage"/>
     <w:uiPriority w:val="99"/>
     <w:rsid w:val="00684F83"/>
+  </w:style>
+  <w:style w:type="character" w:customStyle="1" w:styleId="Titre3Car">
+    <w:name w:val="Titre 3 Car"/>
+    <w:basedOn w:val="Policepardfaut"/>
+    <w:link w:val="Titre3"/>
+    <w:uiPriority w:val="9"/>
+    <w:rsid w:val="00AC0242"/>
+    <w:rPr>
+      <w:rFonts w:asciiTheme="majorHAnsi" w:eastAsiaTheme="majorEastAsia" w:hAnsiTheme="majorHAnsi" w:cstheme="majorBidi"/>
+      <w:color w:val="1F3763" w:themeColor="accent1" w:themeShade="7F"/>
+      <w:sz w:val="24"/>
+      <w:szCs w:val="24"/>
+    </w:rPr>
   </w:style>
 </w:styles>
 </file>
@@ -5861,7 +7169,7 @@
 </file>
 
 <file path=customXml/itemProps1.xml><?xml version="1.0" encoding="utf-8"?>
-<ds:datastoreItem xmlns:ds="http://schemas.openxmlformats.org/officeDocument/2006/customXml" ds:itemID="{EBFF290B-AB3B-4521-8CDC-DD5172102E8E}">
+<ds:datastoreItem xmlns:ds="http://schemas.openxmlformats.org/officeDocument/2006/customXml" ds:itemID="{150FDD59-C6F8-4180-8ED2-7B33D4F672D5}">
   <ds:schemaRefs>
     <ds:schemaRef ds:uri="http://schemas.openxmlformats.org/officeDocument/2006/bibliography"/>
   </ds:schemaRefs>

</xml_diff>

<commit_message>
97K de data !
</commit_message>
<xml_diff>
--- a/rapport/rapport.docx
+++ b/rapport/rapport.docx
@@ -60,7 +60,7 @@
         <w:t>et</w:t>
       </w:r>
       <w:r>
-        <w:t xml:space="preserve"> Beckmann en 1957. C’est un problème d’ordre NP-complet. Il est considéré comme être l’un des problèmes les plus difficiles à résoudre de manière optimale. Le problème est défini dans le contexte suivant : on a un ensemble </w:t>
+        <w:t xml:space="preserve"> Beckmann en 1957. C’est un problème d’ordre NP-complet. Il est considéré comme l’un des problèmes les plus difficiles à résoudre de manière optimale. Le problème est défini dans le contexte suivant : on a un ensemble </w:t>
       </w:r>
       <m:oMath>
         <m:r>
@@ -150,7 +150,19 @@
         <w:rPr>
           <w:rFonts w:eastAsiaTheme="minorEastAsia"/>
         </w:rPr>
-        <w:t xml:space="preserve">. De même, on définit un poids, ou bien un cout, pour relier chacun des éléments, représenté par une matrice </w:t>
+        <w:t>. De même, on définit un poids, ou bien un co</w:t>
+      </w:r>
+      <w:r>
+        <w:rPr>
+          <w:rFonts w:eastAsiaTheme="minorEastAsia"/>
+        </w:rPr>
+        <w:t>û</w:t>
+      </w:r>
+      <w:r>
+        <w:rPr>
+          <w:rFonts w:eastAsiaTheme="minorEastAsia"/>
+        </w:rPr>
+        <w:t xml:space="preserve">t, pour relier chacun des éléments, représenté par une matrice </w:t>
       </w:r>
       <m:oMath>
         <m:sSub>
@@ -1952,14 +1964,7 @@
         <w:rPr>
           <w:rFonts w:ascii="Calibri" w:hAnsi="Calibri" w:cs="Calibri"/>
         </w:rPr>
-        <w:t xml:space="preserve"> conserve sa fitness. </w:t>
-      </w:r>
-      <w:proofErr w:type="spellStart"/>
-      <w:r>
-        <w:rPr>
-          <w:rFonts w:ascii="Calibri" w:hAnsi="Calibri" w:cs="Calibri"/>
-        </w:rPr>
-        <w:t>Quel</w:t>
+        <w:t xml:space="preserve"> conserve sa fitness. Quel</w:t>
       </w:r>
       <w:r>
         <w:rPr>
@@ -1971,14 +1976,13 @@
         <w:rPr>
           <w:rFonts w:ascii="Calibri" w:hAnsi="Calibri" w:cs="Calibri"/>
         </w:rPr>
-        <w:t>que</w:t>
-      </w:r>
-      <w:proofErr w:type="spellEnd"/>
-      <w:r>
-        <w:rPr>
-          <w:rFonts w:ascii="Calibri" w:hAnsi="Calibri" w:cs="Calibri"/>
-        </w:rPr>
-        <w:t xml:space="preserve"> soit </w:t>
+        <w:t xml:space="preserve"> </w:t>
+      </w:r>
+      <w:r>
+        <w:rPr>
+          <w:rFonts w:ascii="Calibri" w:hAnsi="Calibri" w:cs="Calibri"/>
+        </w:rPr>
+        <w:t xml:space="preserve">que soit </w:t>
       </w:r>
       <w:proofErr w:type="gramStart"/>
       <w:r>
@@ -3740,12 +3744,12 @@
         <w:br w:type="page"/>
       </w:r>
     </w:p>
-    <w:p/>
     <w:p>
       <w:pPr>
         <w:pStyle w:val="Titre2"/>
       </w:pPr>
       <w:r>
+        <w:lastRenderedPageBreak/>
         <w:t>La</w:t>
       </w:r>
       <w:r>
@@ -3981,21 +3985,7 @@
         <w:rPr>
           <w:rFonts w:ascii="Calibri" w:hAnsi="Calibri" w:cs="Calibri"/>
         </w:rPr>
-        <w:t xml:space="preserve"> n’est pas très stable, étant donné qu’on arrive très </w:t>
-      </w:r>
-      <w:proofErr w:type="spellStart"/>
-      <w:r>
-        <w:rPr>
-          <w:rFonts w:ascii="Calibri" w:hAnsi="Calibri" w:cs="Calibri"/>
-        </w:rPr>
-        <w:t>très</w:t>
-      </w:r>
-      <w:proofErr w:type="spellEnd"/>
-      <w:r>
-        <w:rPr>
-          <w:rFonts w:ascii="Calibri" w:hAnsi="Calibri" w:cs="Calibri"/>
-        </w:rPr>
-        <w:t xml:space="preserve"> rapidement </w:t>
+        <w:t xml:space="preserve"> n’est pas très stable, étant donné qu’on arrive très rapidement </w:t>
       </w:r>
       <w:r>
         <w:rPr>
@@ -5507,7 +5497,19 @@
         <w:rPr>
           <w:rFonts w:eastAsiaTheme="minorEastAsia"/>
         </w:rPr>
-        <w:t xml:space="preserve"> produise un résultat peut stable</w:t>
+        <w:t xml:space="preserve"> produise</w:t>
+      </w:r>
+      <w:r>
+        <w:rPr>
+          <w:rFonts w:eastAsiaTheme="minorEastAsia"/>
+        </w:rPr>
+        <w:t>nt</w:t>
+      </w:r>
+      <w:r>
+        <w:rPr>
+          <w:rFonts w:eastAsiaTheme="minorEastAsia"/>
+        </w:rPr>
+        <w:t xml:space="preserve"> un résultat peu stable</w:t>
       </w:r>
       <w:r>
         <w:rPr>
@@ -6381,11 +6383,1151 @@
       <w:r>
         <w:t xml:space="preserve">La méthode Tabou prend </w:t>
       </w:r>
+      <w:r>
+        <w:t>deux principaux paramètres, la taille de la liste Tabou et le nombre d’itérations</w:t>
+      </w:r>
+      <w:r>
+        <w:t xml:space="preserve"> de l’algorithme.</w:t>
+      </w:r>
+    </w:p>
+    <w:p>
+      <w:r>
+        <w:rPr>
+          <w:noProof/>
+        </w:rPr>
+        <w:drawing>
+          <wp:anchor distT="0" distB="0" distL="114300" distR="114300" simplePos="0" relativeHeight="251665408" behindDoc="0" locked="0" layoutInCell="1" allowOverlap="1" wp14:anchorId="713BD4A5" wp14:editId="1126EB08">
+            <wp:simplePos x="0" y="0"/>
+            <wp:positionH relativeFrom="column">
+              <wp:posOffset>-4445</wp:posOffset>
+            </wp:positionH>
+            <wp:positionV relativeFrom="paragraph">
+              <wp:posOffset>3810</wp:posOffset>
+            </wp:positionV>
+            <wp:extent cx="5753100" cy="4600575"/>
+            <wp:effectExtent l="0" t="0" r="0" b="9525"/>
+            <wp:wrapTopAndBottom/>
+            <wp:docPr id="1" name="Image 1"/>
+            <wp:cNvGraphicFramePr>
+              <a:graphicFrameLocks xmlns:a="http://schemas.openxmlformats.org/drawingml/2006/main" noChangeAspect="1"/>
+            </wp:cNvGraphicFramePr>
+            <a:graphic xmlns:a="http://schemas.openxmlformats.org/drawingml/2006/main">
+              <a:graphicData uri="http://schemas.openxmlformats.org/drawingml/2006/picture">
+                <pic:pic xmlns:pic="http://schemas.openxmlformats.org/drawingml/2006/picture">
+                  <pic:nvPicPr>
+                    <pic:cNvPr id="0" name="Picture 1"/>
+                    <pic:cNvPicPr>
+                      <a:picLocks noChangeAspect="1" noChangeArrowheads="1"/>
+                    </pic:cNvPicPr>
+                  </pic:nvPicPr>
+                  <pic:blipFill>
+                    <a:blip r:embed="rId16">
+                      <a:extLst>
+                        <a:ext uri="{28A0092B-C50C-407E-A947-70E740481C1C}">
+                          <a14:useLocalDpi xmlns:a14="http://schemas.microsoft.com/office/drawing/2010/main" val="0"/>
+                        </a:ext>
+                      </a:extLst>
+                    </a:blip>
+                    <a:srcRect/>
+                    <a:stretch>
+                      <a:fillRect/>
+                    </a:stretch>
+                  </pic:blipFill>
+                  <pic:spPr bwMode="auto">
+                    <a:xfrm>
+                      <a:off x="0" y="0"/>
+                      <a:ext cx="5753100" cy="4600575"/>
+                    </a:xfrm>
+                    <a:prstGeom prst="rect">
+                      <a:avLst/>
+                    </a:prstGeom>
+                    <a:noFill/>
+                    <a:ln>
+                      <a:noFill/>
+                    </a:ln>
+                  </pic:spPr>
+                </pic:pic>
+              </a:graphicData>
+            </a:graphic>
+          </wp:anchor>
+        </w:drawing>
+      </w:r>
+      <w:r>
+        <w:t xml:space="preserve">Le graphique représenté ici réduit l’algorithme avec uniquement des tailles de liste Tabou de 1 et 2 pour chacun des </w:t>
+      </w:r>
+      <w:proofErr w:type="spellStart"/>
+      <w:r>
+        <w:t>landscape</w:t>
+      </w:r>
+      <w:proofErr w:type="spellEnd"/>
+      <w:r>
+        <w:t xml:space="preserve"> sur </w:t>
+      </w:r>
+      <w:r>
+        <w:t xml:space="preserve">le nombre d’itérations maximum de l’algorithme en </w:t>
+      </w:r>
+      <m:oMath>
+        <m:r>
+          <m:rPr>
+            <m:sty m:val="p"/>
+          </m:rPr>
+          <w:rPr>
+            <w:rFonts w:ascii="Cambria Math" w:hAnsi="Cambria Math"/>
+          </w:rPr>
+          <m:t>log⁡(10)</m:t>
+        </m:r>
+      </m:oMath>
+      <w:r>
+        <w:rPr>
+          <w:rFonts w:eastAsiaTheme="minorEastAsia"/>
+        </w:rPr>
+        <w:t>.</w:t>
+      </w:r>
+    </w:p>
+    <w:p>
+      <w:r>
+        <w:t>On remarque que grossièrement une converge s’installe dès 100 itérations.</w:t>
+      </w:r>
+      <w:r>
+        <w:t xml:space="preserve"> De plus, d’exécution s’accroit très vite avec les différentes tailles </w:t>
+      </w:r>
+      <w:r>
+        <w:t xml:space="preserve">de </w:t>
+      </w:r>
+      <w:proofErr w:type="spellStart"/>
+      <w:r>
+        <w:t>landscape</w:t>
+      </w:r>
+      <w:proofErr w:type="spellEnd"/>
+      <w:r>
+        <w:t xml:space="preserve">. Tout de même de manière linéaire entre la taille du </w:t>
+      </w:r>
+      <w:proofErr w:type="spellStart"/>
+      <w:r>
+        <w:t>landscape</w:t>
+      </w:r>
+      <w:proofErr w:type="spellEnd"/>
+      <w:r>
+        <w:t xml:space="preserve"> et le nombre d’itérations.</w:t>
+      </w:r>
+    </w:p>
+    <w:p>
+      <w:r>
+        <w:t xml:space="preserve">Il est également à noter qu’on trouve de </w:t>
+      </w:r>
+      <w:proofErr w:type="gramStart"/>
+      <w:r>
+        <w:t>très bonne fitness</w:t>
+      </w:r>
+      <w:proofErr w:type="gramEnd"/>
+      <w:r>
+        <w:t xml:space="preserve"> </w:t>
+      </w:r>
+      <w:r>
+        <w:t>en finalement pas beaucoup de temps comparé au recuit simulé. Pour 100 itérations avec une taille Tabou de 2, on o</w:t>
+      </w:r>
+      <w:r>
+        <w:t>b</w:t>
+      </w:r>
+      <w:r>
+        <w:t>tient des fitness assez basse</w:t>
+      </w:r>
+      <w:r>
+        <w:t>s</w:t>
+      </w:r>
+      <w:r>
+        <w:t xml:space="preserve"> (3 à 6% de l’optimum)</w:t>
+      </w:r>
+      <w:r>
+        <w:t xml:space="preserve"> en moins de 50s.</w:t>
+      </w:r>
+      <w:r>
+        <w:t xml:space="preserve"> Alors qu’on est à 10% avec le recuit simulé pour le même temps d’exécution.</w:t>
+      </w:r>
+    </w:p>
+    <w:p>
+      <w:r>
+        <w:br w:type="page"/>
+      </w:r>
+    </w:p>
+    <w:p>
+      <w:r>
+        <w:rPr>
+          <w:noProof/>
+        </w:rPr>
+        <w:lastRenderedPageBreak/>
+        <w:drawing>
+          <wp:anchor distT="0" distB="0" distL="114300" distR="114300" simplePos="0" relativeHeight="251666432" behindDoc="0" locked="0" layoutInCell="1" allowOverlap="1" wp14:anchorId="25A8870F" wp14:editId="14C9DBFB">
+            <wp:simplePos x="0" y="0"/>
+            <wp:positionH relativeFrom="column">
+              <wp:posOffset>-4445</wp:posOffset>
+            </wp:positionH>
+            <wp:positionV relativeFrom="paragraph">
+              <wp:posOffset>0</wp:posOffset>
+            </wp:positionV>
+            <wp:extent cx="5753100" cy="4600575"/>
+            <wp:effectExtent l="0" t="0" r="0" b="9525"/>
+            <wp:wrapTopAndBottom/>
+            <wp:docPr id="11" name="Image 11"/>
+            <wp:cNvGraphicFramePr>
+              <a:graphicFrameLocks xmlns:a="http://schemas.openxmlformats.org/drawingml/2006/main" noChangeAspect="1"/>
+            </wp:cNvGraphicFramePr>
+            <a:graphic xmlns:a="http://schemas.openxmlformats.org/drawingml/2006/main">
+              <a:graphicData uri="http://schemas.openxmlformats.org/drawingml/2006/picture">
+                <pic:pic xmlns:pic="http://schemas.openxmlformats.org/drawingml/2006/picture">
+                  <pic:nvPicPr>
+                    <pic:cNvPr id="0" name="Picture 3"/>
+                    <pic:cNvPicPr>
+                      <a:picLocks noChangeAspect="1" noChangeArrowheads="1"/>
+                    </pic:cNvPicPr>
+                  </pic:nvPicPr>
+                  <pic:blipFill>
+                    <a:blip r:embed="rId17">
+                      <a:extLst>
+                        <a:ext uri="{28A0092B-C50C-407E-A947-70E740481C1C}">
+                          <a14:useLocalDpi xmlns:a14="http://schemas.microsoft.com/office/drawing/2010/main" val="0"/>
+                        </a:ext>
+                      </a:extLst>
+                    </a:blip>
+                    <a:srcRect/>
+                    <a:stretch>
+                      <a:fillRect/>
+                    </a:stretch>
+                  </pic:blipFill>
+                  <pic:spPr bwMode="auto">
+                    <a:xfrm>
+                      <a:off x="0" y="0"/>
+                      <a:ext cx="5753100" cy="4600575"/>
+                    </a:xfrm>
+                    <a:prstGeom prst="rect">
+                      <a:avLst/>
+                    </a:prstGeom>
+                    <a:noFill/>
+                    <a:ln>
+                      <a:noFill/>
+                    </a:ln>
+                  </pic:spPr>
+                </pic:pic>
+              </a:graphicData>
+            </a:graphic>
+          </wp:anchor>
+        </w:drawing>
+      </w:r>
+      <w:r>
+        <w:t xml:space="preserve">Ce graphique illustre </w:t>
+      </w:r>
+      <w:r>
+        <w:t>les résultats avec une taille de liste Tabou de 100.</w:t>
+      </w:r>
+    </w:p>
+    <w:p>
+      <w:r>
+        <w:t xml:space="preserve">On a sensiblement </w:t>
+      </w:r>
+      <w:r>
+        <w:t>les mêmes résultats</w:t>
+      </w:r>
+      <w:r>
+        <w:t xml:space="preserve"> mais un temps d’exécution quand même plus grand. On notera que </w:t>
+      </w:r>
+      <w:proofErr w:type="gramStart"/>
+      <w:r>
+        <w:t>la fitness minimale</w:t>
+      </w:r>
+      <w:proofErr w:type="gramEnd"/>
+      <w:r>
+        <w:t xml:space="preserve"> trouvée tends dès 100 itérations, et que les 9900 itérations suivantes ne l’améliorent pas vraiment.</w:t>
+      </w:r>
+      <w:r>
+        <w:t xml:space="preserve"> On a quand même des résultats de l’ordre du 0.5-1% de fitness meilleur.</w:t>
+      </w:r>
+    </w:p>
+    <w:p/>
+    <w:p>
+      <w:r>
+        <w:t xml:space="preserve">On remarque que plus la taille du </w:t>
+      </w:r>
+      <w:proofErr w:type="spellStart"/>
+      <w:r>
+        <w:t>L</w:t>
+      </w:r>
+      <w:r>
+        <w:t>andscape</w:t>
+      </w:r>
+      <w:proofErr w:type="spellEnd"/>
+      <w:r>
+        <w:t xml:space="preserve"> est grande, mieux fonctionne l’</w:t>
+      </w:r>
+      <w:r>
+        <w:t>algorithme</w:t>
+      </w:r>
+      <w:r>
+        <w:t>, car il est moins sujet à interdire toutes les opérations réalisables.</w:t>
+      </w:r>
+      <w:r>
+        <w:t xml:space="preserve"> Les comparatifs en fonction des </w:t>
+      </w:r>
+      <w:proofErr w:type="spellStart"/>
+      <w:r>
+        <w:t>Landscape</w:t>
+      </w:r>
+      <w:proofErr w:type="spellEnd"/>
+      <w:r>
+        <w:t xml:space="preserve"> se trouve en Annexe.</w:t>
+      </w:r>
+    </w:p>
+    <w:p>
+      <w:r>
+        <w:br w:type="page"/>
+      </w:r>
+    </w:p>
+    <w:p>
+      <w:pPr>
+        <w:pStyle w:val="Titre2"/>
+      </w:pPr>
+      <w:r>
+        <w:lastRenderedPageBreak/>
+        <w:t xml:space="preserve">Travail complémentaire </w:t>
+      </w:r>
+    </w:p>
+    <w:p/>
+    <w:p>
+      <w:r>
+        <w:t>Jusqu’à présent nous avons étudié le recuit simulé avec des valeurs fixés, récupérées des exemples de cours.</w:t>
+      </w:r>
+    </w:p>
+    <w:p>
+      <w:r>
+        <w:t>On s’intéresse alors à l’influence de ces valeurs</w:t>
+      </w:r>
+      <w:r>
+        <w:t xml:space="preserve"> par rapport aux résultats étudiés.</w:t>
+      </w:r>
+    </w:p>
+    <w:p>
+      <w:r>
+        <w:t xml:space="preserve">De nouveaux tests ont été réalisés cette fois-ci en faisant varier la probabilité de prendre la mauvaise solution, et la probabilité de considérer les mauvaises solutions. Respectivement fixé avant à </w:t>
+      </w:r>
+      <w:r>
+        <w:t>1% et 80%.</w:t>
+      </w:r>
+    </w:p>
+    <w:p>
+      <w:r>
+        <w:t>Voici la représentation brute des données :</w:t>
+      </w:r>
+    </w:p>
+    <w:p>
+      <w:r>
+        <w:rPr>
+          <w:noProof/>
+        </w:rPr>
+        <w:drawing>
+          <wp:anchor distT="0" distB="0" distL="114300" distR="114300" simplePos="0" relativeHeight="251670528" behindDoc="0" locked="0" layoutInCell="1" allowOverlap="1" wp14:anchorId="39F610FA" wp14:editId="66A022A0">
+            <wp:simplePos x="0" y="0"/>
+            <wp:positionH relativeFrom="column">
+              <wp:posOffset>-1298</wp:posOffset>
+            </wp:positionH>
+            <wp:positionV relativeFrom="paragraph">
+              <wp:posOffset>-1160</wp:posOffset>
+            </wp:positionV>
+            <wp:extent cx="5756910" cy="4603750"/>
+            <wp:effectExtent l="0" t="0" r="0" b="6350"/>
+            <wp:wrapTopAndBottom/>
+            <wp:docPr id="15" name="Image 15"/>
+            <wp:cNvGraphicFramePr>
+              <a:graphicFrameLocks xmlns:a="http://schemas.openxmlformats.org/drawingml/2006/main" noChangeAspect="1"/>
+            </wp:cNvGraphicFramePr>
+            <a:graphic xmlns:a="http://schemas.openxmlformats.org/drawingml/2006/main">
+              <a:graphicData uri="http://schemas.openxmlformats.org/drawingml/2006/picture">
+                <pic:pic xmlns:pic="http://schemas.openxmlformats.org/drawingml/2006/picture">
+                  <pic:nvPicPr>
+                    <pic:cNvPr id="0" name="Picture 7"/>
+                    <pic:cNvPicPr>
+                      <a:picLocks noChangeAspect="1" noChangeArrowheads="1"/>
+                    </pic:cNvPicPr>
+                  </pic:nvPicPr>
+                  <pic:blipFill>
+                    <a:blip r:embed="rId18">
+                      <a:extLst>
+                        <a:ext uri="{28A0092B-C50C-407E-A947-70E740481C1C}">
+                          <a14:useLocalDpi xmlns:a14="http://schemas.microsoft.com/office/drawing/2010/main" val="0"/>
+                        </a:ext>
+                      </a:extLst>
+                    </a:blip>
+                    <a:srcRect/>
+                    <a:stretch>
+                      <a:fillRect/>
+                    </a:stretch>
+                  </pic:blipFill>
+                  <pic:spPr bwMode="auto">
+                    <a:xfrm>
+                      <a:off x="0" y="0"/>
+                      <a:ext cx="5756910" cy="4603750"/>
+                    </a:xfrm>
+                    <a:prstGeom prst="rect">
+                      <a:avLst/>
+                    </a:prstGeom>
+                    <a:noFill/>
+                    <a:ln>
+                      <a:noFill/>
+                    </a:ln>
+                  </pic:spPr>
+                </pic:pic>
+              </a:graphicData>
+            </a:graphic>
+            <wp14:sizeRelH relativeFrom="page">
+              <wp14:pctWidth>0</wp14:pctWidth>
+            </wp14:sizeRelH>
+            <wp14:sizeRelV relativeFrom="page">
+              <wp14:pctHeight>0</wp14:pctHeight>
+            </wp14:sizeRelV>
+          </wp:anchor>
+        </w:drawing>
+      </w:r>
+      <w:r>
+        <w:t xml:space="preserve">Cette fois-ci les instances de </w:t>
+      </w:r>
+      <w:proofErr w:type="spellStart"/>
+      <w:r>
+        <w:t>Taillard</w:t>
+      </w:r>
+      <w:proofErr w:type="spellEnd"/>
+      <w:r>
+        <w:t xml:space="preserve"> plus grande sont positionnées en </w:t>
+      </w:r>
+      <w:proofErr w:type="spellStart"/>
+      <w:proofErr w:type="gramStart"/>
+      <w:r>
+        <w:t>priorité.</w:t>
+      </w:r>
+      <w:r>
+        <w:t>On</w:t>
+      </w:r>
+      <w:proofErr w:type="spellEnd"/>
+      <w:proofErr w:type="gramEnd"/>
+      <w:r>
+        <w:t xml:space="preserve"> remarque qu’il y a une similarité en échelle avec des résultats qui convergent vers la solution optimale et d’autres résultats qui restent mauvais quelques soit le nombre de mouvement par température.</w:t>
+      </w:r>
+    </w:p>
+    <w:p>
+      <w:r>
+        <w:br w:type="page"/>
+      </w:r>
+    </w:p>
+    <w:p>
+      <w:r>
+        <w:lastRenderedPageBreak/>
+        <w:t xml:space="preserve">Maintenant on essaie d’analyser </w:t>
+      </w:r>
+      <w:r>
+        <w:t xml:space="preserve">pour une instance de </w:t>
+      </w:r>
+      <w:proofErr w:type="spellStart"/>
+      <w:r>
+        <w:t>taillard</w:t>
+      </w:r>
+      <w:proofErr w:type="spellEnd"/>
+      <w:r>
+        <w:t xml:space="preserve"> où l’on voit clairement la séparation entre les donnés qui font converger l’algorithme vers la solution optimale et les données qui ne fonctionnent pas.</w:t>
+      </w:r>
+    </w:p>
+    <w:p>
+      <w:r>
+        <w:rPr>
+          <w:noProof/>
+        </w:rPr>
+        <w:drawing>
+          <wp:anchor distT="0" distB="0" distL="114300" distR="114300" simplePos="0" relativeHeight="251671552" behindDoc="0" locked="0" layoutInCell="1" allowOverlap="1" wp14:anchorId="6083B0F2" wp14:editId="4FCC3120">
+            <wp:simplePos x="0" y="0"/>
+            <wp:positionH relativeFrom="column">
+              <wp:posOffset>-1298</wp:posOffset>
+            </wp:positionH>
+            <wp:positionV relativeFrom="paragraph">
+              <wp:posOffset>-2706</wp:posOffset>
+            </wp:positionV>
+            <wp:extent cx="5756910" cy="4603750"/>
+            <wp:effectExtent l="0" t="0" r="0" b="6350"/>
+            <wp:wrapTopAndBottom/>
+            <wp:docPr id="16" name="Image 16"/>
+            <wp:cNvGraphicFramePr>
+              <a:graphicFrameLocks xmlns:a="http://schemas.openxmlformats.org/drawingml/2006/main" noChangeAspect="1"/>
+            </wp:cNvGraphicFramePr>
+            <a:graphic xmlns:a="http://schemas.openxmlformats.org/drawingml/2006/main">
+              <a:graphicData uri="http://schemas.openxmlformats.org/drawingml/2006/picture">
+                <pic:pic xmlns:pic="http://schemas.openxmlformats.org/drawingml/2006/picture">
+                  <pic:nvPicPr>
+                    <pic:cNvPr id="0" name="Picture 8"/>
+                    <pic:cNvPicPr>
+                      <a:picLocks noChangeAspect="1" noChangeArrowheads="1"/>
+                    </pic:cNvPicPr>
+                  </pic:nvPicPr>
+                  <pic:blipFill>
+                    <a:blip r:embed="rId19">
+                      <a:extLst>
+                        <a:ext uri="{28A0092B-C50C-407E-A947-70E740481C1C}">
+                          <a14:useLocalDpi xmlns:a14="http://schemas.microsoft.com/office/drawing/2010/main" val="0"/>
+                        </a:ext>
+                      </a:extLst>
+                    </a:blip>
+                    <a:srcRect/>
+                    <a:stretch>
+                      <a:fillRect/>
+                    </a:stretch>
+                  </pic:blipFill>
+                  <pic:spPr bwMode="auto">
+                    <a:xfrm>
+                      <a:off x="0" y="0"/>
+                      <a:ext cx="5756910" cy="4603750"/>
+                    </a:xfrm>
+                    <a:prstGeom prst="rect">
+                      <a:avLst/>
+                    </a:prstGeom>
+                    <a:noFill/>
+                    <a:ln>
+                      <a:noFill/>
+                    </a:ln>
+                  </pic:spPr>
+                </pic:pic>
+              </a:graphicData>
+            </a:graphic>
+            <wp14:sizeRelH relativeFrom="page">
+              <wp14:pctWidth>0</wp14:pctWidth>
+            </wp14:sizeRelH>
+            <wp14:sizeRelV relativeFrom="page">
+              <wp14:pctHeight>0</wp14:pctHeight>
+            </wp14:sizeRelV>
+          </wp:anchor>
+        </w:drawing>
+      </w:r>
+      <w:r>
+        <w:t>On remarque bien la séparation des valeurs qui convergent et celles qui reste vers 40% d’erreurs.</w:t>
+      </w:r>
+    </w:p>
+    <w:p>
+      <w:r>
+        <w:br w:type="page"/>
+      </w:r>
+    </w:p>
+    <w:p>
+      <w:r>
+        <w:rPr>
+          <w:noProof/>
+        </w:rPr>
+        <w:lastRenderedPageBreak/>
+        <w:drawing>
+          <wp:anchor distT="0" distB="0" distL="114300" distR="114300" simplePos="0" relativeHeight="251672576" behindDoc="0" locked="0" layoutInCell="1" allowOverlap="1" wp14:anchorId="731E524F" wp14:editId="1DF74031">
+            <wp:simplePos x="0" y="0"/>
+            <wp:positionH relativeFrom="column">
+              <wp:posOffset>-1905</wp:posOffset>
+            </wp:positionH>
+            <wp:positionV relativeFrom="paragraph">
+              <wp:posOffset>284480</wp:posOffset>
+            </wp:positionV>
+            <wp:extent cx="5120005" cy="4094480"/>
+            <wp:effectExtent l="0" t="0" r="4445" b="1270"/>
+            <wp:wrapSquare wrapText="bothSides"/>
+            <wp:docPr id="17" name="Image 17"/>
+            <wp:cNvGraphicFramePr>
+              <a:graphicFrameLocks xmlns:a="http://schemas.openxmlformats.org/drawingml/2006/main" noChangeAspect="1"/>
+            </wp:cNvGraphicFramePr>
+            <a:graphic xmlns:a="http://schemas.openxmlformats.org/drawingml/2006/main">
+              <a:graphicData uri="http://schemas.openxmlformats.org/drawingml/2006/picture">
+                <pic:pic xmlns:pic="http://schemas.openxmlformats.org/drawingml/2006/picture">
+                  <pic:nvPicPr>
+                    <pic:cNvPr id="0" name="Picture 9"/>
+                    <pic:cNvPicPr>
+                      <a:picLocks noChangeAspect="1" noChangeArrowheads="1"/>
+                    </pic:cNvPicPr>
+                  </pic:nvPicPr>
+                  <pic:blipFill>
+                    <a:blip r:embed="rId20">
+                      <a:extLst>
+                        <a:ext uri="{28A0092B-C50C-407E-A947-70E740481C1C}">
+                          <a14:useLocalDpi xmlns:a14="http://schemas.microsoft.com/office/drawing/2010/main" val="0"/>
+                        </a:ext>
+                      </a:extLst>
+                    </a:blip>
+                    <a:srcRect/>
+                    <a:stretch>
+                      <a:fillRect/>
+                    </a:stretch>
+                  </pic:blipFill>
+                  <pic:spPr bwMode="auto">
+                    <a:xfrm>
+                      <a:off x="0" y="0"/>
+                      <a:ext cx="5120005" cy="4094480"/>
+                    </a:xfrm>
+                    <a:prstGeom prst="rect">
+                      <a:avLst/>
+                    </a:prstGeom>
+                    <a:noFill/>
+                    <a:ln>
+                      <a:noFill/>
+                    </a:ln>
+                  </pic:spPr>
+                </pic:pic>
+              </a:graphicData>
+            </a:graphic>
+            <wp14:sizeRelH relativeFrom="page">
+              <wp14:pctWidth>0</wp14:pctWidth>
+            </wp14:sizeRelH>
+            <wp14:sizeRelV relativeFrom="page">
+              <wp14:pctHeight>0</wp14:pctHeight>
+            </wp14:sizeRelV>
+          </wp:anchor>
+        </w:drawing>
+      </w:r>
+      <w:r>
+        <w:t>On s’intéresse à quelles valeurs l’algorithme ne converge plus.</w:t>
+      </w:r>
+    </w:p>
+    <w:p/>
+    <w:p/>
+    <w:p/>
+    <w:p>
+      <w:r>
+        <w:rPr>
+          <w:noProof/>
+        </w:rPr>
+        <w:drawing>
+          <wp:anchor distT="0" distB="0" distL="114300" distR="114300" simplePos="0" relativeHeight="251673600" behindDoc="0" locked="0" layoutInCell="1" allowOverlap="1" wp14:anchorId="7FA18612" wp14:editId="796F6AB7">
+            <wp:simplePos x="0" y="0"/>
+            <wp:positionH relativeFrom="column">
+              <wp:posOffset>-1905</wp:posOffset>
+            </wp:positionH>
+            <wp:positionV relativeFrom="paragraph">
+              <wp:posOffset>3380105</wp:posOffset>
+            </wp:positionV>
+            <wp:extent cx="5320030" cy="4253865"/>
+            <wp:effectExtent l="0" t="0" r="0" b="0"/>
+            <wp:wrapSquare wrapText="bothSides"/>
+            <wp:docPr id="18" name="Image 18"/>
+            <wp:cNvGraphicFramePr>
+              <a:graphicFrameLocks xmlns:a="http://schemas.openxmlformats.org/drawingml/2006/main" noChangeAspect="1"/>
+            </wp:cNvGraphicFramePr>
+            <a:graphic xmlns:a="http://schemas.openxmlformats.org/drawingml/2006/main">
+              <a:graphicData uri="http://schemas.openxmlformats.org/drawingml/2006/picture">
+                <pic:pic xmlns:pic="http://schemas.openxmlformats.org/drawingml/2006/picture">
+                  <pic:nvPicPr>
+                    <pic:cNvPr id="0" name="Picture 10"/>
+                    <pic:cNvPicPr>
+                      <a:picLocks noChangeAspect="1" noChangeArrowheads="1"/>
+                    </pic:cNvPicPr>
+                  </pic:nvPicPr>
+                  <pic:blipFill>
+                    <a:blip r:embed="rId21">
+                      <a:extLst>
+                        <a:ext uri="{28A0092B-C50C-407E-A947-70E740481C1C}">
+                          <a14:useLocalDpi xmlns:a14="http://schemas.microsoft.com/office/drawing/2010/main" val="0"/>
+                        </a:ext>
+                      </a:extLst>
+                    </a:blip>
+                    <a:srcRect/>
+                    <a:stretch>
+                      <a:fillRect/>
+                    </a:stretch>
+                  </pic:blipFill>
+                  <pic:spPr bwMode="auto">
+                    <a:xfrm>
+                      <a:off x="0" y="0"/>
+                      <a:ext cx="5320030" cy="4253865"/>
+                    </a:xfrm>
+                    <a:prstGeom prst="rect">
+                      <a:avLst/>
+                    </a:prstGeom>
+                    <a:noFill/>
+                    <a:ln>
+                      <a:noFill/>
+                    </a:ln>
+                  </pic:spPr>
+                </pic:pic>
+              </a:graphicData>
+            </a:graphic>
+            <wp14:sizeRelH relativeFrom="margin">
+              <wp14:pctWidth>0</wp14:pctWidth>
+            </wp14:sizeRelH>
+            <wp14:sizeRelV relativeFrom="margin">
+              <wp14:pctHeight>0</wp14:pctHeight>
+            </wp14:sizeRelV>
+          </wp:anchor>
+        </w:drawing>
+      </w:r>
+      <w:r>
+        <w:br w:type="page"/>
+      </w:r>
+      <w:r>
+        <w:lastRenderedPageBreak/>
+        <w:t xml:space="preserve">On remarque qu’à partir du moment où l’on prend qu’à 10% de chance (ou inférieur) de prendre une mauvaise solution, l’algorithme converge. </w:t>
+      </w:r>
+      <w:proofErr w:type="spellStart"/>
+      <w:r>
+        <w:t>Au dessus</w:t>
+      </w:r>
+      <w:proofErr w:type="spellEnd"/>
+      <w:r>
+        <w:t xml:space="preserve"> de 10%, </w:t>
+      </w:r>
+      <w:proofErr w:type="gramStart"/>
+      <w:r>
+        <w:t>certains résultat</w:t>
+      </w:r>
+      <w:proofErr w:type="gramEnd"/>
+      <w:r>
+        <w:t xml:space="preserve"> d’algorithme ne convergent plus, puis </w:t>
+      </w:r>
+      <w:proofErr w:type="spellStart"/>
+      <w:r>
+        <w:t>au dessus</w:t>
+      </w:r>
+      <w:proofErr w:type="spellEnd"/>
+      <w:r>
+        <w:t xml:space="preserve"> de </w:t>
+      </w:r>
+      <w:r>
+        <w:t>90% de chance de prendre la mauvaise solution, l’algorithme ne converge plus.</w:t>
+      </w:r>
+    </w:p>
+    <w:p/>
+    <w:p>
+      <w:r>
+        <w:t xml:space="preserve">On pourra donc conclure que l’algorithme du recuit simulé ne converge pas forcement et que </w:t>
+      </w:r>
+      <w:r>
+        <w:t>grâce au cours qui nous recommandait de prendre</w:t>
+      </w:r>
+      <w:r>
+        <w:t xml:space="preserve"> 1%</w:t>
+      </w:r>
+      <w:r>
+        <w:t>, notre algorithme est dans un cas de convergence, quelques soit les autres valeurs.</w:t>
+      </w:r>
+    </w:p>
+    <w:p/>
+    <w:p>
+      <w:r>
+        <w:t xml:space="preserve">On notera également que cette séparation s’applique pour les plus grandes instances de </w:t>
+      </w:r>
+      <w:proofErr w:type="spellStart"/>
+      <w:r>
+        <w:t>Taillard</w:t>
+      </w:r>
+      <w:proofErr w:type="spellEnd"/>
+      <w:r>
+        <w:t xml:space="preserve"> mais en étant plus rapprochée graphiquement.</w:t>
+      </w:r>
+    </w:p>
+    <w:p/>
+    <w:p>
+      <w:r>
+        <w:t>Maintenant, on s’intéresse à la probabilité de considérer les mauvaises solutions.</w:t>
+      </w:r>
+    </w:p>
+    <w:p>
+      <w:r>
+        <w:t xml:space="preserve">Dans la première analyse, cette probabilité était celle </w:t>
+      </w:r>
+      <w:proofErr w:type="gramStart"/>
+      <w:r>
+        <w:t>du cours fixée</w:t>
+      </w:r>
+      <w:proofErr w:type="gramEnd"/>
+      <w:r>
+        <w:t xml:space="preserve"> à 80%.</w:t>
+      </w:r>
+    </w:p>
+    <w:p/>
+    <w:p>
+      <w:r>
+        <w:t>On remarque que cette probabilité permet également de déterminer la convergence.</w:t>
+      </w:r>
+    </w:p>
+    <w:p/>
+    <w:p>
+      <w:r>
+        <w:rPr>
+          <w:noProof/>
+        </w:rPr>
+        <w:drawing>
+          <wp:inline distT="0" distB="0" distL="0" distR="0" wp14:anchorId="21F2461A" wp14:editId="2FD0DB5E">
+            <wp:extent cx="5756910" cy="4603750"/>
+            <wp:effectExtent l="0" t="0" r="0" b="6350"/>
+            <wp:docPr id="19" name="Image 19"/>
+            <wp:cNvGraphicFramePr>
+              <a:graphicFrameLocks xmlns:a="http://schemas.openxmlformats.org/drawingml/2006/main" noChangeAspect="1"/>
+            </wp:cNvGraphicFramePr>
+            <a:graphic xmlns:a="http://schemas.openxmlformats.org/drawingml/2006/main">
+              <a:graphicData uri="http://schemas.openxmlformats.org/drawingml/2006/picture">
+                <pic:pic xmlns:pic="http://schemas.openxmlformats.org/drawingml/2006/picture">
+                  <pic:nvPicPr>
+                    <pic:cNvPr id="0" name="Picture 11"/>
+                    <pic:cNvPicPr>
+                      <a:picLocks noChangeAspect="1" noChangeArrowheads="1"/>
+                    </pic:cNvPicPr>
+                  </pic:nvPicPr>
+                  <pic:blipFill>
+                    <a:blip r:embed="rId22">
+                      <a:extLst>
+                        <a:ext uri="{28A0092B-C50C-407E-A947-70E740481C1C}">
+                          <a14:useLocalDpi xmlns:a14="http://schemas.microsoft.com/office/drawing/2010/main" val="0"/>
+                        </a:ext>
+                      </a:extLst>
+                    </a:blip>
+                    <a:srcRect/>
+                    <a:stretch>
+                      <a:fillRect/>
+                    </a:stretch>
+                  </pic:blipFill>
+                  <pic:spPr bwMode="auto">
+                    <a:xfrm>
+                      <a:off x="0" y="0"/>
+                      <a:ext cx="5756910" cy="4603750"/>
+                    </a:xfrm>
+                    <a:prstGeom prst="rect">
+                      <a:avLst/>
+                    </a:prstGeom>
+                    <a:noFill/>
+                    <a:ln>
+                      <a:noFill/>
+                    </a:ln>
+                  </pic:spPr>
+                </pic:pic>
+              </a:graphicData>
+            </a:graphic>
+          </wp:inline>
+        </w:drawing>
+      </w:r>
+    </w:p>
+    <w:p>
+      <w:r>
+        <w:rPr>
+          <w:noProof/>
+        </w:rPr>
+        <w:lastRenderedPageBreak/>
+        <w:drawing>
+          <wp:inline distT="0" distB="0" distL="0" distR="0" wp14:anchorId="1BBE0F65" wp14:editId="31E52278">
+            <wp:extent cx="5756910" cy="4603750"/>
+            <wp:effectExtent l="0" t="0" r="0" b="6350"/>
+            <wp:docPr id="20" name="Image 20"/>
+            <wp:cNvGraphicFramePr>
+              <a:graphicFrameLocks xmlns:a="http://schemas.openxmlformats.org/drawingml/2006/main" noChangeAspect="1"/>
+            </wp:cNvGraphicFramePr>
+            <a:graphic xmlns:a="http://schemas.openxmlformats.org/drawingml/2006/main">
+              <a:graphicData uri="http://schemas.openxmlformats.org/drawingml/2006/picture">
+                <pic:pic xmlns:pic="http://schemas.openxmlformats.org/drawingml/2006/picture">
+                  <pic:nvPicPr>
+                    <pic:cNvPr id="0" name="Picture 12"/>
+                    <pic:cNvPicPr>
+                      <a:picLocks noChangeAspect="1" noChangeArrowheads="1"/>
+                    </pic:cNvPicPr>
+                  </pic:nvPicPr>
+                  <pic:blipFill>
+                    <a:blip r:embed="rId23">
+                      <a:extLst>
+                        <a:ext uri="{28A0092B-C50C-407E-A947-70E740481C1C}">
+                          <a14:useLocalDpi xmlns:a14="http://schemas.microsoft.com/office/drawing/2010/main" val="0"/>
+                        </a:ext>
+                      </a:extLst>
+                    </a:blip>
+                    <a:srcRect/>
+                    <a:stretch>
+                      <a:fillRect/>
+                    </a:stretch>
+                  </pic:blipFill>
+                  <pic:spPr bwMode="auto">
+                    <a:xfrm>
+                      <a:off x="0" y="0"/>
+                      <a:ext cx="5756910" cy="4603750"/>
+                    </a:xfrm>
+                    <a:prstGeom prst="rect">
+                      <a:avLst/>
+                    </a:prstGeom>
+                    <a:noFill/>
+                    <a:ln>
+                      <a:noFill/>
+                    </a:ln>
+                  </pic:spPr>
+                </pic:pic>
+              </a:graphicData>
+            </a:graphic>
+          </wp:inline>
+        </w:drawing>
+      </w:r>
+    </w:p>
+    <w:p>
+      <w:r>
+        <w:t xml:space="preserve">A partir de 90% de </w:t>
+      </w:r>
+      <w:r>
+        <w:t xml:space="preserve">chance de considérer ces mauvaises solution, l’algorithme converge, en dessous il y a des résultats qui ne sont pas bon. En effet, on peut hypothétiquement penser que l’algorithme tend trop vite vers un </w:t>
+      </w:r>
+      <w:r>
+        <w:t>minimum</w:t>
+      </w:r>
+      <w:r>
+        <w:t xml:space="preserve"> local et en ne considérant pas assez souvent les mauvaises solutions, il n’arrive pas </w:t>
+      </w:r>
+      <w:proofErr w:type="gramStart"/>
+      <w:r>
+        <w:t>a</w:t>
+      </w:r>
+      <w:proofErr w:type="gramEnd"/>
+      <w:r>
+        <w:t xml:space="preserve"> sortir du minimum local. Ce qui provoque </w:t>
+      </w:r>
+      <w:r>
+        <w:t xml:space="preserve">de </w:t>
+      </w:r>
+      <w:proofErr w:type="gramStart"/>
+      <w:r>
+        <w:t>mauvaises fitness</w:t>
+      </w:r>
+      <w:proofErr w:type="gramEnd"/>
+      <w:r>
+        <w:t xml:space="preserve"> en résultat.</w:t>
+      </w:r>
       <w:bookmarkStart w:id="0" w:name="_GoBack"/>
       <w:bookmarkEnd w:id="0"/>
     </w:p>
+    <w:p>
+      <w:r>
+        <w:br w:type="page"/>
+      </w:r>
+    </w:p>
+    <w:p>
+      <w:pPr>
+        <w:pStyle w:val="Titre1"/>
+      </w:pPr>
+      <w:r>
+        <w:lastRenderedPageBreak/>
+        <w:t>Conclusion</w:t>
+      </w:r>
+    </w:p>
+    <w:p/>
+    <w:p/>
+    <w:p>
+      <w:r>
+        <w:br w:type="page"/>
+      </w:r>
+    </w:p>
+    <w:p>
+      <w:pPr>
+        <w:pStyle w:val="Titre1"/>
+      </w:pPr>
+      <w:r>
+        <w:lastRenderedPageBreak/>
+        <w:t>Annexes</w:t>
+      </w:r>
+    </w:p>
+    <w:p>
+      <w:pPr>
+        <w:sectPr>
+          <w:pgSz w:w="11906" w:h="16838"/>
+          <w:pgMar w:top="1417" w:right="1417" w:bottom="1417" w:left="1417" w:header="708" w:footer="708" w:gutter="0"/>
+          <w:cols w:space="708"/>
+          <w:docGrid w:linePitch="360"/>
+        </w:sectPr>
+      </w:pPr>
+    </w:p>
+    <w:p>
+      <w:pPr>
+        <w:sectPr>
+          <w:pgSz w:w="16838" w:h="11906" w:orient="landscape"/>
+          <w:pgMar w:top="720" w:right="720" w:bottom="720" w:left="720" w:header="706" w:footer="706" w:gutter="0"/>
+          <w:cols w:space="708"/>
+          <w:docGrid w:linePitch="360"/>
+        </w:sectPr>
+      </w:pPr>
+      <w:r>
+        <w:rPr>
+          <w:noProof/>
+        </w:rPr>
+        <w:lastRenderedPageBreak/>
+        <w:drawing>
+          <wp:anchor distT="0" distB="0" distL="114300" distR="114300" simplePos="0" relativeHeight="251667456" behindDoc="0" locked="0" layoutInCell="1" allowOverlap="1" wp14:anchorId="0269A1F8" wp14:editId="7AC31AB4">
+            <wp:simplePos x="457200" y="533400"/>
+            <wp:positionH relativeFrom="margin">
+              <wp:align>left</wp:align>
+            </wp:positionH>
+            <wp:positionV relativeFrom="margin">
+              <wp:align>center</wp:align>
+            </wp:positionV>
+            <wp:extent cx="4824027" cy="3857625"/>
+            <wp:effectExtent l="0" t="0" r="0" b="0"/>
+            <wp:wrapSquare wrapText="bothSides"/>
+            <wp:docPr id="13" name="Image 13"/>
+            <wp:cNvGraphicFramePr>
+              <a:graphicFrameLocks xmlns:a="http://schemas.openxmlformats.org/drawingml/2006/main" noChangeAspect="1"/>
+            </wp:cNvGraphicFramePr>
+            <a:graphic xmlns:a="http://schemas.openxmlformats.org/drawingml/2006/main">
+              <a:graphicData uri="http://schemas.openxmlformats.org/drawingml/2006/picture">
+                <pic:pic xmlns:pic="http://schemas.openxmlformats.org/drawingml/2006/picture">
+                  <pic:nvPicPr>
+                    <pic:cNvPr id="0" name="Picture 5"/>
+                    <pic:cNvPicPr>
+                      <a:picLocks noChangeAspect="1" noChangeArrowheads="1"/>
+                    </pic:cNvPicPr>
+                  </pic:nvPicPr>
+                  <pic:blipFill>
+                    <a:blip r:embed="rId24">
+                      <a:extLst>
+                        <a:ext uri="{28A0092B-C50C-407E-A947-70E740481C1C}">
+                          <a14:useLocalDpi xmlns:a14="http://schemas.microsoft.com/office/drawing/2010/main" val="0"/>
+                        </a:ext>
+                      </a:extLst>
+                    </a:blip>
+                    <a:srcRect/>
+                    <a:stretch>
+                      <a:fillRect/>
+                    </a:stretch>
+                  </pic:blipFill>
+                  <pic:spPr bwMode="auto">
+                    <a:xfrm>
+                      <a:off x="0" y="0"/>
+                      <a:ext cx="4824027" cy="3857625"/>
+                    </a:xfrm>
+                    <a:prstGeom prst="rect">
+                      <a:avLst/>
+                    </a:prstGeom>
+                    <a:noFill/>
+                    <a:ln>
+                      <a:noFill/>
+                    </a:ln>
+                  </pic:spPr>
+                </pic:pic>
+              </a:graphicData>
+            </a:graphic>
+          </wp:anchor>
+        </w:drawing>
+      </w:r>
+      <w:r>
+        <w:rPr>
+          <w:noProof/>
+        </w:rPr>
+        <w:drawing>
+          <wp:anchor distT="0" distB="0" distL="114300" distR="114300" simplePos="0" relativeHeight="251668480" behindDoc="0" locked="0" layoutInCell="1" allowOverlap="1" wp14:anchorId="615CE5C3" wp14:editId="4D2CC2C4">
+            <wp:simplePos x="457200" y="5705475"/>
+            <wp:positionH relativeFrom="margin">
+              <wp:align>right</wp:align>
+            </wp:positionH>
+            <wp:positionV relativeFrom="margin">
+              <wp:align>center</wp:align>
+            </wp:positionV>
+            <wp:extent cx="4918710" cy="3933825"/>
+            <wp:effectExtent l="0" t="0" r="0" b="9525"/>
+            <wp:wrapSquare wrapText="bothSides"/>
+            <wp:docPr id="12" name="Image 12"/>
+            <wp:cNvGraphicFramePr>
+              <a:graphicFrameLocks xmlns:a="http://schemas.openxmlformats.org/drawingml/2006/main" noChangeAspect="1"/>
+            </wp:cNvGraphicFramePr>
+            <a:graphic xmlns:a="http://schemas.openxmlformats.org/drawingml/2006/main">
+              <a:graphicData uri="http://schemas.openxmlformats.org/drawingml/2006/picture">
+                <pic:pic xmlns:pic="http://schemas.openxmlformats.org/drawingml/2006/picture">
+                  <pic:nvPicPr>
+                    <pic:cNvPr id="0" name="Picture 4"/>
+                    <pic:cNvPicPr>
+                      <a:picLocks noChangeAspect="1" noChangeArrowheads="1"/>
+                    </pic:cNvPicPr>
+                  </pic:nvPicPr>
+                  <pic:blipFill>
+                    <a:blip r:embed="rId25">
+                      <a:extLst>
+                        <a:ext uri="{28A0092B-C50C-407E-A947-70E740481C1C}">
+                          <a14:useLocalDpi xmlns:a14="http://schemas.microsoft.com/office/drawing/2010/main" val="0"/>
+                        </a:ext>
+                      </a:extLst>
+                    </a:blip>
+                    <a:srcRect/>
+                    <a:stretch>
+                      <a:fillRect/>
+                    </a:stretch>
+                  </pic:blipFill>
+                  <pic:spPr bwMode="auto">
+                    <a:xfrm>
+                      <a:off x="0" y="0"/>
+                      <a:ext cx="4918710" cy="3933825"/>
+                    </a:xfrm>
+                    <a:prstGeom prst="rect">
+                      <a:avLst/>
+                    </a:prstGeom>
+                    <a:noFill/>
+                    <a:ln>
+                      <a:noFill/>
+                    </a:ln>
+                  </pic:spPr>
+                </pic:pic>
+              </a:graphicData>
+            </a:graphic>
+          </wp:anchor>
+        </w:drawing>
+      </w:r>
+    </w:p>
+    <w:p>
+      <w:r>
+        <w:rPr>
+          <w:noProof/>
+        </w:rPr>
+        <w:lastRenderedPageBreak/>
+        <w:drawing>
+          <wp:anchor distT="0" distB="0" distL="114300" distR="114300" simplePos="0" relativeHeight="251669504" behindDoc="0" locked="0" layoutInCell="1" allowOverlap="1" wp14:anchorId="493C7266" wp14:editId="4D85E1FB">
+            <wp:simplePos x="895350" y="895350"/>
+            <wp:positionH relativeFrom="margin">
+              <wp:align>center</wp:align>
+            </wp:positionH>
+            <wp:positionV relativeFrom="margin">
+              <wp:align>center</wp:align>
+            </wp:positionV>
+            <wp:extent cx="7191375" cy="5753100"/>
+            <wp:effectExtent l="0" t="0" r="9525" b="0"/>
+            <wp:wrapSquare wrapText="bothSides"/>
+            <wp:docPr id="14" name="Image 14"/>
+            <wp:cNvGraphicFramePr>
+              <a:graphicFrameLocks xmlns:a="http://schemas.openxmlformats.org/drawingml/2006/main" noChangeAspect="1"/>
+            </wp:cNvGraphicFramePr>
+            <a:graphic xmlns:a="http://schemas.openxmlformats.org/drawingml/2006/main">
+              <a:graphicData uri="http://schemas.openxmlformats.org/drawingml/2006/picture">
+                <pic:pic xmlns:pic="http://schemas.openxmlformats.org/drawingml/2006/picture">
+                  <pic:nvPicPr>
+                    <pic:cNvPr id="0" name="Picture 6"/>
+                    <pic:cNvPicPr>
+                      <a:picLocks noChangeAspect="1" noChangeArrowheads="1"/>
+                    </pic:cNvPicPr>
+                  </pic:nvPicPr>
+                  <pic:blipFill>
+                    <a:blip r:embed="rId26">
+                      <a:extLst>
+                        <a:ext uri="{28A0092B-C50C-407E-A947-70E740481C1C}">
+                          <a14:useLocalDpi xmlns:a14="http://schemas.microsoft.com/office/drawing/2010/main" val="0"/>
+                        </a:ext>
+                      </a:extLst>
+                    </a:blip>
+                    <a:srcRect/>
+                    <a:stretch>
+                      <a:fillRect/>
+                    </a:stretch>
+                  </pic:blipFill>
+                  <pic:spPr bwMode="auto">
+                    <a:xfrm>
+                      <a:off x="0" y="0"/>
+                      <a:ext cx="7191375" cy="5753100"/>
+                    </a:xfrm>
+                    <a:prstGeom prst="rect">
+                      <a:avLst/>
+                    </a:prstGeom>
+                    <a:noFill/>
+                    <a:ln>
+                      <a:noFill/>
+                    </a:ln>
+                  </pic:spPr>
+                </pic:pic>
+              </a:graphicData>
+            </a:graphic>
+          </wp:anchor>
+        </w:drawing>
+      </w:r>
+    </w:p>
     <w:sectPr>
-      <w:pgSz w:w="11906" w:h="16838"/>
+      <w:pgSz w:w="16838" w:h="11906" w:orient="landscape"/>
       <w:pgMar w:top="1417" w:right="1417" w:bottom="1417" w:left="1417" w:header="708" w:footer="708" w:gutter="0"/>
       <w:cols w:space="708"/>
       <w:docGrid w:linePitch="360"/>
@@ -6473,10 +7615,59 @@
         <w:rPr>
           <w:lang w:val="en-US"/>
         </w:rPr>
-        <w:t xml:space="preserve">E.D. TAILLARD. Robust tabu search for the quadratic assingnment problem. </w:t>
-      </w:r>
-      <w:r>
-        <w:t>Parallel Computing, 17:443-455, 1991.</w:t>
+        <w:t xml:space="preserve">E.D. TAILLARD. Robust </w:t>
+      </w:r>
+      <w:proofErr w:type="spellStart"/>
+      <w:r>
+        <w:rPr>
+          <w:lang w:val="en-US"/>
+        </w:rPr>
+        <w:t>tabu</w:t>
+      </w:r>
+      <w:proofErr w:type="spellEnd"/>
+      <w:r>
+        <w:rPr>
+          <w:lang w:val="en-US"/>
+        </w:rPr>
+        <w:t xml:space="preserve"> search for the quadratic </w:t>
+      </w:r>
+      <w:proofErr w:type="spellStart"/>
+      <w:r>
+        <w:rPr>
+          <w:lang w:val="en-US"/>
+        </w:rPr>
+        <w:t>assingnment</w:t>
+      </w:r>
+      <w:proofErr w:type="spellEnd"/>
+      <w:r>
+        <w:rPr>
+          <w:lang w:val="en-US"/>
+        </w:rPr>
+        <w:t xml:space="preserve"> problem. </w:t>
+      </w:r>
+      <w:proofErr w:type="spellStart"/>
+      <w:r>
+        <w:t>Parallel</w:t>
+      </w:r>
+      <w:proofErr w:type="spellEnd"/>
+      <w:r>
+        <w:t xml:space="preserve"> </w:t>
+      </w:r>
+      <w:proofErr w:type="spellStart"/>
+      <w:r>
+        <w:t>Computing</w:t>
+      </w:r>
+      <w:proofErr w:type="spellEnd"/>
+      <w:r>
+        <w:t xml:space="preserve">, </w:t>
+      </w:r>
+      <w:proofErr w:type="gramStart"/>
+      <w:r>
+        <w:t>17:</w:t>
+      </w:r>
+      <w:proofErr w:type="gramEnd"/>
+      <w:r>
+        <w:t>443-455, 1991.</w:t>
       </w:r>
     </w:p>
   </w:footnote>
@@ -7506,7 +8697,7 @@
 </file>
 
 <file path=customXml/itemProps1.xml><?xml version="1.0" encoding="utf-8"?>
-<ds:datastoreItem xmlns:ds="http://schemas.openxmlformats.org/officeDocument/2006/customXml" ds:itemID="{E7F0D472-0AED-4E5E-8E0F-ED0EC66AF99B}">
+<ds:datastoreItem xmlns:ds="http://schemas.openxmlformats.org/officeDocument/2006/customXml" ds:itemID="{2FCC4241-A5FB-4458-A1C8-C088B742FAFD}">
   <ds:schemaRefs>
     <ds:schemaRef ds:uri="http://schemas.openxmlformats.org/officeDocument/2006/bibliography"/>
   </ds:schemaRefs>

</xml_diff>